<commit_message>
Added all 3 titles of the problems to solve.
</commit_message>
<xml_diff>
--- a/ProblemSolving/Yanes_Jesus_ProblemSolving.docx
+++ b/ProblemSolving/Yanes_Jesus_ProblemSolving.docx
@@ -2,6 +2,68 @@
 <file path=word/document.xml><?xml version="1.0" encoding="utf-8"?>
 <w:document xmlns:wpc="http://schemas.microsoft.com/office/word/2010/wordprocessingCanvas" xmlns:mc="http://schemas.openxmlformats.org/markup-compatibility/2006" xmlns:o="urn:schemas-microsoft-com:office:office" xmlns:r="http://schemas.openxmlformats.org/officeDocument/2006/relationships" xmlns:m="http://schemas.openxmlformats.org/officeDocument/2006/math" xmlns:v="urn:schemas-microsoft-com:vml" xmlns:wp14="http://schemas.microsoft.com/office/word/2010/wordprocessingDrawing" xmlns:wp="http://schemas.openxmlformats.org/drawingml/2006/wordprocessingDrawing" xmlns:w10="urn:schemas-microsoft-com:office:word" xmlns:w="http://schemas.openxmlformats.org/wordprocessingml/2006/main" xmlns:w14="http://schemas.microsoft.com/office/word/2010/wordml" xmlns:w15="http://schemas.microsoft.com/office/word/2012/wordml" xmlns:wpg="http://schemas.microsoft.com/office/word/2010/wordprocessingGroup" xmlns:wpi="http://schemas.microsoft.com/office/word/2010/wordprocessingInk" xmlns:wne="http://schemas.microsoft.com/office/word/2006/wordml" xmlns:wps="http://schemas.microsoft.com/office/word/2010/wordprocessingShape" mc:Ignorable="w14 w15 wp14">
   <w:body>
+    <w:p>
+      <w:pPr>
+        <w:jc w:val="center"/>
+        <w:rPr>
+          <w:b/>
+          <w:sz w:val="28"/>
+          <w:szCs w:val="28"/>
+          <w:u w:val="single"/>
+        </w:rPr>
+      </w:pPr>
+      <w:r>
+        <w:rPr>
+          <w:b/>
+          <w:sz w:val="28"/>
+          <w:szCs w:val="28"/>
+          <w:u w:val="single"/>
+        </w:rPr>
+        <w:t>A Cat, a Parrot, and a Bag of Seed</w:t>
+      </w:r>
+    </w:p>
+    <w:p/>
+    <w:p>
+      <w:pPr>
+        <w:jc w:val="center"/>
+        <w:rPr>
+          <w:b/>
+          <w:sz w:val="28"/>
+          <w:szCs w:val="28"/>
+          <w:u w:val="single"/>
+        </w:rPr>
+      </w:pPr>
+      <w:r>
+        <w:rPr>
+          <w:b/>
+          <w:sz w:val="28"/>
+          <w:szCs w:val="28"/>
+          <w:u w:val="single"/>
+        </w:rPr>
+        <w:t>Socks in the dark</w:t>
+      </w:r>
+    </w:p>
+    <w:p/>
+    <w:p>
+      <w:pPr>
+        <w:jc w:val="center"/>
+        <w:rPr>
+          <w:b/>
+          <w:sz w:val="28"/>
+          <w:szCs w:val="28"/>
+          <w:u w:val="single"/>
+        </w:rPr>
+      </w:pPr>
+      <w:r>
+        <w:rPr>
+          <w:b/>
+          <w:sz w:val="28"/>
+          <w:szCs w:val="28"/>
+          <w:u w:val="single"/>
+        </w:rPr>
+        <w:t>Predicting Fingers</w:t>
+      </w:r>
+    </w:p>
     <w:p>
       <w:bookmarkStart w:id="0" w:name="_GoBack"/>
       <w:bookmarkEnd w:id="0"/>
@@ -21,9 +83,6 @@
 <w:endnotes xmlns:wpc="http://schemas.microsoft.com/office/word/2010/wordprocessingCanvas" xmlns:mc="http://schemas.openxmlformats.org/markup-compatibility/2006" xmlns:o="urn:schemas-microsoft-com:office:office" xmlns:r="http://schemas.openxmlformats.org/officeDocument/2006/relationships" xmlns:m="http://schemas.openxmlformats.org/officeDocument/2006/math" xmlns:v="urn:schemas-microsoft-com:vml" xmlns:wp14="http://schemas.microsoft.com/office/word/2010/wordprocessingDrawing" xmlns:wp="http://schemas.openxmlformats.org/drawingml/2006/wordprocessingDrawing" xmlns:w10="urn:schemas-microsoft-com:office:word" xmlns:w="http://schemas.openxmlformats.org/wordprocessingml/2006/main" xmlns:w14="http://schemas.microsoft.com/office/word/2010/wordml" xmlns:w15="http://schemas.microsoft.com/office/word/2012/wordml" xmlns:wpg="http://schemas.microsoft.com/office/word/2010/wordprocessingGroup" xmlns:wpi="http://schemas.microsoft.com/office/word/2010/wordprocessingInk" xmlns:wne="http://schemas.microsoft.com/office/word/2006/wordml" xmlns:wps="http://schemas.microsoft.com/office/word/2010/wordprocessingShape" mc:Ignorable="w14 w15 wp14">
   <w:endnote w:type="separator" w:id="-1">
     <w:p>
-      <w:pPr>
-        <w:spacing w:after="0" w:line="240" w:lineRule="auto"/>
-      </w:pPr>
       <w:r>
         <w:separator/>
       </w:r>
@@ -31,9 +90,6 @@
   </w:endnote>
   <w:endnote w:type="continuationSeparator" w:id="0">
     <w:p>
-      <w:pPr>
-        <w:spacing w:after="0" w:line="240" w:lineRule="auto"/>
-      </w:pPr>
       <w:r>
         <w:continuationSeparator/>
       </w:r>
@@ -46,9 +102,6 @@
 <w:footnotes xmlns:wpc="http://schemas.microsoft.com/office/word/2010/wordprocessingCanvas" xmlns:mc="http://schemas.openxmlformats.org/markup-compatibility/2006" xmlns:o="urn:schemas-microsoft-com:office:office" xmlns:r="http://schemas.openxmlformats.org/officeDocument/2006/relationships" xmlns:m="http://schemas.openxmlformats.org/officeDocument/2006/math" xmlns:v="urn:schemas-microsoft-com:vml" xmlns:wp14="http://schemas.microsoft.com/office/word/2010/wordprocessingDrawing" xmlns:wp="http://schemas.openxmlformats.org/drawingml/2006/wordprocessingDrawing" xmlns:w10="urn:schemas-microsoft-com:office:word" xmlns:w="http://schemas.openxmlformats.org/wordprocessingml/2006/main" xmlns:w14="http://schemas.microsoft.com/office/word/2010/wordml" xmlns:w15="http://schemas.microsoft.com/office/word/2012/wordml" xmlns:wpg="http://schemas.microsoft.com/office/word/2010/wordprocessingGroup" xmlns:wpi="http://schemas.microsoft.com/office/word/2010/wordprocessingInk" xmlns:wne="http://schemas.microsoft.com/office/word/2006/wordml" xmlns:wps="http://schemas.microsoft.com/office/word/2010/wordprocessingShape" mc:Ignorable="w14 w15 wp14">
   <w:footnote w:type="separator" w:id="-1">
     <w:p>
-      <w:pPr>
-        <w:spacing w:after="0" w:line="240" w:lineRule="auto"/>
-      </w:pPr>
       <w:r>
         <w:separator/>
       </w:r>
@@ -56,9 +109,6 @@
   </w:footnote>
   <w:footnote w:type="continuationSeparator" w:id="0">
     <w:p>
-      <w:pPr>
-        <w:spacing w:after="0" w:line="240" w:lineRule="auto"/>
-      </w:pPr>
       <w:r>
         <w:continuationSeparator/>
       </w:r>
@@ -500,6 +550,15 @@
   <w:style w:type="paragraph" w:default="1" w:styleId="Normal">
     <w:name w:val="Normal"/>
     <w:qFormat/>
+    <w:rsid w:val="00ED514F"/>
+    <w:pPr>
+      <w:spacing w:after="0" w:line="240" w:lineRule="auto"/>
+    </w:pPr>
+    <w:rPr>
+      <w:rFonts w:eastAsiaTheme="minorEastAsia"/>
+      <w:sz w:val="24"/>
+      <w:szCs w:val="24"/>
+    </w:rPr>
   </w:style>
   <w:style w:type="character" w:default="1" w:styleId="DefaultParagraphFont">
     <w:name w:val="Default Paragraph Font"/>
@@ -540,8 +599,12 @@
         <w:tab w:val="center" w:pos="4680"/>
         <w:tab w:val="right" w:pos="9360"/>
       </w:tabs>
-      <w:spacing w:after="0" w:line="240" w:lineRule="auto"/>
     </w:pPr>
+    <w:rPr>
+      <w:rFonts w:eastAsiaTheme="minorHAnsi"/>
+      <w:sz w:val="22"/>
+      <w:szCs w:val="22"/>
+    </w:rPr>
   </w:style>
   <w:style w:type="character" w:customStyle="1" w:styleId="HeaderChar">
     <w:name w:val="Header Char"/>
@@ -562,8 +625,12 @@
         <w:tab w:val="center" w:pos="4680"/>
         <w:tab w:val="right" w:pos="9360"/>
       </w:tabs>
-      <w:spacing w:after="0" w:line="240" w:lineRule="auto"/>
     </w:pPr>
+    <w:rPr>
+      <w:rFonts w:eastAsiaTheme="minorHAnsi"/>
+      <w:sz w:val="22"/>
+      <w:szCs w:val="22"/>
+    </w:rPr>
   </w:style>
   <w:style w:type="character" w:customStyle="1" w:styleId="FooterChar">
     <w:name w:val="Footer Char"/>

</xml_diff>

<commit_message>
Modified original document to include the answers to question number 1. Define the problem; under title "A Cat, a Parrot, and Bag Seed."
</commit_message>
<xml_diff>
--- a/ProblemSolving/Yanes_Jesus_ProblemSolving.docx
+++ b/ProblemSolving/Yanes_Jesus_ProblemSolving.docx
@@ -22,7 +22,6 @@
         <w:t>A Cat, a Parrot, and a Bag of Seed</w:t>
       </w:r>
     </w:p>
-    <w:p/>
     <w:p>
       <w:pPr>
         <w:jc w:val="center"/>
@@ -33,6 +32,86 @@
           <w:u w:val="single"/>
         </w:rPr>
       </w:pPr>
+    </w:p>
+    <w:p>
+      <w:r>
+        <w:tab/>
+      </w:r>
+      <w:r>
+        <w:t>The problem here is the delivery each individual parcel without damaging the other two parcels. The man is the protector of all three parcels. Here is my first flow chart of facts:</w:t>
+      </w:r>
+    </w:p>
+    <w:p>
+      <w:pPr>
+        <w:pStyle w:val="ListParagraph"/>
+        <w:numPr>
+          <w:ilvl w:val="0"/>
+          <w:numId w:val="1"/>
+        </w:numPr>
+      </w:pPr>
+      <w:r>
+        <w:t>Cat can eat the parrot (cat is at the top of the food chain).</w:t>
+      </w:r>
+    </w:p>
+    <w:p>
+      <w:pPr>
+        <w:pStyle w:val="ListParagraph"/>
+        <w:numPr>
+          <w:ilvl w:val="0"/>
+          <w:numId w:val="1"/>
+        </w:numPr>
+      </w:pPr>
+      <w:r>
+        <w:t>Parrot can eat the seed (parrot is in the middle of the food chain).</w:t>
+      </w:r>
+    </w:p>
+    <w:p>
+      <w:pPr>
+        <w:pStyle w:val="ListParagraph"/>
+        <w:numPr>
+          <w:ilvl w:val="0"/>
+          <w:numId w:val="1"/>
+        </w:numPr>
+      </w:pPr>
+      <w:r>
+        <w:t>The seed is at the bottom of the food chain.</w:t>
+      </w:r>
+    </w:p>
+    <w:p>
+      <w:pPr>
+        <w:pStyle w:val="ListParagraph"/>
+        <w:numPr>
+          <w:ilvl w:val="0"/>
+          <w:numId w:val="1"/>
+        </w:numPr>
+      </w:pPr>
+      <w:r>
+        <w:t>Only the cat and seed can be safely paired together.</w:t>
+      </w:r>
+    </w:p>
+    <w:p>
+      <w:pPr>
+        <w:rPr>
+          <w:b/>
+          <w:sz w:val="28"/>
+          <w:szCs w:val="28"/>
+          <w:u w:val="single"/>
+        </w:rPr>
+      </w:pPr>
+      <w:bookmarkStart w:id="0" w:name="_GoBack"/>
+      <w:bookmarkEnd w:id="0"/>
+    </w:p>
+    <w:p/>
+    <w:p>
+      <w:pPr>
+        <w:jc w:val="center"/>
+        <w:rPr>
+          <w:b/>
+          <w:sz w:val="28"/>
+          <w:szCs w:val="28"/>
+          <w:u w:val="single"/>
+        </w:rPr>
+      </w:pPr>
       <w:r>
         <w:rPr>
           <w:b/>
@@ -64,12 +143,9 @@
         <w:t>Predicting Fingers</w:t>
       </w:r>
     </w:p>
-    <w:p>
-      <w:bookmarkStart w:id="0" w:name="_GoBack"/>
-      <w:bookmarkEnd w:id="0"/>
-    </w:p>
+    <w:p/>
     <w:sectPr>
-      <w:headerReference w:type="default" r:id="rId6"/>
+      <w:headerReference w:type="default" r:id="rId7"/>
       <w:pgSz w:w="12240" w:h="15840"/>
       <w:pgMar w:top="1440" w:right="1440" w:bottom="1440" w:left="1440" w:header="720" w:footer="720" w:gutter="0"/>
       <w:cols w:space="720"/>
@@ -155,6 +231,127 @@
     </w:r>
   </w:p>
 </w:hdr>
+</file>
+
+<file path=word/numbering.xml><?xml version="1.0" encoding="utf-8"?>
+<w:numbering xmlns:wpc="http://schemas.microsoft.com/office/word/2010/wordprocessingCanvas" xmlns:mc="http://schemas.openxmlformats.org/markup-compatibility/2006" xmlns:o="urn:schemas-microsoft-com:office:office" xmlns:r="http://schemas.openxmlformats.org/officeDocument/2006/relationships" xmlns:m="http://schemas.openxmlformats.org/officeDocument/2006/math" xmlns:v="urn:schemas-microsoft-com:vml" xmlns:wp14="http://schemas.microsoft.com/office/word/2010/wordprocessingDrawing" xmlns:wp="http://schemas.openxmlformats.org/drawingml/2006/wordprocessingDrawing" xmlns:w10="urn:schemas-microsoft-com:office:word" xmlns:w="http://schemas.openxmlformats.org/wordprocessingml/2006/main" xmlns:w14="http://schemas.microsoft.com/office/word/2010/wordml" xmlns:w15="http://schemas.microsoft.com/office/word/2012/wordml" xmlns:wpg="http://schemas.microsoft.com/office/word/2010/wordprocessingGroup" xmlns:wpi="http://schemas.microsoft.com/office/word/2010/wordprocessingInk" xmlns:wne="http://schemas.microsoft.com/office/word/2006/wordml" xmlns:wps="http://schemas.microsoft.com/office/word/2010/wordprocessingShape" mc:Ignorable="w14 w15 wp14">
+  <w:abstractNum w:abstractNumId="0">
+    <w:nsid w:val="508B359C"/>
+    <w:multiLevelType w:val="hybridMultilevel"/>
+    <w:tmpl w:val="A4D037F4"/>
+    <w:lvl w:ilvl="0" w:tplc="04090001">
+      <w:start w:val="1"/>
+      <w:numFmt w:val="bullet"/>
+      <w:lvlText w:val=""/>
+      <w:lvlJc w:val="left"/>
+      <w:pPr>
+        <w:ind w:left="720" w:hanging="360"/>
+      </w:pPr>
+      <w:rPr>
+        <w:rFonts w:ascii="Symbol" w:hAnsi="Symbol" w:hint="default"/>
+      </w:rPr>
+    </w:lvl>
+    <w:lvl w:ilvl="1" w:tplc="04090003" w:tentative="1">
+      <w:start w:val="1"/>
+      <w:numFmt w:val="bullet"/>
+      <w:lvlText w:val="o"/>
+      <w:lvlJc w:val="left"/>
+      <w:pPr>
+        <w:ind w:left="1440" w:hanging="360"/>
+      </w:pPr>
+      <w:rPr>
+        <w:rFonts w:ascii="Courier New" w:hAnsi="Courier New" w:hint="default"/>
+      </w:rPr>
+    </w:lvl>
+    <w:lvl w:ilvl="2" w:tplc="04090005" w:tentative="1">
+      <w:start w:val="1"/>
+      <w:numFmt w:val="bullet"/>
+      <w:lvlText w:val=""/>
+      <w:lvlJc w:val="left"/>
+      <w:pPr>
+        <w:ind w:left="2160" w:hanging="360"/>
+      </w:pPr>
+      <w:rPr>
+        <w:rFonts w:ascii="Wingdings" w:hAnsi="Wingdings" w:hint="default"/>
+      </w:rPr>
+    </w:lvl>
+    <w:lvl w:ilvl="3" w:tplc="04090001" w:tentative="1">
+      <w:start w:val="1"/>
+      <w:numFmt w:val="bullet"/>
+      <w:lvlText w:val=""/>
+      <w:lvlJc w:val="left"/>
+      <w:pPr>
+        <w:ind w:left="2880" w:hanging="360"/>
+      </w:pPr>
+      <w:rPr>
+        <w:rFonts w:ascii="Symbol" w:hAnsi="Symbol" w:hint="default"/>
+      </w:rPr>
+    </w:lvl>
+    <w:lvl w:ilvl="4" w:tplc="04090003" w:tentative="1">
+      <w:start w:val="1"/>
+      <w:numFmt w:val="bullet"/>
+      <w:lvlText w:val="o"/>
+      <w:lvlJc w:val="left"/>
+      <w:pPr>
+        <w:ind w:left="3600" w:hanging="360"/>
+      </w:pPr>
+      <w:rPr>
+        <w:rFonts w:ascii="Courier New" w:hAnsi="Courier New" w:hint="default"/>
+      </w:rPr>
+    </w:lvl>
+    <w:lvl w:ilvl="5" w:tplc="04090005" w:tentative="1">
+      <w:start w:val="1"/>
+      <w:numFmt w:val="bullet"/>
+      <w:lvlText w:val=""/>
+      <w:lvlJc w:val="left"/>
+      <w:pPr>
+        <w:ind w:left="4320" w:hanging="360"/>
+      </w:pPr>
+      <w:rPr>
+        <w:rFonts w:ascii="Wingdings" w:hAnsi="Wingdings" w:hint="default"/>
+      </w:rPr>
+    </w:lvl>
+    <w:lvl w:ilvl="6" w:tplc="04090001" w:tentative="1">
+      <w:start w:val="1"/>
+      <w:numFmt w:val="bullet"/>
+      <w:lvlText w:val=""/>
+      <w:lvlJc w:val="left"/>
+      <w:pPr>
+        <w:ind w:left="5040" w:hanging="360"/>
+      </w:pPr>
+      <w:rPr>
+        <w:rFonts w:ascii="Symbol" w:hAnsi="Symbol" w:hint="default"/>
+      </w:rPr>
+    </w:lvl>
+    <w:lvl w:ilvl="7" w:tplc="04090003" w:tentative="1">
+      <w:start w:val="1"/>
+      <w:numFmt w:val="bullet"/>
+      <w:lvlText w:val="o"/>
+      <w:lvlJc w:val="left"/>
+      <w:pPr>
+        <w:ind w:left="5760" w:hanging="360"/>
+      </w:pPr>
+      <w:rPr>
+        <w:rFonts w:ascii="Courier New" w:hAnsi="Courier New" w:hint="default"/>
+      </w:rPr>
+    </w:lvl>
+    <w:lvl w:ilvl="8" w:tplc="04090005" w:tentative="1">
+      <w:start w:val="1"/>
+      <w:numFmt w:val="bullet"/>
+      <w:lvlText w:val=""/>
+      <w:lvlJc w:val="left"/>
+      <w:pPr>
+        <w:ind w:left="6480" w:hanging="360"/>
+      </w:pPr>
+      <w:rPr>
+        <w:rFonts w:ascii="Wingdings" w:hAnsi="Wingdings" w:hint="default"/>
+      </w:rPr>
+    </w:lvl>
+  </w:abstractNum>
+  <w:num w:numId="1">
+    <w:abstractNumId w:val="0"/>
+  </w:num>
+</w:numbering>
 </file>
 
 <file path=word/styles.xml><?xml version="1.0" encoding="utf-8"?>
@@ -639,6 +836,17 @@
     <w:uiPriority w:val="99"/>
     <w:rsid w:val="00824652"/>
   </w:style>
+  <w:style w:type="paragraph" w:styleId="ListParagraph">
+    <w:name w:val="List Paragraph"/>
+    <w:basedOn w:val="Normal"/>
+    <w:uiPriority w:val="34"/>
+    <w:qFormat/>
+    <w:rsid w:val="00AF384C"/>
+    <w:pPr>
+      <w:ind w:left="720"/>
+      <w:contextualSpacing/>
+    </w:pPr>
+  </w:style>
 </w:styles>
 </file>
 

</xml_diff>

<commit_message>
Modified original document to include the continuation answers to question number 1. Define the problem/overall goal;under title "A Cat, a Parrot, and Bag Seed."
</commit_message>
<xml_diff>
--- a/ProblemSolving/Yanes_Jesus_ProblemSolving.docx
+++ b/ProblemSolving/Yanes_Jesus_ProblemSolving.docx
@@ -36,8 +36,6 @@
     <w:p>
       <w:r>
         <w:tab/>
-      </w:r>
-      <w:r>
         <w:t>The problem here is the delivery each individual parcel without damaging the other two parcels. The man is the protector of all three parcels. Here is my first flow chart of facts:</w:t>
       </w:r>
     </w:p>
@@ -98,10 +96,17 @@
           <w:u w:val="single"/>
         </w:rPr>
       </w:pPr>
+    </w:p>
+    <w:p>
+      <w:r>
+        <w:tab/>
+      </w:r>
       <w:bookmarkStart w:id="0" w:name="_GoBack"/>
       <w:bookmarkEnd w:id="0"/>
-    </w:p>
-    <w:p/>
+      <w:r>
+        <w:t>The main goal here is to safely transport and deliver individually the cat, parrot and a bag of seed, across the river.</w:t>
+      </w:r>
+    </w:p>
     <w:p>
       <w:pPr>
         <w:jc w:val="center"/>

</xml_diff>

<commit_message>
Modified document- to include the constraints to the problem; under title "A Cat, a Parrot, and Bag Seed."
</commit_message>
<xml_diff>
--- a/ProblemSolving/Yanes_Jesus_ProblemSolving.docx
+++ b/ProblemSolving/Yanes_Jesus_ProblemSolving.docx
@@ -101,10 +101,19 @@
       <w:r>
         <w:tab/>
       </w:r>
+      <w:r>
+        <w:t>The main goal here is to safely transport and deliver individually the cat, parrot and a bag of seed, across the river.</w:t>
+      </w:r>
+    </w:p>
+    <w:p/>
+    <w:p>
+      <w:r>
+        <w:tab/>
+      </w:r>
       <w:bookmarkStart w:id="0" w:name="_GoBack"/>
       <w:bookmarkEnd w:id="0"/>
       <w:r>
-        <w:t>The main goal here is to safely transport and deliver individually the cat, parrot and a bag of seed, across the river.</w:t>
+        <w:t>At two given times two of the passengers (cat, parrot, or seed) are on one side of the river leaving one passenger on the other side of the river. The man can only be in one place at a given time.</w:t>
       </w:r>
     </w:p>
     <w:p>

</xml_diff>

<commit_message>
Modified document- to include the sub-goals to problem "A Cat, a Parrot, and Bag Seed."
</commit_message>
<xml_diff>
--- a/ProblemSolving/Yanes_Jesus_ProblemSolving.docx
+++ b/ProblemSolving/Yanes_Jesus_ProblemSolving.docx
@@ -110,10 +110,19 @@
       <w:r>
         <w:tab/>
       </w:r>
+      <w:r>
+        <w:t>At two given times two of the passengers (cat, parrot, or seed) are on one side of the river leaving one passenger on the other side of the river. The man can only be in one place at a given time.</w:t>
+      </w:r>
+    </w:p>
+    <w:p/>
+    <w:p>
+      <w:r>
+        <w:tab/>
+      </w:r>
       <w:bookmarkStart w:id="0" w:name="_GoBack"/>
       <w:bookmarkEnd w:id="0"/>
       <w:r>
-        <w:t>At two given times two of the passengers (cat, parrot, or seed) are on one side of the river leaving one passenger on the other side of the river. The man can only be in one place at a given time.</w:t>
+        <w:t>Now the sub goals are the delivery of each parcel individually while leaving two parcels unprotected at two given times.</w:t>
       </w:r>
     </w:p>
     <w:p>

</xml_diff>

<commit_message>
Modified document- to include the identification of potential solutions to sub-goals for problem "A Cat, a Parrot, and Bag Seed."
</commit_message>
<xml_diff>
--- a/ProblemSolving/Yanes_Jesus_ProblemSolving.docx
+++ b/ProblemSolving/Yanes_Jesus_ProblemSolving.docx
@@ -119,11 +119,22 @@
       <w:r>
         <w:tab/>
       </w:r>
+      <w:r>
+        <w:t>Now the sub goals are the delivery of each parcel individually while leaving two parcels unprotected at two given times.</w:t>
+      </w:r>
+    </w:p>
+    <w:p/>
+    <w:p>
+      <w:r>
+        <w:tab/>
+      </w:r>
+      <w:r>
+        <w:t>So how do we do this? If you transport the seed this would leave the cat and parrot alone for destruction. If you transport the cat this leaves the seed in jeopardy with the parrot. When you transport the parrot the seed and cat are safe. But when return to transport and deliver the either the seed or cat we have problems on the other side of the river as they are left alone without the protector. I am assuming that the man needs to be presented on this boat at all times. Otherwise who would guide this boat from point A to point B?</w:t>
+      </w:r>
+    </w:p>
+    <w:p>
       <w:bookmarkStart w:id="0" w:name="_GoBack"/>
       <w:bookmarkEnd w:id="0"/>
-      <w:r>
-        <w:t>Now the sub goals are the delivery of each parcel individually while leaving two parcels unprotected at two given times.</w:t>
-      </w:r>
     </w:p>
     <w:p>
       <w:pPr>

</xml_diff>

<commit_message>
Modified document- to include the answer to the evaluation of potential solutions to problem "A Cat, a Parrot, and Bag Seed."
</commit_message>
<xml_diff>
--- a/ProblemSolving/Yanes_Jesus_ProblemSolving.docx
+++ b/ProblemSolving/Yanes_Jesus_ProblemSolving.docx
@@ -132,7 +132,14 @@
         <w:t>So how do we do this? If you transport the seed this would leave the cat and parrot alone for destruction. If you transport the cat this leaves the seed in jeopardy with the parrot. When you transport the parrot the seed and cat are safe. But when return to transport and deliver the either the seed or cat we have problems on the other side of the river as they are left alone without the protector. I am assuming that the man needs to be presented on this boat at all times. Otherwise who would guide this boat from point A to point B?</w:t>
       </w:r>
     </w:p>
-    <w:p>
+    <w:p/>
+    <w:p>
+      <w:r>
+        <w:tab/>
+      </w:r>
+      <w:r>
+        <w:t>There is no solution of complete safety of the three parcels. There is always a risk factor of 33 percent.</w:t>
+      </w:r>
       <w:bookmarkStart w:id="0" w:name="_GoBack"/>
       <w:bookmarkEnd w:id="0"/>
     </w:p>

</xml_diff>

<commit_message>
Modified document- to include the answer to question 5. Choose a solution and develop a plan to implement it," for problem "A Cat, a Parrot, and Bag Seed."
</commit_message>
<xml_diff>
--- a/ProblemSolving/Yanes_Jesus_ProblemSolving.docx
+++ b/ProblemSolving/Yanes_Jesus_ProblemSolving.docx
@@ -140,9 +140,17 @@
       <w:r>
         <w:t>There is no solution of complete safety of the three parcels. There is always a risk factor of 33 percent.</w:t>
       </w:r>
-      <w:bookmarkStart w:id="0" w:name="_GoBack"/>
-      <w:bookmarkEnd w:id="0"/>
-    </w:p>
+    </w:p>
+    <w:p/>
+    <w:p>
+      <w:r>
+        <w:tab/>
+      </w:r>
+      <w:r>
+        <w:t>There are three individual trips needed with one event that presents danger. I believe the only possible solution is leaving the cat and parrot alone during these trips. The seed has no defense against the parrot. While the cat and parrot can fight it out while left alone. If they are left alone for say 30 minutes there is a chance both parties would survive the fight or maybe complete peace among these two would prevail.</w:t>
+      </w:r>
+    </w:p>
+    <w:p/>
     <w:p>
       <w:pPr>
         <w:jc w:val="center"/>
@@ -163,7 +171,10 @@
         <w:t>Socks in the dark</w:t>
       </w:r>
     </w:p>
-    <w:p/>
+    <w:p>
+      <w:bookmarkStart w:id="0" w:name="_GoBack"/>
+      <w:bookmarkEnd w:id="0"/>
+    </w:p>
     <w:p>
       <w:pPr>
         <w:jc w:val="center"/>

</xml_diff>

<commit_message>
Modified document- under title "Socks in the Dark." I included the defined problem.
</commit_message>
<xml_diff>
--- a/ProblemSolving/Yanes_Jesus_ProblemSolving.docx
+++ b/ProblemSolving/Yanes_Jesus_ProblemSolving.docx
@@ -171,10 +171,18 @@
         <w:t>Socks in the dark</w:t>
       </w:r>
     </w:p>
-    <w:p>
+    <w:p/>
+    <w:p>
+      <w:r>
+        <w:tab/>
+      </w:r>
       <w:bookmarkStart w:id="0" w:name="_GoBack"/>
       <w:bookmarkEnd w:id="0"/>
-    </w:p>
+      <w:r>
+        <w:t>The problem here is the random selection of a pair of same color socks without visible light. This situation is similar to playing the lottery, random selection.</w:t>
+      </w:r>
+    </w:p>
+    <w:p/>
     <w:p>
       <w:pPr>
         <w:jc w:val="center"/>

</xml_diff>

<commit_message>
Modified document- to include goal/sub-goals under problem "Sock in the Dark."
</commit_message>
<xml_diff>
--- a/ProblemSolving/Yanes_Jesus_ProblemSolving.docx
+++ b/ProblemSolving/Yanes_Jesus_ProblemSolving.docx
@@ -176,10 +176,73 @@
       <w:r>
         <w:tab/>
       </w:r>
+      <w:r>
+        <w:t>The problem here is the random selection of a pair of same color socks without visible light. This situation is similar to playing the lottery, random selection.</w:t>
+      </w:r>
+    </w:p>
+    <w:p/>
+    <w:p>
+      <w:r>
+        <w:tab/>
+      </w:r>
+      <w:r>
+        <w:t>Our goal is to determine; what is the smallest number of socks needed in a predetermined pool to:</w:t>
+      </w:r>
+    </w:p>
+    <w:p>
+      <w:r>
+        <w:lastRenderedPageBreak/>
+        <w:t>•</w:t>
+      </w:r>
+      <w:r>
+        <w:tab/>
+        <w:t>Randomly select one</w:t>
+      </w:r>
       <w:bookmarkStart w:id="0" w:name="_GoBack"/>
       <w:bookmarkEnd w:id="0"/>
       <w:r>
-        <w:t>The problem here is the random selection of a pair of same color socks without visible light. This situation is similar to playing the lottery, random selection.</w:t>
+        <w:t xml:space="preserve"> pair of same color socks.</w:t>
+      </w:r>
+    </w:p>
+    <w:p>
+      <w:r>
+        <w:t>•</w:t>
+      </w:r>
+      <w:r>
+        <w:tab/>
+        <w:t>Selecting three pairs of same color socks.</w:t>
+      </w:r>
+    </w:p>
+    <w:p>
+      <w:r>
+        <w:t>This selection comes from a pool of the following sock inventory:</w:t>
+      </w:r>
+    </w:p>
+    <w:p>
+      <w:r>
+        <w:t>•</w:t>
+      </w:r>
+      <w:r>
+        <w:tab/>
+        <w:t>5 pairs of black socks (10 individual black socks-50% of the inventory)</w:t>
+      </w:r>
+    </w:p>
+    <w:p>
+      <w:r>
+        <w:t>•</w:t>
+      </w:r>
+      <w:r>
+        <w:tab/>
+        <w:t>3 pairs of brown socks (6 individual brown socks-30% of the inventory)</w:t>
+      </w:r>
+    </w:p>
+    <w:p>
+      <w:r>
+        <w:t>•</w:t>
+      </w:r>
+      <w:r>
+        <w:tab/>
+        <w:t>2 pairs of white socks (4 individual white socks-20% of the inventory)</w:t>
       </w:r>
     </w:p>
     <w:p/>

</xml_diff>

<commit_message>
Modified document- to include identify/evaluate potential solutions under title "Socks in the Dark."
</commit_message>
<xml_diff>
--- a/ProblemSolving/Yanes_Jesus_ProblemSolving.docx
+++ b/ProblemSolving/Yanes_Jesus_ProblemSolving.docx
@@ -184,8 +184,6 @@
     <w:p>
       <w:r>
         <w:tab/>
-      </w:r>
-      <w:r>
         <w:t>Our goal is to determine; what is the smallest number of socks needed in a predetermined pool to:</w:t>
       </w:r>
     </w:p>
@@ -196,53 +194,59 @@
       </w:r>
       <w:r>
         <w:tab/>
-        <w:t>Randomly select one</w:t>
+        <w:t>Randomly select one pair of same color socks.</w:t>
+      </w:r>
+    </w:p>
+    <w:p>
+      <w:r>
+        <w:t>•</w:t>
+      </w:r>
+      <w:r>
+        <w:tab/>
+        <w:t>Selecting three pairs of same color socks.</w:t>
+      </w:r>
+    </w:p>
+    <w:p>
+      <w:r>
+        <w:t>This selection comes from a pool of the following sock inventory:</w:t>
+      </w:r>
+    </w:p>
+    <w:p>
+      <w:r>
+        <w:t>•</w:t>
+      </w:r>
+      <w:r>
+        <w:tab/>
+        <w:t>5 pairs of black socks (10 individual black socks-50% of the inventory)</w:t>
+      </w:r>
+    </w:p>
+    <w:p>
+      <w:r>
+        <w:t>•</w:t>
+      </w:r>
+      <w:r>
+        <w:tab/>
+        <w:t>3 pairs of brown socks (6 individual brown socks-30% of the inventory)</w:t>
+      </w:r>
+    </w:p>
+    <w:p>
+      <w:r>
+        <w:t>•</w:t>
+      </w:r>
+      <w:r>
+        <w:tab/>
+        <w:t>2 pairs of white socks (4 individual white socks-20% of the inventory)</w:t>
+      </w:r>
+    </w:p>
+    <w:p/>
+    <w:p>
+      <w:r>
+        <w:tab/>
       </w:r>
       <w:bookmarkStart w:id="0" w:name="_GoBack"/>
       <w:bookmarkEnd w:id="0"/>
       <w:r>
-        <w:t xml:space="preserve"> pair of same color socks.</w:t>
-      </w:r>
-    </w:p>
-    <w:p>
-      <w:r>
-        <w:t>•</w:t>
-      </w:r>
-      <w:r>
-        <w:tab/>
-        <w:t>Selecting three pairs of same color socks.</w:t>
-      </w:r>
-    </w:p>
-    <w:p>
-      <w:r>
-        <w:t>This selection comes from a pool of the following sock inventory:</w:t>
-      </w:r>
-    </w:p>
-    <w:p>
-      <w:r>
-        <w:t>•</w:t>
-      </w:r>
-      <w:r>
-        <w:tab/>
-        <w:t>5 pairs of black socks (10 individual black socks-50% of the inventory)</w:t>
-      </w:r>
-    </w:p>
-    <w:p>
-      <w:r>
-        <w:t>•</w:t>
-      </w:r>
-      <w:r>
-        <w:tab/>
-        <w:t>3 pairs of brown socks (6 individual brown socks-30% of the inventory)</w:t>
-      </w:r>
-    </w:p>
-    <w:p>
-      <w:r>
-        <w:t>•</w:t>
-      </w:r>
-      <w:r>
-        <w:tab/>
-        <w:t>2 pairs of white socks (4 individual white socks-20% of the inventory)</w:t>
+        <w:t>This gives us a count of 20 individual socks. To guarantee one pair of same color socks you only need 2 socks of the same color placed inside this drawer. When you place two white socks in the drawer you would acquire 100% selection rate from your selections.</w:t>
       </w:r>
     </w:p>
     <w:p/>

</xml_diff>

<commit_message>
Modified document- to include solution and development plan under title "Sock in the Dark."
</commit_message>
<xml_diff>
--- a/ProblemSolving/Yanes_Jesus_ProblemSolving.docx
+++ b/ProblemSolving/Yanes_Jesus_ProblemSolving.docx
@@ -243,10 +243,22 @@
       <w:r>
         <w:tab/>
       </w:r>
+      <w:r>
+        <w:t>This gives us a count of 20 individual socks. To guarantee one pair of same color socks you only need 2 socks of the same color placed inside this drawer. When you place two white socks in the drawer you would acquire 100% selection rate from your selections.</w:t>
+      </w:r>
+    </w:p>
+    <w:p/>
+    <w:p>
+      <w:r>
+        <w:tab/>
+      </w:r>
+      <w:r>
+        <w:t>Now for the other problem of selecting one matching pair of each color (total of three colors) lowers our rate signifi</w:t>
+      </w:r>
       <w:bookmarkStart w:id="0" w:name="_GoBack"/>
       <w:bookmarkEnd w:id="0"/>
       <w:r>
-        <w:t>This gives us a count of 20 individual socks. To guarantee one pair of same color socks you only need 2 socks of the same color placed inside this drawer. When you place two white socks in the drawer you would acquire 100% selection rate from your selections.</w:t>
+        <w:t>cantly. I would recommend 3 pairs of socks (one pair of each color) leaving us with a random selection of 6 individual socks. I believe that there would be a 16% chance of success of randomly selecting 3 like pairs of matching socks.</w:t>
       </w:r>
     </w:p>
     <w:p/>

</xml_diff>

<commit_message>
Modified document- to include the concept of the problem and the overall goal; under title "Predicting Fingers."
</commit_message>
<xml_diff>
--- a/ProblemSolving/Yanes_Jesus_ProblemSolving.docx
+++ b/ProblemSolving/Yanes_Jesus_ProblemSolving.docx
@@ -190,19 +190,19 @@
     <w:p>
       <w:r>
         <w:lastRenderedPageBreak/>
-        <w:t>•</w:t>
-      </w:r>
-      <w:r>
-        <w:tab/>
+        <w:tab/>
+        <w:t xml:space="preserve">• </w:t>
+      </w:r>
+      <w:r>
         <w:t>Randomly select one pair of same color socks.</w:t>
       </w:r>
     </w:p>
     <w:p>
       <w:r>
-        <w:t>•</w:t>
-      </w:r>
-      <w:r>
-        <w:tab/>
+        <w:tab/>
+        <w:t xml:space="preserve">• </w:t>
+      </w:r>
+      <w:r>
         <w:t>Selecting three pairs of same color socks.</w:t>
       </w:r>
     </w:p>
@@ -213,28 +213,28 @@
     </w:p>
     <w:p>
       <w:r>
-        <w:t>•</w:t>
-      </w:r>
-      <w:r>
-        <w:tab/>
+        <w:tab/>
+        <w:t xml:space="preserve">• </w:t>
+      </w:r>
+      <w:r>
         <w:t>5 pairs of black socks (10 individual black socks-50% of the inventory)</w:t>
       </w:r>
     </w:p>
     <w:p>
       <w:r>
-        <w:t>•</w:t>
-      </w:r>
-      <w:r>
-        <w:tab/>
+        <w:tab/>
+        <w:t xml:space="preserve">• </w:t>
+      </w:r>
+      <w:r>
         <w:t>3 pairs of brown socks (6 individual brown socks-30% of the inventory)</w:t>
       </w:r>
     </w:p>
     <w:p>
       <w:r>
-        <w:t>•</w:t>
-      </w:r>
-      <w:r>
-        <w:tab/>
+        <w:tab/>
+        <w:t xml:space="preserve">• </w:t>
+      </w:r>
+      <w:r>
         <w:t>2 pairs of white socks (4 individual white socks-20% of the inventory)</w:t>
       </w:r>
     </w:p>
@@ -251,14 +251,7 @@
     <w:p>
       <w:r>
         <w:tab/>
-      </w:r>
-      <w:r>
-        <w:t>Now for the other problem of selecting one matching pair of each color (total of three colors) lowers our rate signifi</w:t>
-      </w:r>
-      <w:bookmarkStart w:id="0" w:name="_GoBack"/>
-      <w:bookmarkEnd w:id="0"/>
-      <w:r>
-        <w:t>cantly. I would recommend 3 pairs of socks (one pair of each color) leaving us with a random selection of 6 individual socks. I believe that there would be a 16% chance of success of randomly selecting 3 like pairs of matching socks.</w:t>
+        <w:t>Now for the other problem of selecting one matching pair of each color (total of three colors) lowers our rate significantly. I would recommend 3 pairs of socks (one pair of each color) leaving us with a random selection of 6 individual socks. I believe that there would be a 16% chance of success of randomly selecting 3 like pairs of matching socks.</w:t>
       </w:r>
     </w:p>
     <w:p/>
@@ -283,6 +276,71 @@
       </w:r>
     </w:p>
     <w:p/>
+    <w:p>
+      <w:r>
+        <w:tab/>
+      </w:r>
+      <w:r>
+        <w:t>The problem here is developing a system of predicting an end count based on sequential system of the following:</w:t>
+      </w:r>
+    </w:p>
+    <w:p>
+      <w:bookmarkStart w:id="0" w:name="_GoBack"/>
+      <w:bookmarkEnd w:id="0"/>
+    </w:p>
+    <w:p>
+      <w:r>
+        <w:tab/>
+        <w:t xml:space="preserve">• </w:t>
+      </w:r>
+      <w:r>
+        <w:t xml:space="preserve">For the first five numbers, she always starts the numbering system with the thumb </w:t>
+      </w:r>
+      <w:r>
+        <w:tab/>
+      </w:r>
+      <w:r>
+        <w:t>(number 1).</w:t>
+      </w:r>
+    </w:p>
+    <w:p>
+      <w:r>
+        <w:tab/>
+        <w:t xml:space="preserve">• </w:t>
+      </w:r>
+      <w:r>
+        <w:t xml:space="preserve">Followed by the first finger (number2), middle finger (number 3), ring finger (number </w:t>
+      </w:r>
+      <w:r>
+        <w:tab/>
+      </w:r>
+      <w:r>
+        <w:t>4) ending with the little finger (number 5).</w:t>
+      </w:r>
+    </w:p>
+    <w:p>
+      <w:r>
+        <w:tab/>
+      </w:r>
+      <w:r>
+        <w:t xml:space="preserve">Then the next round of 5 numbers goes like this: </w:t>
+      </w:r>
+    </w:p>
+    <w:p>
+      <w:r>
+        <w:tab/>
+        <w:t xml:space="preserve">• </w:t>
+      </w:r>
+      <w:r>
+        <w:t xml:space="preserve">Ringer finger (number 6), middle finger (number 7), first finger (number 8), the thumb </w:t>
+      </w:r>
+      <w:r>
+        <w:tab/>
+      </w:r>
+      <w:r>
+        <w:t>(number 9) and the first finger (number10).</w:t>
+      </w:r>
+    </w:p>
     <w:sectPr>
       <w:headerReference w:type="default" r:id="rId7"/>
       <w:pgSz w:w="12240" w:h="15840"/>

</xml_diff>

<commit_message>
Modified document- to include sub-goals, potential solution, and development plan; under title "Predicting Fingers."
</commit_message>
<xml_diff>
--- a/ProblemSolving/Yanes_Jesus_ProblemSolving.docx
+++ b/ProblemSolving/Yanes_Jesus_ProblemSolving.docx
@@ -279,66 +279,55 @@
     <w:p>
       <w:r>
         <w:tab/>
-      </w:r>
-      <w:r>
         <w:t>The problem here is developing a system of predicting an end count based on sequential system of the following:</w:t>
       </w:r>
     </w:p>
-    <w:p>
+    <w:p/>
+    <w:p>
+      <w:r>
+        <w:tab/>
+        <w:t xml:space="preserve">• For the first five numbers, she always starts the numbering system with the thumb </w:t>
+      </w:r>
+      <w:r>
+        <w:tab/>
+        <w:t>(number 1).</w:t>
+      </w:r>
+    </w:p>
+    <w:p>
+      <w:r>
+        <w:tab/>
+        <w:t xml:space="preserve">• Followed by the first finger (number2), middle finger (number 3), ring finger (number </w:t>
+      </w:r>
+      <w:r>
+        <w:tab/>
+        <w:t>4) ending with the little finger (number 5).</w:t>
+      </w:r>
+    </w:p>
+    <w:p>
+      <w:r>
+        <w:tab/>
+        <w:t xml:space="preserve">Then the next round of 5 numbers goes like this: </w:t>
+      </w:r>
+    </w:p>
+    <w:p>
+      <w:r>
+        <w:tab/>
+        <w:t xml:space="preserve">• Ringer finger (number 6), middle finger (number 7), first finger (number 8), the thumb </w:t>
+      </w:r>
+      <w:r>
+        <w:tab/>
+        <w:t>(number 9) and the first finger (number10).</w:t>
+      </w:r>
+    </w:p>
+    <w:p/>
+    <w:p>
+      <w:r>
+        <w:tab/>
+      </w:r>
       <w:bookmarkStart w:id="0" w:name="_GoBack"/>
       <w:bookmarkEnd w:id="0"/>
-    </w:p>
-    <w:p>
-      <w:r>
-        <w:tab/>
-        <w:t xml:space="preserve">• </w:t>
-      </w:r>
-      <w:r>
-        <w:t xml:space="preserve">For the first five numbers, she always starts the numbering system with the thumb </w:t>
-      </w:r>
-      <w:r>
-        <w:tab/>
-      </w:r>
-      <w:r>
-        <w:t>(number 1).</w:t>
-      </w:r>
-    </w:p>
-    <w:p>
-      <w:r>
-        <w:tab/>
-        <w:t xml:space="preserve">• </w:t>
-      </w:r>
-      <w:r>
-        <w:t xml:space="preserve">Followed by the first finger (number2), middle finger (number 3), ring finger (number </w:t>
-      </w:r>
-      <w:r>
-        <w:tab/>
-      </w:r>
-      <w:r>
-        <w:t>4) ending with the little finger (number 5).</w:t>
-      </w:r>
-    </w:p>
-    <w:p>
-      <w:r>
-        <w:tab/>
-      </w:r>
-      <w:r>
-        <w:t xml:space="preserve">Then the next round of 5 numbers goes like this: </w:t>
-      </w:r>
-    </w:p>
-    <w:p>
-      <w:r>
-        <w:tab/>
-        <w:t xml:space="preserve">• </w:t>
-      </w:r>
-      <w:r>
-        <w:t xml:space="preserve">Ringer finger (number 6), middle finger (number 7), first finger (number 8), the thumb </w:t>
-      </w:r>
-      <w:r>
-        <w:tab/>
-      </w:r>
-      <w:r>
-        <w:t>(number 9) and the first finger (number10).</w:t>
+      <w:r>
+        <w:t>We have three main goals here: based on this sequence of instructions which finger will be identified with the ending count of 10, 100 and 1000. I believe we need to build a sequential code of the five-finger counts. Then we would implement a conditional code to change up the sequence with a set of instructions to reverse the order of count. Then back to the sequential code for a count of five. This program will last until the first total equals 10. Then we change the next program to hit a total 100. While the third program would hit a total of 1000.</w:t>
       </w:r>
     </w:p>
     <w:sectPr>

</xml_diff>

<commit_message>
Modified document- I changed the documents font from "Callibri" to "Times New Roman."
</commit_message>
<xml_diff>
--- a/ProblemSolving/Yanes_Jesus_ProblemSolving.docx
+++ b/ProblemSolving/Yanes_Jesus_ProblemSolving.docx
@@ -6,6 +6,7 @@
       <w:pPr>
         <w:jc w:val="center"/>
         <w:rPr>
+          <w:rFonts w:ascii="Times New Roman" w:hAnsi="Times New Roman" w:cs="Times New Roman"/>
           <w:b/>
           <w:sz w:val="28"/>
           <w:szCs w:val="28"/>
@@ -14,6 +15,7 @@
       </w:pPr>
       <w:r>
         <w:rPr>
+          <w:rFonts w:ascii="Times New Roman" w:hAnsi="Times New Roman" w:cs="Times New Roman"/>
           <w:b/>
           <w:sz w:val="28"/>
           <w:szCs w:val="28"/>
@@ -26,6 +28,7 @@
       <w:pPr>
         <w:jc w:val="center"/>
         <w:rPr>
+          <w:rFonts w:ascii="Times New Roman" w:hAnsi="Times New Roman" w:cs="Times New Roman"/>
           <w:b/>
           <w:sz w:val="28"/>
           <w:szCs w:val="28"/>
@@ -34,7 +37,15 @@
       </w:pPr>
     </w:p>
     <w:p>
-      <w:r>
+      <w:pPr>
+        <w:rPr>
+          <w:rFonts w:ascii="Times New Roman" w:hAnsi="Times New Roman" w:cs="Times New Roman"/>
+        </w:rPr>
+      </w:pPr>
+      <w:r>
+        <w:rPr>
+          <w:rFonts w:ascii="Times New Roman" w:hAnsi="Times New Roman" w:cs="Times New Roman"/>
+        </w:rPr>
         <w:tab/>
         <w:t>The problem here is the delivery each individual parcel without damaging the other two parcels. The man is the protector of all three parcels. Here is my first flow chart of facts:</w:t>
       </w:r>
@@ -46,8 +57,14 @@
           <w:ilvl w:val="0"/>
           <w:numId w:val="1"/>
         </w:numPr>
-      </w:pPr>
-      <w:r>
+        <w:rPr>
+          <w:rFonts w:ascii="Times New Roman" w:hAnsi="Times New Roman" w:cs="Times New Roman"/>
+        </w:rPr>
+      </w:pPr>
+      <w:r>
+        <w:rPr>
+          <w:rFonts w:ascii="Times New Roman" w:hAnsi="Times New Roman" w:cs="Times New Roman"/>
+        </w:rPr>
         <w:t>Cat can eat the parrot (cat is at the top of the food chain).</w:t>
       </w:r>
     </w:p>
@@ -58,8 +75,14 @@
           <w:ilvl w:val="0"/>
           <w:numId w:val="1"/>
         </w:numPr>
-      </w:pPr>
-      <w:r>
+        <w:rPr>
+          <w:rFonts w:ascii="Times New Roman" w:hAnsi="Times New Roman" w:cs="Times New Roman"/>
+        </w:rPr>
+      </w:pPr>
+      <w:r>
+        <w:rPr>
+          <w:rFonts w:ascii="Times New Roman" w:hAnsi="Times New Roman" w:cs="Times New Roman"/>
+        </w:rPr>
         <w:t>Parrot can eat the seed (parrot is in the middle of the food chain).</w:t>
       </w:r>
     </w:p>
@@ -70,8 +93,14 @@
           <w:ilvl w:val="0"/>
           <w:numId w:val="1"/>
         </w:numPr>
-      </w:pPr>
-      <w:r>
+        <w:rPr>
+          <w:rFonts w:ascii="Times New Roman" w:hAnsi="Times New Roman" w:cs="Times New Roman"/>
+        </w:rPr>
+      </w:pPr>
+      <w:r>
+        <w:rPr>
+          <w:rFonts w:ascii="Times New Roman" w:hAnsi="Times New Roman" w:cs="Times New Roman"/>
+        </w:rPr>
         <w:t>The seed is at the bottom of the food chain.</w:t>
       </w:r>
     </w:p>
@@ -82,79 +111,173 @@
           <w:ilvl w:val="0"/>
           <w:numId w:val="1"/>
         </w:numPr>
-      </w:pPr>
-      <w:r>
+        <w:rPr>
+          <w:rFonts w:ascii="Times New Roman" w:hAnsi="Times New Roman" w:cs="Times New Roman"/>
+        </w:rPr>
+      </w:pPr>
+      <w:r>
+        <w:rPr>
+          <w:rFonts w:ascii="Times New Roman" w:hAnsi="Times New Roman" w:cs="Times New Roman"/>
+        </w:rPr>
         <w:t>Only the cat and seed can be safely paired together.</w:t>
       </w:r>
     </w:p>
     <w:p>
       <w:pPr>
         <w:rPr>
+          <w:rFonts w:ascii="Times New Roman" w:hAnsi="Times New Roman" w:cs="Times New Roman"/>
           <w:b/>
           <w:sz w:val="28"/>
           <w:szCs w:val="28"/>
           <w:u w:val="single"/>
         </w:rPr>
       </w:pPr>
-    </w:p>
-    <w:p>
-      <w:r>
-        <w:tab/>
-      </w:r>
-      <w:r>
+      <w:bookmarkStart w:id="0" w:name="_GoBack"/>
+      <w:bookmarkEnd w:id="0"/>
+    </w:p>
+    <w:p>
+      <w:pPr>
+        <w:rPr>
+          <w:rFonts w:ascii="Times New Roman" w:hAnsi="Times New Roman" w:cs="Times New Roman"/>
+        </w:rPr>
+      </w:pPr>
+      <w:r>
+        <w:rPr>
+          <w:rFonts w:ascii="Times New Roman" w:hAnsi="Times New Roman" w:cs="Times New Roman"/>
+        </w:rPr>
+        <w:tab/>
         <w:t>The main goal here is to safely transport and deliver individually the cat, parrot and a bag of seed, across the river.</w:t>
       </w:r>
     </w:p>
-    <w:p/>
-    <w:p>
-      <w:r>
-        <w:tab/>
-      </w:r>
-      <w:r>
-        <w:t>At two given times two of the passengers (cat, parrot, or seed) are on one side of the river leaving one passenger on the other side of the river. The man can only be in one place at a given time.</w:t>
-      </w:r>
-    </w:p>
-    <w:p/>
-    <w:p>
-      <w:r>
-        <w:tab/>
-      </w:r>
-      <w:r>
+    <w:p>
+      <w:pPr>
+        <w:rPr>
+          <w:rFonts w:ascii="Times New Roman" w:hAnsi="Times New Roman" w:cs="Times New Roman"/>
+        </w:rPr>
+      </w:pPr>
+    </w:p>
+    <w:p>
+      <w:pPr>
+        <w:rPr>
+          <w:rFonts w:ascii="Times New Roman" w:hAnsi="Times New Roman" w:cs="Times New Roman"/>
+        </w:rPr>
+      </w:pPr>
+      <w:r>
+        <w:rPr>
+          <w:rFonts w:ascii="Times New Roman" w:hAnsi="Times New Roman" w:cs="Times New Roman"/>
+        </w:rPr>
+        <w:tab/>
+        <w:t xml:space="preserve">At two given times two of the passengers (cat, parrot, </w:t>
+      </w:r>
+      <w:r>
+        <w:rPr>
+          <w:rFonts w:ascii="Times New Roman" w:hAnsi="Times New Roman" w:cs="Times New Roman"/>
+        </w:rPr>
+        <w:t xml:space="preserve">or seed) are on one side of the </w:t>
+      </w:r>
+      <w:r>
+        <w:rPr>
+          <w:rFonts w:ascii="Times New Roman" w:hAnsi="Times New Roman" w:cs="Times New Roman"/>
+        </w:rPr>
+        <w:t>river leaving one passenger on the other side of the river. The man can only be in one place at a given time.</w:t>
+      </w:r>
+    </w:p>
+    <w:p>
+      <w:pPr>
+        <w:rPr>
+          <w:rFonts w:ascii="Times New Roman" w:hAnsi="Times New Roman" w:cs="Times New Roman"/>
+        </w:rPr>
+      </w:pPr>
+    </w:p>
+    <w:p>
+      <w:pPr>
+        <w:rPr>
+          <w:rFonts w:ascii="Times New Roman" w:hAnsi="Times New Roman" w:cs="Times New Roman"/>
+        </w:rPr>
+      </w:pPr>
+      <w:r>
+        <w:rPr>
+          <w:rFonts w:ascii="Times New Roman" w:hAnsi="Times New Roman" w:cs="Times New Roman"/>
+        </w:rPr>
+        <w:tab/>
         <w:t>Now the sub goals are the delivery of each parcel individually while leaving two parcels unprotected at two given times.</w:t>
       </w:r>
     </w:p>
-    <w:p/>
-    <w:p>
-      <w:r>
-        <w:tab/>
-      </w:r>
-      <w:r>
+    <w:p>
+      <w:pPr>
+        <w:rPr>
+          <w:rFonts w:ascii="Times New Roman" w:hAnsi="Times New Roman" w:cs="Times New Roman"/>
+        </w:rPr>
+      </w:pPr>
+    </w:p>
+    <w:p>
+      <w:pPr>
+        <w:rPr>
+          <w:rFonts w:ascii="Times New Roman" w:hAnsi="Times New Roman" w:cs="Times New Roman"/>
+        </w:rPr>
+      </w:pPr>
+      <w:r>
+        <w:rPr>
+          <w:rFonts w:ascii="Times New Roman" w:hAnsi="Times New Roman" w:cs="Times New Roman"/>
+        </w:rPr>
+        <w:tab/>
         <w:t>So how do we do this? If you transport the seed this would leave the cat and parrot alone for destruction. If you transport the cat this leaves the seed in jeopardy with the parrot. When you transport the parrot the seed and cat are safe. But when return to transport and deliver the either the seed or cat we have problems on the other side of the river as they are left alone without the protector. I am assuming that the man needs to be presented on this boat at all times. Otherwise who would guide this boat from point A to point B?</w:t>
       </w:r>
     </w:p>
-    <w:p/>
-    <w:p>
-      <w:r>
-        <w:tab/>
-      </w:r>
-      <w:r>
+    <w:p>
+      <w:pPr>
+        <w:rPr>
+          <w:rFonts w:ascii="Times New Roman" w:hAnsi="Times New Roman" w:cs="Times New Roman"/>
+        </w:rPr>
+      </w:pPr>
+    </w:p>
+    <w:p>
+      <w:pPr>
+        <w:rPr>
+          <w:rFonts w:ascii="Times New Roman" w:hAnsi="Times New Roman" w:cs="Times New Roman"/>
+        </w:rPr>
+      </w:pPr>
+      <w:r>
+        <w:rPr>
+          <w:rFonts w:ascii="Times New Roman" w:hAnsi="Times New Roman" w:cs="Times New Roman"/>
+        </w:rPr>
+        <w:tab/>
         <w:t>There is no solution of complete safety of the three parcels. There is always a risk factor of 33 percent.</w:t>
       </w:r>
     </w:p>
-    <w:p/>
-    <w:p>
-      <w:r>
-        <w:tab/>
-      </w:r>
-      <w:r>
+    <w:p>
+      <w:pPr>
+        <w:rPr>
+          <w:rFonts w:ascii="Times New Roman" w:hAnsi="Times New Roman" w:cs="Times New Roman"/>
+        </w:rPr>
+      </w:pPr>
+    </w:p>
+    <w:p>
+      <w:pPr>
+        <w:rPr>
+          <w:rFonts w:ascii="Times New Roman" w:hAnsi="Times New Roman" w:cs="Times New Roman"/>
+        </w:rPr>
+      </w:pPr>
+      <w:r>
+        <w:rPr>
+          <w:rFonts w:ascii="Times New Roman" w:hAnsi="Times New Roman" w:cs="Times New Roman"/>
+        </w:rPr>
+        <w:tab/>
         <w:t>There are three individual trips needed with one event that presents danger. I believe the only possible solution is leaving the cat and parrot alone during these trips. The seed has no defense against the parrot. While the cat and parrot can fight it out while left alone. If they are left alone for say 30 minutes there is a chance both parties would survive the fight or maybe complete peace among these two would prevail.</w:t>
       </w:r>
     </w:p>
-    <w:p/>
+    <w:p>
+      <w:pPr>
+        <w:rPr>
+          <w:rFonts w:ascii="Times New Roman" w:hAnsi="Times New Roman" w:cs="Times New Roman"/>
+        </w:rPr>
+      </w:pPr>
+    </w:p>
     <w:p>
       <w:pPr>
         <w:jc w:val="center"/>
         <w:rPr>
+          <w:rFonts w:ascii="Times New Roman" w:hAnsi="Times New Roman" w:cs="Times New Roman"/>
           <w:b/>
           <w:sz w:val="28"/>
           <w:szCs w:val="28"/>
@@ -163,6 +286,7 @@
       </w:pPr>
       <w:r>
         <w:rPr>
+          <w:rFonts w:ascii="Times New Roman" w:hAnsi="Times New Roman" w:cs="Times New Roman"/>
           <w:b/>
           <w:sz w:val="28"/>
           <w:szCs w:val="28"/>
@@ -171,94 +295,216 @@
         <w:t>Socks in the dark</w:t>
       </w:r>
     </w:p>
-    <w:p/>
-    <w:p>
-      <w:r>
-        <w:tab/>
-      </w:r>
-      <w:r>
+    <w:p>
+      <w:pPr>
+        <w:rPr>
+          <w:rFonts w:ascii="Times New Roman" w:hAnsi="Times New Roman" w:cs="Times New Roman"/>
+        </w:rPr>
+      </w:pPr>
+    </w:p>
+    <w:p>
+      <w:pPr>
+        <w:rPr>
+          <w:rFonts w:ascii="Times New Roman" w:hAnsi="Times New Roman" w:cs="Times New Roman"/>
+        </w:rPr>
+      </w:pPr>
+      <w:r>
+        <w:rPr>
+          <w:rFonts w:ascii="Times New Roman" w:hAnsi="Times New Roman" w:cs="Times New Roman"/>
+        </w:rPr>
+        <w:tab/>
         <w:t>The problem here is the random selection of a pair of same color socks without visible light. This situation is similar to playing the lottery, random selection.</w:t>
       </w:r>
     </w:p>
-    <w:p/>
-    <w:p>
-      <w:r>
+    <w:p>
+      <w:pPr>
+        <w:rPr>
+          <w:rFonts w:ascii="Times New Roman" w:hAnsi="Times New Roman" w:cs="Times New Roman"/>
+        </w:rPr>
+      </w:pPr>
+    </w:p>
+    <w:p>
+      <w:pPr>
+        <w:rPr>
+          <w:rFonts w:ascii="Times New Roman" w:hAnsi="Times New Roman" w:cs="Times New Roman"/>
+        </w:rPr>
+      </w:pPr>
+      <w:r>
+        <w:rPr>
+          <w:rFonts w:ascii="Times New Roman" w:hAnsi="Times New Roman" w:cs="Times New Roman"/>
+        </w:rPr>
         <w:tab/>
         <w:t>Our goal is to determine; what is the smallest number of socks needed in a predetermined pool to:</w:t>
       </w:r>
     </w:p>
     <w:p>
-      <w:r>
+      <w:pPr>
+        <w:rPr>
+          <w:rFonts w:ascii="Times New Roman" w:hAnsi="Times New Roman" w:cs="Times New Roman"/>
+        </w:rPr>
+      </w:pPr>
+      <w:r>
+        <w:rPr>
+          <w:rFonts w:ascii="Times New Roman" w:hAnsi="Times New Roman" w:cs="Times New Roman"/>
+        </w:rPr>
+        <w:tab/>
+        <w:t xml:space="preserve">• </w:t>
+      </w:r>
+      <w:r>
+        <w:rPr>
+          <w:rFonts w:ascii="Times New Roman" w:hAnsi="Times New Roman" w:cs="Times New Roman"/>
+        </w:rPr>
+        <w:t>Randomly select one pair of same color socks.</w:t>
+      </w:r>
+    </w:p>
+    <w:p>
+      <w:pPr>
+        <w:rPr>
+          <w:rFonts w:ascii="Times New Roman" w:hAnsi="Times New Roman" w:cs="Times New Roman"/>
+        </w:rPr>
+      </w:pPr>
+      <w:r>
+        <w:rPr>
+          <w:rFonts w:ascii="Times New Roman" w:hAnsi="Times New Roman" w:cs="Times New Roman"/>
+        </w:rPr>
+        <w:tab/>
+        <w:t xml:space="preserve">• </w:t>
+      </w:r>
+      <w:r>
+        <w:rPr>
+          <w:rFonts w:ascii="Times New Roman" w:hAnsi="Times New Roman" w:cs="Times New Roman"/>
+        </w:rPr>
+        <w:t>Selecting three pairs of same color socks.</w:t>
+      </w:r>
+    </w:p>
+    <w:p>
+      <w:pPr>
+        <w:rPr>
+          <w:rFonts w:ascii="Times New Roman" w:hAnsi="Times New Roman" w:cs="Times New Roman"/>
+        </w:rPr>
+      </w:pPr>
+      <w:r>
+        <w:rPr>
+          <w:rFonts w:ascii="Times New Roman" w:hAnsi="Times New Roman" w:cs="Times New Roman"/>
+        </w:rPr>
         <w:lastRenderedPageBreak/>
+        <w:t>This selection comes from a pool of the following sock inventory:</w:t>
+      </w:r>
+    </w:p>
+    <w:p>
+      <w:pPr>
+        <w:rPr>
+          <w:rFonts w:ascii="Times New Roman" w:hAnsi="Times New Roman" w:cs="Times New Roman"/>
+        </w:rPr>
+      </w:pPr>
+      <w:r>
+        <w:rPr>
+          <w:rFonts w:ascii="Times New Roman" w:hAnsi="Times New Roman" w:cs="Times New Roman"/>
+        </w:rPr>
         <w:tab/>
         <w:t xml:space="preserve">• </w:t>
       </w:r>
       <w:r>
-        <w:t>Randomly select one pair of same color socks.</w:t>
-      </w:r>
-    </w:p>
-    <w:p>
-      <w:r>
+        <w:rPr>
+          <w:rFonts w:ascii="Times New Roman" w:hAnsi="Times New Roman" w:cs="Times New Roman"/>
+        </w:rPr>
+        <w:t>5 pairs of black socks (10 individual black socks-50% of the inventory)</w:t>
+      </w:r>
+    </w:p>
+    <w:p>
+      <w:pPr>
+        <w:rPr>
+          <w:rFonts w:ascii="Times New Roman" w:hAnsi="Times New Roman" w:cs="Times New Roman"/>
+        </w:rPr>
+      </w:pPr>
+      <w:r>
+        <w:rPr>
+          <w:rFonts w:ascii="Times New Roman" w:hAnsi="Times New Roman" w:cs="Times New Roman"/>
+        </w:rPr>
         <w:tab/>
         <w:t xml:space="preserve">• </w:t>
       </w:r>
       <w:r>
-        <w:t>Selecting three pairs of same color socks.</w:t>
-      </w:r>
-    </w:p>
-    <w:p>
-      <w:r>
-        <w:t>This selection comes from a pool of the following sock inventory:</w:t>
-      </w:r>
-    </w:p>
-    <w:p>
-      <w:r>
+        <w:rPr>
+          <w:rFonts w:ascii="Times New Roman" w:hAnsi="Times New Roman" w:cs="Times New Roman"/>
+        </w:rPr>
+        <w:t>3 pairs of brown socks (6 individual brown socks-30% of the inventory)</w:t>
+      </w:r>
+    </w:p>
+    <w:p>
+      <w:pPr>
+        <w:rPr>
+          <w:rFonts w:ascii="Times New Roman" w:hAnsi="Times New Roman" w:cs="Times New Roman"/>
+        </w:rPr>
+      </w:pPr>
+      <w:r>
+        <w:rPr>
+          <w:rFonts w:ascii="Times New Roman" w:hAnsi="Times New Roman" w:cs="Times New Roman"/>
+        </w:rPr>
         <w:tab/>
         <w:t xml:space="preserve">• </w:t>
       </w:r>
       <w:r>
-        <w:t>5 pairs of black socks (10 individual black socks-50% of the inventory)</w:t>
-      </w:r>
-    </w:p>
-    <w:p>
-      <w:r>
-        <w:tab/>
-        <w:t xml:space="preserve">• </w:t>
-      </w:r>
-      <w:r>
-        <w:t>3 pairs of brown socks (6 individual brown socks-30% of the inventory)</w:t>
-      </w:r>
-    </w:p>
-    <w:p>
-      <w:r>
-        <w:tab/>
-        <w:t xml:space="preserve">• </w:t>
-      </w:r>
-      <w:r>
+        <w:rPr>
+          <w:rFonts w:ascii="Times New Roman" w:hAnsi="Times New Roman" w:cs="Times New Roman"/>
+        </w:rPr>
         <w:t>2 pairs of white socks (4 individual white socks-20% of the inventory)</w:t>
       </w:r>
     </w:p>
-    <w:p/>
-    <w:p>
-      <w:r>
-        <w:tab/>
-      </w:r>
-      <w:r>
+    <w:p>
+      <w:pPr>
+        <w:rPr>
+          <w:rFonts w:ascii="Times New Roman" w:hAnsi="Times New Roman" w:cs="Times New Roman"/>
+        </w:rPr>
+      </w:pPr>
+    </w:p>
+    <w:p>
+      <w:pPr>
+        <w:rPr>
+          <w:rFonts w:ascii="Times New Roman" w:hAnsi="Times New Roman" w:cs="Times New Roman"/>
+        </w:rPr>
+      </w:pPr>
+      <w:r>
+        <w:rPr>
+          <w:rFonts w:ascii="Times New Roman" w:hAnsi="Times New Roman" w:cs="Times New Roman"/>
+        </w:rPr>
+        <w:tab/>
         <w:t>This gives us a count of 20 individual socks. To guarantee one pair of same color socks you only need 2 socks of the same color placed inside this drawer. When you place two white socks in the drawer you would acquire 100% selection rate from your selections.</w:t>
       </w:r>
     </w:p>
-    <w:p/>
-    <w:p>
-      <w:r>
+    <w:p>
+      <w:pPr>
+        <w:rPr>
+          <w:rFonts w:ascii="Times New Roman" w:hAnsi="Times New Roman" w:cs="Times New Roman"/>
+        </w:rPr>
+      </w:pPr>
+    </w:p>
+    <w:p>
+      <w:pPr>
+        <w:rPr>
+          <w:rFonts w:ascii="Times New Roman" w:hAnsi="Times New Roman" w:cs="Times New Roman"/>
+        </w:rPr>
+      </w:pPr>
+      <w:r>
+        <w:rPr>
+          <w:rFonts w:ascii="Times New Roman" w:hAnsi="Times New Roman" w:cs="Times New Roman"/>
+        </w:rPr>
         <w:tab/>
         <w:t>Now for the other problem of selecting one matching pair of each color (total of three colors) lowers our rate significantly. I would recommend 3 pairs of socks (one pair of each color) leaving us with a random selection of 6 individual socks. I believe that there would be a 16% chance of success of randomly selecting 3 like pairs of matching socks.</w:t>
       </w:r>
     </w:p>
-    <w:p/>
+    <w:p>
+      <w:pPr>
+        <w:rPr>
+          <w:rFonts w:ascii="Times New Roman" w:hAnsi="Times New Roman" w:cs="Times New Roman"/>
+        </w:rPr>
+      </w:pPr>
+    </w:p>
     <w:p>
       <w:pPr>
         <w:jc w:val="center"/>
         <w:rPr>
+          <w:rFonts w:ascii="Times New Roman" w:hAnsi="Times New Roman" w:cs="Times New Roman"/>
           <w:b/>
           <w:sz w:val="28"/>
           <w:szCs w:val="28"/>
@@ -267,6 +513,7 @@
       </w:pPr>
       <w:r>
         <w:rPr>
+          <w:rFonts w:ascii="Times New Roman" w:hAnsi="Times New Roman" w:cs="Times New Roman"/>
           <w:b/>
           <w:sz w:val="28"/>
           <w:szCs w:val="28"/>
@@ -275,63 +522,134 @@
         <w:t>Predicting Fingers</w:t>
       </w:r>
     </w:p>
-    <w:p/>
-    <w:p>
-      <w:r>
+    <w:p>
+      <w:pPr>
+        <w:rPr>
+          <w:rFonts w:ascii="Times New Roman" w:hAnsi="Times New Roman" w:cs="Times New Roman"/>
+        </w:rPr>
+      </w:pPr>
+    </w:p>
+    <w:p>
+      <w:pPr>
+        <w:rPr>
+          <w:rFonts w:ascii="Times New Roman" w:hAnsi="Times New Roman" w:cs="Times New Roman"/>
+        </w:rPr>
+      </w:pPr>
+      <w:r>
+        <w:rPr>
+          <w:rFonts w:ascii="Times New Roman" w:hAnsi="Times New Roman" w:cs="Times New Roman"/>
+        </w:rPr>
         <w:tab/>
         <w:t>The problem here is developing a system of predicting an end count based on sequential system of the following:</w:t>
       </w:r>
     </w:p>
-    <w:p/>
-    <w:p>
-      <w:r>
+    <w:p>
+      <w:pPr>
+        <w:rPr>
+          <w:rFonts w:ascii="Times New Roman" w:hAnsi="Times New Roman" w:cs="Times New Roman"/>
+        </w:rPr>
+      </w:pPr>
+    </w:p>
+    <w:p>
+      <w:pPr>
+        <w:rPr>
+          <w:rFonts w:ascii="Times New Roman" w:hAnsi="Times New Roman" w:cs="Times New Roman"/>
+        </w:rPr>
+      </w:pPr>
+      <w:r>
+        <w:rPr>
+          <w:rFonts w:ascii="Times New Roman" w:hAnsi="Times New Roman" w:cs="Times New Roman"/>
+        </w:rPr>
         <w:tab/>
         <w:t xml:space="preserve">• For the first five numbers, she always starts the numbering system with the thumb </w:t>
       </w:r>
       <w:r>
+        <w:rPr>
+          <w:rFonts w:ascii="Times New Roman" w:hAnsi="Times New Roman" w:cs="Times New Roman"/>
+        </w:rPr>
         <w:tab/>
         <w:t>(number 1).</w:t>
       </w:r>
     </w:p>
     <w:p>
-      <w:r>
+      <w:pPr>
+        <w:rPr>
+          <w:rFonts w:ascii="Times New Roman" w:hAnsi="Times New Roman" w:cs="Times New Roman"/>
+        </w:rPr>
+      </w:pPr>
+      <w:r>
+        <w:rPr>
+          <w:rFonts w:ascii="Times New Roman" w:hAnsi="Times New Roman" w:cs="Times New Roman"/>
+        </w:rPr>
         <w:tab/>
         <w:t xml:space="preserve">• Followed by the first finger (number2), middle finger (number 3), ring finger (number </w:t>
       </w:r>
       <w:r>
+        <w:rPr>
+          <w:rFonts w:ascii="Times New Roman" w:hAnsi="Times New Roman" w:cs="Times New Roman"/>
+        </w:rPr>
         <w:tab/>
         <w:t>4) ending with the little finger (number 5).</w:t>
       </w:r>
     </w:p>
     <w:p>
-      <w:r>
+      <w:pPr>
+        <w:rPr>
+          <w:rFonts w:ascii="Times New Roman" w:hAnsi="Times New Roman" w:cs="Times New Roman"/>
+        </w:rPr>
+      </w:pPr>
+      <w:r>
+        <w:rPr>
+          <w:rFonts w:ascii="Times New Roman" w:hAnsi="Times New Roman" w:cs="Times New Roman"/>
+        </w:rPr>
         <w:tab/>
         <w:t xml:space="preserve">Then the next round of 5 numbers goes like this: </w:t>
       </w:r>
     </w:p>
     <w:p>
-      <w:r>
+      <w:pPr>
+        <w:rPr>
+          <w:rFonts w:ascii="Times New Roman" w:hAnsi="Times New Roman" w:cs="Times New Roman"/>
+        </w:rPr>
+      </w:pPr>
+      <w:r>
+        <w:rPr>
+          <w:rFonts w:ascii="Times New Roman" w:hAnsi="Times New Roman" w:cs="Times New Roman"/>
+        </w:rPr>
         <w:tab/>
         <w:t xml:space="preserve">• Ringer finger (number 6), middle finger (number 7), first finger (number 8), the thumb </w:t>
       </w:r>
       <w:r>
+        <w:rPr>
+          <w:rFonts w:ascii="Times New Roman" w:hAnsi="Times New Roman" w:cs="Times New Roman"/>
+        </w:rPr>
         <w:tab/>
         <w:t>(number 9) and the first finger (number10).</w:t>
       </w:r>
     </w:p>
-    <w:p/>
-    <w:p>
-      <w:r>
-        <w:tab/>
-      </w:r>
-      <w:bookmarkStart w:id="0" w:name="_GoBack"/>
-      <w:bookmarkEnd w:id="0"/>
-      <w:r>
+    <w:p>
+      <w:pPr>
+        <w:rPr>
+          <w:rFonts w:ascii="Times New Roman" w:hAnsi="Times New Roman" w:cs="Times New Roman"/>
+        </w:rPr>
+      </w:pPr>
+    </w:p>
+    <w:p>
+      <w:pPr>
+        <w:rPr>
+          <w:rFonts w:ascii="Times New Roman" w:hAnsi="Times New Roman" w:cs="Times New Roman"/>
+        </w:rPr>
+      </w:pPr>
+      <w:r>
+        <w:rPr>
+          <w:rFonts w:ascii="Times New Roman" w:hAnsi="Times New Roman" w:cs="Times New Roman"/>
+        </w:rPr>
+        <w:tab/>
         <w:t>We have three main goals here: based on this sequence of instructions which finger will be identified with the ending count of 10, 100 and 1000. I believe we need to build a sequential code of the five-finger counts. Then we would implement a conditional code to change up the sequence with a set of instructions to reverse the order of count. Then back to the sequential code for a count of five. This program will last until the first total equals 10. Then we change the next program to hit a total 100. While the third program would hit a total of 1000.</w:t>
       </w:r>
     </w:p>
     <w:sectPr>
-      <w:headerReference w:type="default" r:id="rId7"/>
+      <w:headerReference w:type="default" r:id="rId8"/>
       <w:pgSz w:w="12240" w:h="15840"/>
       <w:pgMar w:top="1440" w:right="1440" w:bottom="1440" w:left="1440" w:header="720" w:footer="720" w:gutter="0"/>
       <w:cols w:space="720"/>
@@ -384,35 +702,56 @@
   <w:p>
     <w:pPr>
       <w:pStyle w:val="Header"/>
+      <w:rPr>
+        <w:rFonts w:ascii="Times New Roman" w:hAnsi="Times New Roman" w:cs="Times New Roman"/>
+      </w:rPr>
     </w:pPr>
     <w:r>
+      <w:rPr>
+        <w:rFonts w:ascii="Times New Roman" w:hAnsi="Times New Roman" w:cs="Times New Roman"/>
+      </w:rPr>
       <w:t>Jesus Yanes</w:t>
     </w:r>
   </w:p>
   <w:p>
     <w:pPr>
       <w:pStyle w:val="Header"/>
+      <w:rPr>
+        <w:rFonts w:ascii="Times New Roman" w:hAnsi="Times New Roman" w:cs="Times New Roman"/>
+      </w:rPr>
     </w:pPr>
     <w:r>
-      <w:t>February 5</w:t>
-    </w:r>
-    <w:r>
-      <w:t>, 2014</w:t>
+      <w:rPr>
+        <w:rFonts w:ascii="Times New Roman" w:hAnsi="Times New Roman" w:cs="Times New Roman"/>
+      </w:rPr>
+      <w:t>February 5, 2014</w:t>
     </w:r>
   </w:p>
   <w:p>
     <w:pPr>
       <w:pStyle w:val="Header"/>
+      <w:rPr>
+        <w:rFonts w:ascii="Times New Roman" w:hAnsi="Times New Roman" w:cs="Times New Roman"/>
+      </w:rPr>
     </w:pPr>
     <w:r>
+      <w:rPr>
+        <w:rFonts w:ascii="Times New Roman" w:hAnsi="Times New Roman" w:cs="Times New Roman"/>
+      </w:rPr>
       <w:t>Web Programming Fundamentals Section 1</w:t>
     </w:r>
   </w:p>
   <w:p>
     <w:pPr>
       <w:pStyle w:val="Header"/>
+      <w:rPr>
+        <w:rFonts w:ascii="Times New Roman" w:hAnsi="Times New Roman" w:cs="Times New Roman"/>
+      </w:rPr>
     </w:pPr>
     <w:r>
+      <w:rPr>
+        <w:rFonts w:ascii="Times New Roman" w:hAnsi="Times New Roman" w:cs="Times New Roman"/>
+      </w:rPr>
       <w:t>Problem Solving</w:t>
     </w:r>
   </w:p>
@@ -1295,4 +1634,16 @@
     </a:ext>
   </a:extLst>
 </a:theme>
+</file>
+
+<file path=customXml/item1.xml><?xml version="1.0" encoding="utf-8"?>
+<b:Sources xmlns:b="http://schemas.openxmlformats.org/officeDocument/2006/bibliography" xmlns="http://schemas.openxmlformats.org/officeDocument/2006/bibliography" SelectedStyle="\APASixthEditionOfficeOnline.xsl" StyleName="APA" Version="6"/>
+</file>
+
+<file path=customXml/itemProps1.xml><?xml version="1.0" encoding="utf-8"?>
+<ds:datastoreItem xmlns:ds="http://schemas.openxmlformats.org/officeDocument/2006/customXml" ds:itemID="{BB603925-F30C-4436-A41E-7B7F8BB841B3}">
+  <ds:schemaRefs>
+    <ds:schemaRef ds:uri="http://schemas.openxmlformats.org/officeDocument/2006/bibliography"/>
+  </ds:schemaRefs>
+</ds:datastoreItem>
 </file>
</xml_diff>

<commit_message>
Modified document- I put an extra space on the header, to prevent a cluster of words between header and titles. I also seperated each individual problem on its on page.
</commit_message>
<xml_diff>
--- a/ProblemSolving/Yanes_Jesus_ProblemSolving.docx
+++ b/ProblemSolving/Yanes_Jesus_ProblemSolving.docx
@@ -132,393 +132,694 @@
           <w:u w:val="single"/>
         </w:rPr>
       </w:pPr>
+    </w:p>
+    <w:p>
+      <w:pPr>
+        <w:rPr>
+          <w:rFonts w:ascii="Times New Roman" w:hAnsi="Times New Roman" w:cs="Times New Roman"/>
+        </w:rPr>
+      </w:pPr>
+      <w:r>
+        <w:rPr>
+          <w:rFonts w:ascii="Times New Roman" w:hAnsi="Times New Roman" w:cs="Times New Roman"/>
+        </w:rPr>
+        <w:tab/>
+        <w:t>The main goal here is to safely transport and deliver individually the cat, parrot and a bag of seed, across the river.</w:t>
+      </w:r>
+    </w:p>
+    <w:p>
+      <w:pPr>
+        <w:rPr>
+          <w:rFonts w:ascii="Times New Roman" w:hAnsi="Times New Roman" w:cs="Times New Roman"/>
+        </w:rPr>
+      </w:pPr>
+    </w:p>
+    <w:p>
+      <w:pPr>
+        <w:rPr>
+          <w:rFonts w:ascii="Times New Roman" w:hAnsi="Times New Roman" w:cs="Times New Roman"/>
+        </w:rPr>
+      </w:pPr>
+      <w:r>
+        <w:rPr>
+          <w:rFonts w:ascii="Times New Roman" w:hAnsi="Times New Roman" w:cs="Times New Roman"/>
+        </w:rPr>
+        <w:tab/>
+        <w:t xml:space="preserve">At two given times two of the passengers (cat, parrot, </w:t>
+      </w:r>
+      <w:r>
+        <w:rPr>
+          <w:rFonts w:ascii="Times New Roman" w:hAnsi="Times New Roman" w:cs="Times New Roman"/>
+        </w:rPr>
+        <w:t xml:space="preserve">or seed) are on one side of the </w:t>
+      </w:r>
+      <w:r>
+        <w:rPr>
+          <w:rFonts w:ascii="Times New Roman" w:hAnsi="Times New Roman" w:cs="Times New Roman"/>
+        </w:rPr>
+        <w:t>river leaving one passenger on the other side of the river. The man can only be in one place at a given time.</w:t>
+      </w:r>
+    </w:p>
+    <w:p>
+      <w:pPr>
+        <w:rPr>
+          <w:rFonts w:ascii="Times New Roman" w:hAnsi="Times New Roman" w:cs="Times New Roman"/>
+        </w:rPr>
+      </w:pPr>
+    </w:p>
+    <w:p>
+      <w:pPr>
+        <w:rPr>
+          <w:rFonts w:ascii="Times New Roman" w:hAnsi="Times New Roman" w:cs="Times New Roman"/>
+        </w:rPr>
+      </w:pPr>
+      <w:r>
+        <w:rPr>
+          <w:rFonts w:ascii="Times New Roman" w:hAnsi="Times New Roman" w:cs="Times New Roman"/>
+        </w:rPr>
+        <w:tab/>
+        <w:t>Now the sub goals are the delivery of each parcel individually while leaving two parcels unprotected at two given times.</w:t>
+      </w:r>
+    </w:p>
+    <w:p>
+      <w:pPr>
+        <w:rPr>
+          <w:rFonts w:ascii="Times New Roman" w:hAnsi="Times New Roman" w:cs="Times New Roman"/>
+        </w:rPr>
+      </w:pPr>
+    </w:p>
+    <w:p>
+      <w:pPr>
+        <w:rPr>
+          <w:rFonts w:ascii="Times New Roman" w:hAnsi="Times New Roman" w:cs="Times New Roman"/>
+        </w:rPr>
+      </w:pPr>
+      <w:r>
+        <w:rPr>
+          <w:rFonts w:ascii="Times New Roman" w:hAnsi="Times New Roman" w:cs="Times New Roman"/>
+        </w:rPr>
+        <w:tab/>
+        <w:t>So how do we do this? If you transport the seed this would leave the cat and parrot alone for destruction. If you transport the cat this leaves the seed in jeopardy with the parrot. When you transport the parrot the seed and cat are safe. But when return to transport and deliver the either the seed or cat we have problems on the other side of the river as they are left alone without the protector. I am assuming that the man needs to be presented on this boat at all times. Otherwise who would guide this boat from point A to point B?</w:t>
+      </w:r>
+    </w:p>
+    <w:p>
+      <w:pPr>
+        <w:rPr>
+          <w:rFonts w:ascii="Times New Roman" w:hAnsi="Times New Roman" w:cs="Times New Roman"/>
+        </w:rPr>
+      </w:pPr>
+    </w:p>
+    <w:p>
+      <w:pPr>
+        <w:rPr>
+          <w:rFonts w:ascii="Times New Roman" w:hAnsi="Times New Roman" w:cs="Times New Roman"/>
+        </w:rPr>
+      </w:pPr>
+      <w:r>
+        <w:rPr>
+          <w:rFonts w:ascii="Times New Roman" w:hAnsi="Times New Roman" w:cs="Times New Roman"/>
+        </w:rPr>
+        <w:tab/>
+        <w:t>There is no solution of complete safety of the three parcels. There is always a risk factor of 33 percent.</w:t>
+      </w:r>
+    </w:p>
+    <w:p>
+      <w:pPr>
+        <w:rPr>
+          <w:rFonts w:ascii="Times New Roman" w:hAnsi="Times New Roman" w:cs="Times New Roman"/>
+        </w:rPr>
+      </w:pPr>
+    </w:p>
+    <w:p>
+      <w:pPr>
+        <w:rPr>
+          <w:rFonts w:ascii="Times New Roman" w:hAnsi="Times New Roman" w:cs="Times New Roman"/>
+        </w:rPr>
+      </w:pPr>
+      <w:r>
+        <w:rPr>
+          <w:rFonts w:ascii="Times New Roman" w:hAnsi="Times New Roman" w:cs="Times New Roman"/>
+        </w:rPr>
+        <w:tab/>
+        <w:t>There are three individual trips needed with one event that presents danger. I believe the only possible solution is leaving the cat and parrot alone during these trips. The seed has no defense against the parrot. While the cat and parrot can fight it out while left alone. If they are left alone for say 30 minutes there is a chance both parties would survive the fight or maybe complete peace among these two would prevail.</w:t>
+      </w:r>
+    </w:p>
+    <w:p>
+      <w:pPr>
+        <w:rPr>
+          <w:rFonts w:ascii="Times New Roman" w:hAnsi="Times New Roman" w:cs="Times New Roman"/>
+        </w:rPr>
+      </w:pPr>
+    </w:p>
+    <w:p>
+      <w:pPr>
+        <w:jc w:val="center"/>
+        <w:rPr>
+          <w:rFonts w:ascii="Times New Roman" w:hAnsi="Times New Roman" w:cs="Times New Roman"/>
+          <w:b/>
+          <w:sz w:val="28"/>
+          <w:szCs w:val="28"/>
+          <w:u w:val="single"/>
+        </w:rPr>
+      </w:pPr>
+    </w:p>
+    <w:p>
+      <w:pPr>
+        <w:jc w:val="center"/>
+        <w:rPr>
+          <w:rFonts w:ascii="Times New Roman" w:hAnsi="Times New Roman" w:cs="Times New Roman"/>
+          <w:b/>
+          <w:sz w:val="28"/>
+          <w:szCs w:val="28"/>
+          <w:u w:val="single"/>
+        </w:rPr>
+      </w:pPr>
+    </w:p>
+    <w:p>
+      <w:pPr>
+        <w:jc w:val="center"/>
+        <w:rPr>
+          <w:rFonts w:ascii="Times New Roman" w:hAnsi="Times New Roman" w:cs="Times New Roman"/>
+          <w:b/>
+          <w:sz w:val="28"/>
+          <w:szCs w:val="28"/>
+          <w:u w:val="single"/>
+        </w:rPr>
+      </w:pPr>
+    </w:p>
+    <w:p>
+      <w:pPr>
+        <w:jc w:val="center"/>
+        <w:rPr>
+          <w:rFonts w:ascii="Times New Roman" w:hAnsi="Times New Roman" w:cs="Times New Roman"/>
+          <w:b/>
+          <w:sz w:val="28"/>
+          <w:szCs w:val="28"/>
+          <w:u w:val="single"/>
+        </w:rPr>
+      </w:pPr>
+    </w:p>
+    <w:p>
+      <w:pPr>
+        <w:jc w:val="center"/>
+        <w:rPr>
+          <w:rFonts w:ascii="Times New Roman" w:hAnsi="Times New Roman" w:cs="Times New Roman"/>
+          <w:b/>
+          <w:sz w:val="28"/>
+          <w:szCs w:val="28"/>
+          <w:u w:val="single"/>
+        </w:rPr>
+      </w:pPr>
+    </w:p>
+    <w:p>
+      <w:pPr>
+        <w:jc w:val="center"/>
+        <w:rPr>
+          <w:rFonts w:ascii="Times New Roman" w:hAnsi="Times New Roman" w:cs="Times New Roman"/>
+          <w:b/>
+          <w:sz w:val="28"/>
+          <w:szCs w:val="28"/>
+          <w:u w:val="single"/>
+        </w:rPr>
+      </w:pPr>
+    </w:p>
+    <w:p>
+      <w:pPr>
+        <w:jc w:val="center"/>
+        <w:rPr>
+          <w:rFonts w:ascii="Times New Roman" w:hAnsi="Times New Roman" w:cs="Times New Roman"/>
+          <w:b/>
+          <w:sz w:val="28"/>
+          <w:szCs w:val="28"/>
+          <w:u w:val="single"/>
+        </w:rPr>
+      </w:pPr>
+    </w:p>
+    <w:p>
+      <w:pPr>
+        <w:jc w:val="center"/>
+        <w:rPr>
+          <w:rFonts w:ascii="Times New Roman" w:hAnsi="Times New Roman" w:cs="Times New Roman"/>
+          <w:b/>
+          <w:sz w:val="28"/>
+          <w:szCs w:val="28"/>
+          <w:u w:val="single"/>
+        </w:rPr>
+      </w:pPr>
+      <w:r>
+        <w:rPr>
+          <w:rFonts w:ascii="Times New Roman" w:hAnsi="Times New Roman" w:cs="Times New Roman"/>
+          <w:b/>
+          <w:sz w:val="28"/>
+          <w:szCs w:val="28"/>
+          <w:u w:val="single"/>
+        </w:rPr>
+        <w:lastRenderedPageBreak/>
+        <w:t>Socks in the dark</w:t>
+      </w:r>
+    </w:p>
+    <w:p>
+      <w:pPr>
+        <w:rPr>
+          <w:rFonts w:ascii="Times New Roman" w:hAnsi="Times New Roman" w:cs="Times New Roman"/>
+        </w:rPr>
+      </w:pPr>
+    </w:p>
+    <w:p>
+      <w:pPr>
+        <w:rPr>
+          <w:rFonts w:ascii="Times New Roman" w:hAnsi="Times New Roman" w:cs="Times New Roman"/>
+        </w:rPr>
+      </w:pPr>
+      <w:r>
+        <w:rPr>
+          <w:rFonts w:ascii="Times New Roman" w:hAnsi="Times New Roman" w:cs="Times New Roman"/>
+        </w:rPr>
+        <w:tab/>
+        <w:t>The problem here is the random selection of a pair of same color socks without visible light. This situation is similar to playing the lottery, random selection.</w:t>
+      </w:r>
+    </w:p>
+    <w:p>
+      <w:pPr>
+        <w:rPr>
+          <w:rFonts w:ascii="Times New Roman" w:hAnsi="Times New Roman" w:cs="Times New Roman"/>
+        </w:rPr>
+      </w:pPr>
+    </w:p>
+    <w:p>
+      <w:pPr>
+        <w:rPr>
+          <w:rFonts w:ascii="Times New Roman" w:hAnsi="Times New Roman" w:cs="Times New Roman"/>
+        </w:rPr>
+      </w:pPr>
+      <w:r>
+        <w:rPr>
+          <w:rFonts w:ascii="Times New Roman" w:hAnsi="Times New Roman" w:cs="Times New Roman"/>
+        </w:rPr>
+        <w:tab/>
+        <w:t>Our goal is to determine; what is the smallest number of socks needed in a predetermined pool to:</w:t>
+      </w:r>
+    </w:p>
+    <w:p>
+      <w:pPr>
+        <w:rPr>
+          <w:rFonts w:ascii="Times New Roman" w:hAnsi="Times New Roman" w:cs="Times New Roman"/>
+        </w:rPr>
+      </w:pPr>
+      <w:r>
+        <w:rPr>
+          <w:rFonts w:ascii="Times New Roman" w:hAnsi="Times New Roman" w:cs="Times New Roman"/>
+        </w:rPr>
+        <w:tab/>
+        <w:t xml:space="preserve">• </w:t>
+      </w:r>
+      <w:r>
+        <w:rPr>
+          <w:rFonts w:ascii="Times New Roman" w:hAnsi="Times New Roman" w:cs="Times New Roman"/>
+        </w:rPr>
+        <w:t>Randomly select one pair of same color socks.</w:t>
+      </w:r>
+    </w:p>
+    <w:p>
+      <w:pPr>
+        <w:rPr>
+          <w:rFonts w:ascii="Times New Roman" w:hAnsi="Times New Roman" w:cs="Times New Roman"/>
+        </w:rPr>
+      </w:pPr>
+      <w:r>
+        <w:rPr>
+          <w:rFonts w:ascii="Times New Roman" w:hAnsi="Times New Roman" w:cs="Times New Roman"/>
+        </w:rPr>
+        <w:tab/>
+        <w:t xml:space="preserve">• </w:t>
+      </w:r>
+      <w:r>
+        <w:rPr>
+          <w:rFonts w:ascii="Times New Roman" w:hAnsi="Times New Roman" w:cs="Times New Roman"/>
+        </w:rPr>
+        <w:t>Selecting three pairs of same color socks.</w:t>
+      </w:r>
+    </w:p>
+    <w:p>
+      <w:pPr>
+        <w:rPr>
+          <w:rFonts w:ascii="Times New Roman" w:hAnsi="Times New Roman" w:cs="Times New Roman"/>
+        </w:rPr>
+      </w:pPr>
+      <w:r>
+        <w:rPr>
+          <w:rFonts w:ascii="Times New Roman" w:hAnsi="Times New Roman" w:cs="Times New Roman"/>
+        </w:rPr>
+        <w:t>This selection comes from a pool of the following sock inventory:</w:t>
+      </w:r>
+    </w:p>
+    <w:p>
+      <w:pPr>
+        <w:rPr>
+          <w:rFonts w:ascii="Times New Roman" w:hAnsi="Times New Roman" w:cs="Times New Roman"/>
+        </w:rPr>
+      </w:pPr>
+      <w:r>
+        <w:rPr>
+          <w:rFonts w:ascii="Times New Roman" w:hAnsi="Times New Roman" w:cs="Times New Roman"/>
+        </w:rPr>
+        <w:tab/>
+        <w:t xml:space="preserve">• </w:t>
+      </w:r>
+      <w:r>
+        <w:rPr>
+          <w:rFonts w:ascii="Times New Roman" w:hAnsi="Times New Roman" w:cs="Times New Roman"/>
+        </w:rPr>
+        <w:t>5 pairs of black socks (10 individual black socks-50% of the inventory)</w:t>
+      </w:r>
+    </w:p>
+    <w:p>
+      <w:pPr>
+        <w:rPr>
+          <w:rFonts w:ascii="Times New Roman" w:hAnsi="Times New Roman" w:cs="Times New Roman"/>
+        </w:rPr>
+      </w:pPr>
+      <w:r>
+        <w:rPr>
+          <w:rFonts w:ascii="Times New Roman" w:hAnsi="Times New Roman" w:cs="Times New Roman"/>
+        </w:rPr>
+        <w:tab/>
+        <w:t xml:space="preserve">• </w:t>
+      </w:r>
+      <w:r>
+        <w:rPr>
+          <w:rFonts w:ascii="Times New Roman" w:hAnsi="Times New Roman" w:cs="Times New Roman"/>
+        </w:rPr>
+        <w:t>3 pairs of brown socks (6 individual brown socks-30% of the inventory)</w:t>
+      </w:r>
+    </w:p>
+    <w:p>
+      <w:pPr>
+        <w:rPr>
+          <w:rFonts w:ascii="Times New Roman" w:hAnsi="Times New Roman" w:cs="Times New Roman"/>
+        </w:rPr>
+      </w:pPr>
+      <w:r>
+        <w:rPr>
+          <w:rFonts w:ascii="Times New Roman" w:hAnsi="Times New Roman" w:cs="Times New Roman"/>
+        </w:rPr>
+        <w:tab/>
+        <w:t xml:space="preserve">• </w:t>
+      </w:r>
+      <w:r>
+        <w:rPr>
+          <w:rFonts w:ascii="Times New Roman" w:hAnsi="Times New Roman" w:cs="Times New Roman"/>
+        </w:rPr>
+        <w:t>2 pairs of white socks (4 individual white socks-20% of the inventory)</w:t>
+      </w:r>
+    </w:p>
+    <w:p>
+      <w:pPr>
+        <w:rPr>
+          <w:rFonts w:ascii="Times New Roman" w:hAnsi="Times New Roman" w:cs="Times New Roman"/>
+        </w:rPr>
+      </w:pPr>
+    </w:p>
+    <w:p>
+      <w:pPr>
+        <w:rPr>
+          <w:rFonts w:ascii="Times New Roman" w:hAnsi="Times New Roman" w:cs="Times New Roman"/>
+        </w:rPr>
+      </w:pPr>
+      <w:r>
+        <w:rPr>
+          <w:rFonts w:ascii="Times New Roman" w:hAnsi="Times New Roman" w:cs="Times New Roman"/>
+        </w:rPr>
+        <w:tab/>
+        <w:t>This gives us a count of 20 individual socks. To guarantee one pair of same color socks you only need 2 socks of the same color placed inside this drawer. When you place two white socks in the drawer you would acquire 100% selection rate from your selections.</w:t>
+      </w:r>
+    </w:p>
+    <w:p>
+      <w:pPr>
+        <w:rPr>
+          <w:rFonts w:ascii="Times New Roman" w:hAnsi="Times New Roman" w:cs="Times New Roman"/>
+        </w:rPr>
+      </w:pPr>
+    </w:p>
+    <w:p>
+      <w:pPr>
+        <w:rPr>
+          <w:rFonts w:ascii="Times New Roman" w:hAnsi="Times New Roman" w:cs="Times New Roman"/>
+        </w:rPr>
+      </w:pPr>
+      <w:r>
+        <w:rPr>
+          <w:rFonts w:ascii="Times New Roman" w:hAnsi="Times New Roman" w:cs="Times New Roman"/>
+        </w:rPr>
+        <w:tab/>
+        <w:t>Now for the other problem of selecting one matching pair of each color (total of three colors) lowers our rate significantly. I would recommend 3 pairs of socks (one pair of each color) leaving us with a random selection of 6 individual socks. I believe that there would be a 16% chance of success of randomly selecting 3 like pairs of matching socks.</w:t>
+      </w:r>
+    </w:p>
+    <w:p>
+      <w:pPr>
+        <w:rPr>
+          <w:rFonts w:ascii="Times New Roman" w:hAnsi="Times New Roman" w:cs="Times New Roman"/>
+        </w:rPr>
+      </w:pPr>
+    </w:p>
+    <w:p>
+      <w:pPr>
+        <w:jc w:val="center"/>
+        <w:rPr>
+          <w:rFonts w:ascii="Times New Roman" w:hAnsi="Times New Roman" w:cs="Times New Roman"/>
+          <w:b/>
+          <w:sz w:val="28"/>
+          <w:szCs w:val="28"/>
+          <w:u w:val="single"/>
+        </w:rPr>
+      </w:pPr>
+    </w:p>
+    <w:p>
+      <w:pPr>
+        <w:jc w:val="center"/>
+        <w:rPr>
+          <w:rFonts w:ascii="Times New Roman" w:hAnsi="Times New Roman" w:cs="Times New Roman"/>
+          <w:b/>
+          <w:sz w:val="28"/>
+          <w:szCs w:val="28"/>
+          <w:u w:val="single"/>
+        </w:rPr>
+      </w:pPr>
+    </w:p>
+    <w:p>
+      <w:pPr>
+        <w:jc w:val="center"/>
+        <w:rPr>
+          <w:rFonts w:ascii="Times New Roman" w:hAnsi="Times New Roman" w:cs="Times New Roman"/>
+          <w:b/>
+          <w:sz w:val="28"/>
+          <w:szCs w:val="28"/>
+          <w:u w:val="single"/>
+        </w:rPr>
+      </w:pPr>
+    </w:p>
+    <w:p>
+      <w:pPr>
+        <w:jc w:val="center"/>
+        <w:rPr>
+          <w:rFonts w:ascii="Times New Roman" w:hAnsi="Times New Roman" w:cs="Times New Roman"/>
+          <w:b/>
+          <w:sz w:val="28"/>
+          <w:szCs w:val="28"/>
+          <w:u w:val="single"/>
+        </w:rPr>
+      </w:pPr>
+    </w:p>
+    <w:p>
+      <w:pPr>
+        <w:jc w:val="center"/>
+        <w:rPr>
+          <w:rFonts w:ascii="Times New Roman" w:hAnsi="Times New Roman" w:cs="Times New Roman"/>
+          <w:b/>
+          <w:sz w:val="28"/>
+          <w:szCs w:val="28"/>
+          <w:u w:val="single"/>
+        </w:rPr>
+      </w:pPr>
+    </w:p>
+    <w:p>
+      <w:pPr>
+        <w:jc w:val="center"/>
+        <w:rPr>
+          <w:rFonts w:ascii="Times New Roman" w:hAnsi="Times New Roman" w:cs="Times New Roman"/>
+          <w:b/>
+          <w:sz w:val="28"/>
+          <w:szCs w:val="28"/>
+          <w:u w:val="single"/>
+        </w:rPr>
+      </w:pPr>
+    </w:p>
+    <w:p>
+      <w:pPr>
+        <w:jc w:val="center"/>
+        <w:rPr>
+          <w:rFonts w:ascii="Times New Roman" w:hAnsi="Times New Roman" w:cs="Times New Roman"/>
+          <w:b/>
+          <w:sz w:val="28"/>
+          <w:szCs w:val="28"/>
+          <w:u w:val="single"/>
+        </w:rPr>
+      </w:pPr>
+    </w:p>
+    <w:p>
+      <w:pPr>
+        <w:jc w:val="center"/>
+        <w:rPr>
+          <w:rFonts w:ascii="Times New Roman" w:hAnsi="Times New Roman" w:cs="Times New Roman"/>
+          <w:b/>
+          <w:sz w:val="28"/>
+          <w:szCs w:val="28"/>
+          <w:u w:val="single"/>
+        </w:rPr>
+      </w:pPr>
+    </w:p>
+    <w:p>
+      <w:pPr>
+        <w:jc w:val="center"/>
+        <w:rPr>
+          <w:rFonts w:ascii="Times New Roman" w:hAnsi="Times New Roman" w:cs="Times New Roman"/>
+          <w:b/>
+          <w:sz w:val="28"/>
+          <w:szCs w:val="28"/>
+          <w:u w:val="single"/>
+        </w:rPr>
+      </w:pPr>
+    </w:p>
+    <w:p>
+      <w:pPr>
+        <w:jc w:val="center"/>
+        <w:rPr>
+          <w:rFonts w:ascii="Times New Roman" w:hAnsi="Times New Roman" w:cs="Times New Roman"/>
+          <w:b/>
+          <w:sz w:val="28"/>
+          <w:szCs w:val="28"/>
+          <w:u w:val="single"/>
+        </w:rPr>
+      </w:pPr>
+    </w:p>
+    <w:p>
+      <w:pPr>
+        <w:jc w:val="center"/>
+        <w:rPr>
+          <w:rFonts w:ascii="Times New Roman" w:hAnsi="Times New Roman" w:cs="Times New Roman"/>
+          <w:b/>
+          <w:sz w:val="28"/>
+          <w:szCs w:val="28"/>
+          <w:u w:val="single"/>
+        </w:rPr>
+      </w:pPr>
+    </w:p>
+    <w:p>
+      <w:pPr>
+        <w:jc w:val="center"/>
+        <w:rPr>
+          <w:rFonts w:ascii="Times New Roman" w:hAnsi="Times New Roman" w:cs="Times New Roman"/>
+          <w:b/>
+          <w:sz w:val="28"/>
+          <w:szCs w:val="28"/>
+          <w:u w:val="single"/>
+        </w:rPr>
+      </w:pPr>
+    </w:p>
+    <w:p>
+      <w:pPr>
+        <w:jc w:val="center"/>
+        <w:rPr>
+          <w:rFonts w:ascii="Times New Roman" w:hAnsi="Times New Roman" w:cs="Times New Roman"/>
+          <w:b/>
+          <w:sz w:val="28"/>
+          <w:szCs w:val="28"/>
+          <w:u w:val="single"/>
+        </w:rPr>
+      </w:pPr>
+    </w:p>
+    <w:p>
+      <w:pPr>
+        <w:jc w:val="center"/>
+        <w:rPr>
+          <w:rFonts w:ascii="Times New Roman" w:hAnsi="Times New Roman" w:cs="Times New Roman"/>
+          <w:b/>
+          <w:sz w:val="28"/>
+          <w:szCs w:val="28"/>
+          <w:u w:val="single"/>
+        </w:rPr>
+      </w:pPr>
+    </w:p>
+    <w:p>
+      <w:pPr>
+        <w:jc w:val="center"/>
+        <w:rPr>
+          <w:rFonts w:ascii="Times New Roman" w:hAnsi="Times New Roman" w:cs="Times New Roman"/>
+          <w:b/>
+          <w:sz w:val="28"/>
+          <w:szCs w:val="28"/>
+          <w:u w:val="single"/>
+        </w:rPr>
+      </w:pPr>
+    </w:p>
+    <w:p>
+      <w:pPr>
+        <w:jc w:val="center"/>
+        <w:rPr>
+          <w:rFonts w:ascii="Times New Roman" w:hAnsi="Times New Roman" w:cs="Times New Roman"/>
+          <w:b/>
+          <w:sz w:val="28"/>
+          <w:szCs w:val="28"/>
+          <w:u w:val="single"/>
+        </w:rPr>
+      </w:pPr>
+    </w:p>
+    <w:p>
+      <w:pPr>
+        <w:jc w:val="center"/>
+        <w:rPr>
+          <w:rFonts w:ascii="Times New Roman" w:hAnsi="Times New Roman" w:cs="Times New Roman"/>
+          <w:b/>
+          <w:sz w:val="28"/>
+          <w:szCs w:val="28"/>
+          <w:u w:val="single"/>
+        </w:rPr>
+      </w:pPr>
+    </w:p>
+    <w:p>
+      <w:pPr>
+        <w:jc w:val="center"/>
+        <w:rPr>
+          <w:rFonts w:ascii="Times New Roman" w:hAnsi="Times New Roman" w:cs="Times New Roman"/>
+          <w:b/>
+          <w:sz w:val="28"/>
+          <w:szCs w:val="28"/>
+          <w:u w:val="single"/>
+        </w:rPr>
+      </w:pPr>
+    </w:p>
+    <w:p>
+      <w:pPr>
+        <w:jc w:val="center"/>
+        <w:rPr>
+          <w:rFonts w:ascii="Times New Roman" w:hAnsi="Times New Roman" w:cs="Times New Roman"/>
+          <w:b/>
+          <w:sz w:val="28"/>
+          <w:szCs w:val="28"/>
+          <w:u w:val="single"/>
+        </w:rPr>
+      </w:pPr>
       <w:bookmarkStart w:id="0" w:name="_GoBack"/>
       <w:bookmarkEnd w:id="0"/>
-    </w:p>
-    <w:p>
-      <w:pPr>
-        <w:rPr>
-          <w:rFonts w:ascii="Times New Roman" w:hAnsi="Times New Roman" w:cs="Times New Roman"/>
-        </w:rPr>
-      </w:pPr>
-      <w:r>
-        <w:rPr>
-          <w:rFonts w:ascii="Times New Roman" w:hAnsi="Times New Roman" w:cs="Times New Roman"/>
-        </w:rPr>
-        <w:tab/>
-        <w:t>The main goal here is to safely transport and deliver individually the cat, parrot and a bag of seed, across the river.</w:t>
-      </w:r>
-    </w:p>
-    <w:p>
-      <w:pPr>
-        <w:rPr>
-          <w:rFonts w:ascii="Times New Roman" w:hAnsi="Times New Roman" w:cs="Times New Roman"/>
-        </w:rPr>
-      </w:pPr>
-    </w:p>
-    <w:p>
-      <w:pPr>
-        <w:rPr>
-          <w:rFonts w:ascii="Times New Roman" w:hAnsi="Times New Roman" w:cs="Times New Roman"/>
-        </w:rPr>
-      </w:pPr>
-      <w:r>
-        <w:rPr>
-          <w:rFonts w:ascii="Times New Roman" w:hAnsi="Times New Roman" w:cs="Times New Roman"/>
-        </w:rPr>
-        <w:tab/>
-        <w:t xml:space="preserve">At two given times two of the passengers (cat, parrot, </w:t>
-      </w:r>
-      <w:r>
-        <w:rPr>
-          <w:rFonts w:ascii="Times New Roman" w:hAnsi="Times New Roman" w:cs="Times New Roman"/>
-        </w:rPr>
-        <w:t xml:space="preserve">or seed) are on one side of the </w:t>
-      </w:r>
-      <w:r>
-        <w:rPr>
-          <w:rFonts w:ascii="Times New Roman" w:hAnsi="Times New Roman" w:cs="Times New Roman"/>
-        </w:rPr>
-        <w:t>river leaving one passenger on the other side of the river. The man can only be in one place at a given time.</w:t>
-      </w:r>
-    </w:p>
-    <w:p>
-      <w:pPr>
-        <w:rPr>
-          <w:rFonts w:ascii="Times New Roman" w:hAnsi="Times New Roman" w:cs="Times New Roman"/>
-        </w:rPr>
-      </w:pPr>
-    </w:p>
-    <w:p>
-      <w:pPr>
-        <w:rPr>
-          <w:rFonts w:ascii="Times New Roman" w:hAnsi="Times New Roman" w:cs="Times New Roman"/>
-        </w:rPr>
-      </w:pPr>
-      <w:r>
-        <w:rPr>
-          <w:rFonts w:ascii="Times New Roman" w:hAnsi="Times New Roman" w:cs="Times New Roman"/>
-        </w:rPr>
-        <w:tab/>
-        <w:t>Now the sub goals are the delivery of each parcel individually while leaving two parcels unprotected at two given times.</w:t>
-      </w:r>
-    </w:p>
-    <w:p>
-      <w:pPr>
-        <w:rPr>
-          <w:rFonts w:ascii="Times New Roman" w:hAnsi="Times New Roman" w:cs="Times New Roman"/>
-        </w:rPr>
-      </w:pPr>
-    </w:p>
-    <w:p>
-      <w:pPr>
-        <w:rPr>
-          <w:rFonts w:ascii="Times New Roman" w:hAnsi="Times New Roman" w:cs="Times New Roman"/>
-        </w:rPr>
-      </w:pPr>
-      <w:r>
-        <w:rPr>
-          <w:rFonts w:ascii="Times New Roman" w:hAnsi="Times New Roman" w:cs="Times New Roman"/>
-        </w:rPr>
-        <w:tab/>
-        <w:t>So how do we do this? If you transport the seed this would leave the cat and parrot alone for destruction. If you transport the cat this leaves the seed in jeopardy with the parrot. When you transport the parrot the seed and cat are safe. But when return to transport and deliver the either the seed or cat we have problems on the other side of the river as they are left alone without the protector. I am assuming that the man needs to be presented on this boat at all times. Otherwise who would guide this boat from point A to point B?</w:t>
-      </w:r>
-    </w:p>
-    <w:p>
-      <w:pPr>
-        <w:rPr>
-          <w:rFonts w:ascii="Times New Roman" w:hAnsi="Times New Roman" w:cs="Times New Roman"/>
-        </w:rPr>
-      </w:pPr>
-    </w:p>
-    <w:p>
-      <w:pPr>
-        <w:rPr>
-          <w:rFonts w:ascii="Times New Roman" w:hAnsi="Times New Roman" w:cs="Times New Roman"/>
-        </w:rPr>
-      </w:pPr>
-      <w:r>
-        <w:rPr>
-          <w:rFonts w:ascii="Times New Roman" w:hAnsi="Times New Roman" w:cs="Times New Roman"/>
-        </w:rPr>
-        <w:tab/>
-        <w:t>There is no solution of complete safety of the three parcels. There is always a risk factor of 33 percent.</w:t>
-      </w:r>
-    </w:p>
-    <w:p>
-      <w:pPr>
-        <w:rPr>
-          <w:rFonts w:ascii="Times New Roman" w:hAnsi="Times New Roman" w:cs="Times New Roman"/>
-        </w:rPr>
-      </w:pPr>
-    </w:p>
-    <w:p>
-      <w:pPr>
-        <w:rPr>
-          <w:rFonts w:ascii="Times New Roman" w:hAnsi="Times New Roman" w:cs="Times New Roman"/>
-        </w:rPr>
-      </w:pPr>
-      <w:r>
-        <w:rPr>
-          <w:rFonts w:ascii="Times New Roman" w:hAnsi="Times New Roman" w:cs="Times New Roman"/>
-        </w:rPr>
-        <w:tab/>
-        <w:t>There are three individual trips needed with one event that presents danger. I believe the only possible solution is leaving the cat and parrot alone during these trips. The seed has no defense against the parrot. While the cat and parrot can fight it out while left alone. If they are left alone for say 30 minutes there is a chance both parties would survive the fight or maybe complete peace among these two would prevail.</w:t>
-      </w:r>
-    </w:p>
-    <w:p>
-      <w:pPr>
-        <w:rPr>
-          <w:rFonts w:ascii="Times New Roman" w:hAnsi="Times New Roman" w:cs="Times New Roman"/>
-        </w:rPr>
-      </w:pPr>
-    </w:p>
-    <w:p>
-      <w:pPr>
-        <w:jc w:val="center"/>
-        <w:rPr>
-          <w:rFonts w:ascii="Times New Roman" w:hAnsi="Times New Roman" w:cs="Times New Roman"/>
-          <w:b/>
-          <w:sz w:val="28"/>
-          <w:szCs w:val="28"/>
-          <w:u w:val="single"/>
-        </w:rPr>
-      </w:pPr>
-      <w:r>
-        <w:rPr>
-          <w:rFonts w:ascii="Times New Roman" w:hAnsi="Times New Roman" w:cs="Times New Roman"/>
-          <w:b/>
-          <w:sz w:val="28"/>
-          <w:szCs w:val="28"/>
-          <w:u w:val="single"/>
-        </w:rPr>
-        <w:t>Socks in the dark</w:t>
-      </w:r>
-    </w:p>
-    <w:p>
-      <w:pPr>
-        <w:rPr>
-          <w:rFonts w:ascii="Times New Roman" w:hAnsi="Times New Roman" w:cs="Times New Roman"/>
-        </w:rPr>
-      </w:pPr>
-    </w:p>
-    <w:p>
-      <w:pPr>
-        <w:rPr>
-          <w:rFonts w:ascii="Times New Roman" w:hAnsi="Times New Roman" w:cs="Times New Roman"/>
-        </w:rPr>
-      </w:pPr>
-      <w:r>
-        <w:rPr>
-          <w:rFonts w:ascii="Times New Roman" w:hAnsi="Times New Roman" w:cs="Times New Roman"/>
-        </w:rPr>
-        <w:tab/>
-        <w:t>The problem here is the random selection of a pair of same color socks without visible light. This situation is similar to playing the lottery, random selection.</w:t>
-      </w:r>
-    </w:p>
-    <w:p>
-      <w:pPr>
-        <w:rPr>
-          <w:rFonts w:ascii="Times New Roman" w:hAnsi="Times New Roman" w:cs="Times New Roman"/>
-        </w:rPr>
-      </w:pPr>
-    </w:p>
-    <w:p>
-      <w:pPr>
-        <w:rPr>
-          <w:rFonts w:ascii="Times New Roman" w:hAnsi="Times New Roman" w:cs="Times New Roman"/>
-        </w:rPr>
-      </w:pPr>
-      <w:r>
-        <w:rPr>
-          <w:rFonts w:ascii="Times New Roman" w:hAnsi="Times New Roman" w:cs="Times New Roman"/>
-        </w:rPr>
-        <w:tab/>
-        <w:t>Our goal is to determine; what is the smallest number of socks needed in a predetermined pool to:</w:t>
-      </w:r>
-    </w:p>
-    <w:p>
-      <w:pPr>
-        <w:rPr>
-          <w:rFonts w:ascii="Times New Roman" w:hAnsi="Times New Roman" w:cs="Times New Roman"/>
-        </w:rPr>
-      </w:pPr>
-      <w:r>
-        <w:rPr>
-          <w:rFonts w:ascii="Times New Roman" w:hAnsi="Times New Roman" w:cs="Times New Roman"/>
-        </w:rPr>
-        <w:tab/>
-        <w:t xml:space="preserve">• </w:t>
-      </w:r>
-      <w:r>
-        <w:rPr>
-          <w:rFonts w:ascii="Times New Roman" w:hAnsi="Times New Roman" w:cs="Times New Roman"/>
-        </w:rPr>
-        <w:t>Randomly select one pair of same color socks.</w:t>
-      </w:r>
-    </w:p>
-    <w:p>
-      <w:pPr>
-        <w:rPr>
-          <w:rFonts w:ascii="Times New Roman" w:hAnsi="Times New Roman" w:cs="Times New Roman"/>
-        </w:rPr>
-      </w:pPr>
-      <w:r>
-        <w:rPr>
-          <w:rFonts w:ascii="Times New Roman" w:hAnsi="Times New Roman" w:cs="Times New Roman"/>
-        </w:rPr>
-        <w:tab/>
-        <w:t xml:space="preserve">• </w:t>
-      </w:r>
-      <w:r>
-        <w:rPr>
-          <w:rFonts w:ascii="Times New Roman" w:hAnsi="Times New Roman" w:cs="Times New Roman"/>
-        </w:rPr>
-        <w:t>Selecting three pairs of same color socks.</w:t>
-      </w:r>
-    </w:p>
-    <w:p>
-      <w:pPr>
-        <w:rPr>
-          <w:rFonts w:ascii="Times New Roman" w:hAnsi="Times New Roman" w:cs="Times New Roman"/>
-        </w:rPr>
-      </w:pPr>
-      <w:r>
-        <w:rPr>
-          <w:rFonts w:ascii="Times New Roman" w:hAnsi="Times New Roman" w:cs="Times New Roman"/>
+      <w:r>
+        <w:rPr>
+          <w:rFonts w:ascii="Times New Roman" w:hAnsi="Times New Roman" w:cs="Times New Roman"/>
+          <w:b/>
+          <w:sz w:val="28"/>
+          <w:szCs w:val="28"/>
+          <w:u w:val="single"/>
         </w:rPr>
         <w:lastRenderedPageBreak/>
-        <w:t>This selection comes from a pool of the following sock inventory:</w:t>
-      </w:r>
-    </w:p>
-    <w:p>
-      <w:pPr>
-        <w:rPr>
-          <w:rFonts w:ascii="Times New Roman" w:hAnsi="Times New Roman" w:cs="Times New Roman"/>
-        </w:rPr>
-      </w:pPr>
-      <w:r>
-        <w:rPr>
-          <w:rFonts w:ascii="Times New Roman" w:hAnsi="Times New Roman" w:cs="Times New Roman"/>
-        </w:rPr>
-        <w:tab/>
-        <w:t xml:space="preserve">• </w:t>
-      </w:r>
-      <w:r>
-        <w:rPr>
-          <w:rFonts w:ascii="Times New Roman" w:hAnsi="Times New Roman" w:cs="Times New Roman"/>
-        </w:rPr>
-        <w:t>5 pairs of black socks (10 individual black socks-50% of the inventory)</w:t>
-      </w:r>
-    </w:p>
-    <w:p>
-      <w:pPr>
-        <w:rPr>
-          <w:rFonts w:ascii="Times New Roman" w:hAnsi="Times New Roman" w:cs="Times New Roman"/>
-        </w:rPr>
-      </w:pPr>
-      <w:r>
-        <w:rPr>
-          <w:rFonts w:ascii="Times New Roman" w:hAnsi="Times New Roman" w:cs="Times New Roman"/>
-        </w:rPr>
-        <w:tab/>
-        <w:t xml:space="preserve">• </w:t>
-      </w:r>
-      <w:r>
-        <w:rPr>
-          <w:rFonts w:ascii="Times New Roman" w:hAnsi="Times New Roman" w:cs="Times New Roman"/>
-        </w:rPr>
-        <w:t>3 pairs of brown socks (6 individual brown socks-30% of the inventory)</w:t>
-      </w:r>
-    </w:p>
-    <w:p>
-      <w:pPr>
-        <w:rPr>
-          <w:rFonts w:ascii="Times New Roman" w:hAnsi="Times New Roman" w:cs="Times New Roman"/>
-        </w:rPr>
-      </w:pPr>
-      <w:r>
-        <w:rPr>
-          <w:rFonts w:ascii="Times New Roman" w:hAnsi="Times New Roman" w:cs="Times New Roman"/>
-        </w:rPr>
-        <w:tab/>
-        <w:t xml:space="preserve">• </w:t>
-      </w:r>
-      <w:r>
-        <w:rPr>
-          <w:rFonts w:ascii="Times New Roman" w:hAnsi="Times New Roman" w:cs="Times New Roman"/>
-        </w:rPr>
-        <w:t>2 pairs of white socks (4 individual white socks-20% of the inventory)</w:t>
-      </w:r>
-    </w:p>
-    <w:p>
-      <w:pPr>
-        <w:rPr>
-          <w:rFonts w:ascii="Times New Roman" w:hAnsi="Times New Roman" w:cs="Times New Roman"/>
-        </w:rPr>
-      </w:pPr>
-    </w:p>
-    <w:p>
-      <w:pPr>
-        <w:rPr>
-          <w:rFonts w:ascii="Times New Roman" w:hAnsi="Times New Roman" w:cs="Times New Roman"/>
-        </w:rPr>
-      </w:pPr>
-      <w:r>
-        <w:rPr>
-          <w:rFonts w:ascii="Times New Roman" w:hAnsi="Times New Roman" w:cs="Times New Roman"/>
-        </w:rPr>
-        <w:tab/>
-        <w:t>This gives us a count of 20 individual socks. To guarantee one pair of same color socks you only need 2 socks of the same color placed inside this drawer. When you place two white socks in the drawer you would acquire 100% selection rate from your selections.</w:t>
-      </w:r>
-    </w:p>
-    <w:p>
-      <w:pPr>
-        <w:rPr>
-          <w:rFonts w:ascii="Times New Roman" w:hAnsi="Times New Roman" w:cs="Times New Roman"/>
-        </w:rPr>
-      </w:pPr>
-    </w:p>
-    <w:p>
-      <w:pPr>
-        <w:rPr>
-          <w:rFonts w:ascii="Times New Roman" w:hAnsi="Times New Roman" w:cs="Times New Roman"/>
-        </w:rPr>
-      </w:pPr>
-      <w:r>
-        <w:rPr>
-          <w:rFonts w:ascii="Times New Roman" w:hAnsi="Times New Roman" w:cs="Times New Roman"/>
-        </w:rPr>
-        <w:tab/>
-        <w:t>Now for the other problem of selecting one matching pair of each color (total of three colors) lowers our rate significantly. I would recommend 3 pairs of socks (one pair of each color) leaving us with a random selection of 6 individual socks. I believe that there would be a 16% chance of success of randomly selecting 3 like pairs of matching socks.</w:t>
-      </w:r>
-    </w:p>
-    <w:p>
-      <w:pPr>
-        <w:rPr>
-          <w:rFonts w:ascii="Times New Roman" w:hAnsi="Times New Roman" w:cs="Times New Roman"/>
-        </w:rPr>
-      </w:pPr>
-    </w:p>
-    <w:p>
-      <w:pPr>
-        <w:jc w:val="center"/>
-        <w:rPr>
-          <w:rFonts w:ascii="Times New Roman" w:hAnsi="Times New Roman" w:cs="Times New Roman"/>
-          <w:b/>
-          <w:sz w:val="28"/>
-          <w:szCs w:val="28"/>
-          <w:u w:val="single"/>
-        </w:rPr>
-      </w:pPr>
-      <w:r>
-        <w:rPr>
-          <w:rFonts w:ascii="Times New Roman" w:hAnsi="Times New Roman" w:cs="Times New Roman"/>
-          <w:b/>
-          <w:sz w:val="28"/>
-          <w:szCs w:val="28"/>
-          <w:u w:val="single"/>
-        </w:rPr>
         <w:t>Predicting Fingers</w:t>
       </w:r>
     </w:p>
@@ -754,6 +1055,14 @@
       </w:rPr>
       <w:t>Problem Solving</w:t>
     </w:r>
+  </w:p>
+  <w:p>
+    <w:pPr>
+      <w:pStyle w:val="Header"/>
+      <w:rPr>
+        <w:rFonts w:ascii="Times New Roman" w:hAnsi="Times New Roman" w:cs="Times New Roman"/>
+      </w:rPr>
+    </w:pPr>
   </w:p>
 </w:hdr>
 </file>
@@ -1641,7 +1950,7 @@
 </file>
 
 <file path=customXml/itemProps1.xml><?xml version="1.0" encoding="utf-8"?>
-<ds:datastoreItem xmlns:ds="http://schemas.openxmlformats.org/officeDocument/2006/customXml" ds:itemID="{BB603925-F30C-4436-A41E-7B7F8BB841B3}">
+<ds:datastoreItem xmlns:ds="http://schemas.openxmlformats.org/officeDocument/2006/customXml" ds:itemID="{E76A41F7-2140-486B-923A-9EE84D321754}">
   <ds:schemaRefs>
     <ds:schemaRef ds:uri="http://schemas.openxmlformats.org/officeDocument/2006/bibliography"/>
   </ds:schemaRefs>

</xml_diff>

<commit_message>
Ran spell grammar check and corrected a few words in the document. Document modification does not affect the documents integrity.
</commit_message>
<xml_diff>
--- a/ProblemSolving/Yanes_Jesus_ProblemSolving.docx
+++ b/ProblemSolving/Yanes_Jesus_ProblemSolving.docx
@@ -47,7 +47,43 @@
           <w:rFonts w:ascii="Times New Roman" w:hAnsi="Times New Roman" w:cs="Times New Roman"/>
         </w:rPr>
         <w:tab/>
-        <w:t>The problem here is the delivery each individual parcel without damaging the other two parcels. The man is the protector of all three parcels. Here is my first flow chart of facts:</w:t>
+        <w:t xml:space="preserve">The problem here is the delivery </w:t>
+      </w:r>
+      <w:r>
+        <w:rPr>
+          <w:rFonts w:ascii="Times New Roman" w:hAnsi="Times New Roman" w:cs="Times New Roman"/>
+        </w:rPr>
+        <w:t xml:space="preserve">of </w:t>
+      </w:r>
+      <w:r>
+        <w:rPr>
+          <w:rFonts w:ascii="Times New Roman" w:hAnsi="Times New Roman" w:cs="Times New Roman"/>
+        </w:rPr>
+        <w:t xml:space="preserve">each individual </w:t>
+      </w:r>
+      <w:r>
+        <w:rPr>
+          <w:rFonts w:ascii="Times New Roman" w:hAnsi="Times New Roman" w:cs="Times New Roman"/>
+        </w:rPr>
+        <w:t>passenger</w:t>
+      </w:r>
+      <w:r>
+        <w:rPr>
+          <w:rFonts w:ascii="Times New Roman" w:hAnsi="Times New Roman" w:cs="Times New Roman"/>
+        </w:rPr>
+        <w:t xml:space="preserve"> without damaging the other two. The man is the protector of all three </w:t>
+      </w:r>
+      <w:r>
+        <w:rPr>
+          <w:rFonts w:ascii="Times New Roman" w:hAnsi="Times New Roman" w:cs="Times New Roman"/>
+        </w:rPr>
+        <w:t>passengers</w:t>
+      </w:r>
+      <w:r>
+        <w:rPr>
+          <w:rFonts w:ascii="Times New Roman" w:hAnsi="Times New Roman" w:cs="Times New Roman"/>
+        </w:rPr>
+        <w:t>. Here is my first flow chart of facts:</w:t>
       </w:r>
     </w:p>
     <w:p>
@@ -165,7 +201,19 @@
           <w:rFonts w:ascii="Times New Roman" w:hAnsi="Times New Roman" w:cs="Times New Roman"/>
         </w:rPr>
         <w:tab/>
-        <w:t xml:space="preserve">At two given times two of the passengers (cat, parrot, </w:t>
+        <w:t>At two given times</w:t>
+      </w:r>
+      <w:r>
+        <w:rPr>
+          <w:rFonts w:ascii="Times New Roman" w:hAnsi="Times New Roman" w:cs="Times New Roman"/>
+        </w:rPr>
+        <w:t>,</w:t>
+      </w:r>
+      <w:r>
+        <w:rPr>
+          <w:rFonts w:ascii="Times New Roman" w:hAnsi="Times New Roman" w:cs="Times New Roman"/>
+        </w:rPr>
+        <w:t xml:space="preserve"> two of the passengers (cat, parrot, </w:t>
       </w:r>
       <w:r>
         <w:rPr>
@@ -198,7 +246,19 @@
           <w:rFonts w:ascii="Times New Roman" w:hAnsi="Times New Roman" w:cs="Times New Roman"/>
         </w:rPr>
         <w:tab/>
-        <w:t>Now the sub goals are the delivery of each parcel individually while leaving two parcels unprotected at two given times.</w:t>
+        <w:t xml:space="preserve">Now the sub goals are the delivery of each parcel individually while leaving two </w:t>
+      </w:r>
+      <w:r>
+        <w:rPr>
+          <w:rFonts w:ascii="Times New Roman" w:hAnsi="Times New Roman" w:cs="Times New Roman"/>
+        </w:rPr>
+        <w:t>passengers</w:t>
+      </w:r>
+      <w:r>
+        <w:rPr>
+          <w:rFonts w:ascii="Times New Roman" w:hAnsi="Times New Roman" w:cs="Times New Roman"/>
+        </w:rPr>
+        <w:t xml:space="preserve"> unprotected at two given times.</w:t>
       </w:r>
     </w:p>
     <w:p>
@@ -240,7 +300,19 @@
           <w:rFonts w:ascii="Times New Roman" w:hAnsi="Times New Roman" w:cs="Times New Roman"/>
         </w:rPr>
         <w:tab/>
-        <w:t>There is no solution of complete safety of the three parcels. There is always a risk factor of 33 percent.</w:t>
+        <w:t xml:space="preserve">There is no solution of complete safety of the three </w:t>
+      </w:r>
+      <w:r>
+        <w:rPr>
+          <w:rFonts w:ascii="Times New Roman" w:hAnsi="Times New Roman" w:cs="Times New Roman"/>
+        </w:rPr>
+        <w:t>passengers</w:t>
+      </w:r>
+      <w:r>
+        <w:rPr>
+          <w:rFonts w:ascii="Times New Roman" w:hAnsi="Times New Roman" w:cs="Times New Roman"/>
+        </w:rPr>
+        <w:t>. There is always a risk factor of 33 percent.</w:t>
       </w:r>
     </w:p>
     <w:p>
@@ -593,224 +665,224 @@
           <w:u w:val="single"/>
         </w:rPr>
       </w:pPr>
-    </w:p>
-    <w:p>
-      <w:pPr>
-        <w:jc w:val="center"/>
-        <w:rPr>
-          <w:rFonts w:ascii="Times New Roman" w:hAnsi="Times New Roman" w:cs="Times New Roman"/>
-          <w:b/>
-          <w:sz w:val="28"/>
-          <w:szCs w:val="28"/>
-          <w:u w:val="single"/>
-        </w:rPr>
-      </w:pPr>
-    </w:p>
-    <w:p>
-      <w:pPr>
-        <w:jc w:val="center"/>
-        <w:rPr>
-          <w:rFonts w:ascii="Times New Roman" w:hAnsi="Times New Roman" w:cs="Times New Roman"/>
-          <w:b/>
-          <w:sz w:val="28"/>
-          <w:szCs w:val="28"/>
-          <w:u w:val="single"/>
-        </w:rPr>
-      </w:pPr>
-    </w:p>
-    <w:p>
-      <w:pPr>
-        <w:jc w:val="center"/>
-        <w:rPr>
-          <w:rFonts w:ascii="Times New Roman" w:hAnsi="Times New Roman" w:cs="Times New Roman"/>
-          <w:b/>
-          <w:sz w:val="28"/>
-          <w:szCs w:val="28"/>
-          <w:u w:val="single"/>
-        </w:rPr>
-      </w:pPr>
-    </w:p>
-    <w:p>
-      <w:pPr>
-        <w:jc w:val="center"/>
-        <w:rPr>
-          <w:rFonts w:ascii="Times New Roman" w:hAnsi="Times New Roman" w:cs="Times New Roman"/>
-          <w:b/>
-          <w:sz w:val="28"/>
-          <w:szCs w:val="28"/>
-          <w:u w:val="single"/>
-        </w:rPr>
-      </w:pPr>
-    </w:p>
-    <w:p>
-      <w:pPr>
-        <w:jc w:val="center"/>
-        <w:rPr>
-          <w:rFonts w:ascii="Times New Roman" w:hAnsi="Times New Roman" w:cs="Times New Roman"/>
-          <w:b/>
-          <w:sz w:val="28"/>
-          <w:szCs w:val="28"/>
-          <w:u w:val="single"/>
-        </w:rPr>
-      </w:pPr>
-    </w:p>
-    <w:p>
-      <w:pPr>
-        <w:jc w:val="center"/>
-        <w:rPr>
-          <w:rFonts w:ascii="Times New Roman" w:hAnsi="Times New Roman" w:cs="Times New Roman"/>
-          <w:b/>
-          <w:sz w:val="28"/>
-          <w:szCs w:val="28"/>
-          <w:u w:val="single"/>
-        </w:rPr>
-      </w:pPr>
-    </w:p>
-    <w:p>
-      <w:pPr>
-        <w:jc w:val="center"/>
-        <w:rPr>
-          <w:rFonts w:ascii="Times New Roman" w:hAnsi="Times New Roman" w:cs="Times New Roman"/>
-          <w:b/>
-          <w:sz w:val="28"/>
-          <w:szCs w:val="28"/>
-          <w:u w:val="single"/>
-        </w:rPr>
-      </w:pPr>
-    </w:p>
-    <w:p>
-      <w:pPr>
-        <w:jc w:val="center"/>
-        <w:rPr>
-          <w:rFonts w:ascii="Times New Roman" w:hAnsi="Times New Roman" w:cs="Times New Roman"/>
-          <w:b/>
-          <w:sz w:val="28"/>
-          <w:szCs w:val="28"/>
-          <w:u w:val="single"/>
-        </w:rPr>
-      </w:pPr>
-    </w:p>
-    <w:p>
-      <w:pPr>
-        <w:jc w:val="center"/>
-        <w:rPr>
-          <w:rFonts w:ascii="Times New Roman" w:hAnsi="Times New Roman" w:cs="Times New Roman"/>
-          <w:b/>
-          <w:sz w:val="28"/>
-          <w:szCs w:val="28"/>
-          <w:u w:val="single"/>
-        </w:rPr>
-      </w:pPr>
-    </w:p>
-    <w:p>
-      <w:pPr>
-        <w:jc w:val="center"/>
-        <w:rPr>
-          <w:rFonts w:ascii="Times New Roman" w:hAnsi="Times New Roman" w:cs="Times New Roman"/>
-          <w:b/>
-          <w:sz w:val="28"/>
-          <w:szCs w:val="28"/>
-          <w:u w:val="single"/>
-        </w:rPr>
-      </w:pPr>
-    </w:p>
-    <w:p>
-      <w:pPr>
-        <w:jc w:val="center"/>
-        <w:rPr>
-          <w:rFonts w:ascii="Times New Roman" w:hAnsi="Times New Roman" w:cs="Times New Roman"/>
-          <w:b/>
-          <w:sz w:val="28"/>
-          <w:szCs w:val="28"/>
-          <w:u w:val="single"/>
-        </w:rPr>
-      </w:pPr>
-    </w:p>
-    <w:p>
-      <w:pPr>
-        <w:jc w:val="center"/>
-        <w:rPr>
-          <w:rFonts w:ascii="Times New Roman" w:hAnsi="Times New Roman" w:cs="Times New Roman"/>
-          <w:b/>
-          <w:sz w:val="28"/>
-          <w:szCs w:val="28"/>
-          <w:u w:val="single"/>
-        </w:rPr>
-      </w:pPr>
-    </w:p>
-    <w:p>
-      <w:pPr>
-        <w:jc w:val="center"/>
-        <w:rPr>
-          <w:rFonts w:ascii="Times New Roman" w:hAnsi="Times New Roman" w:cs="Times New Roman"/>
-          <w:b/>
-          <w:sz w:val="28"/>
-          <w:szCs w:val="28"/>
-          <w:u w:val="single"/>
-        </w:rPr>
-      </w:pPr>
-    </w:p>
-    <w:p>
-      <w:pPr>
-        <w:jc w:val="center"/>
-        <w:rPr>
-          <w:rFonts w:ascii="Times New Roman" w:hAnsi="Times New Roman" w:cs="Times New Roman"/>
-          <w:b/>
-          <w:sz w:val="28"/>
-          <w:szCs w:val="28"/>
-          <w:u w:val="single"/>
-        </w:rPr>
-      </w:pPr>
-    </w:p>
-    <w:p>
-      <w:pPr>
-        <w:jc w:val="center"/>
-        <w:rPr>
-          <w:rFonts w:ascii="Times New Roman" w:hAnsi="Times New Roman" w:cs="Times New Roman"/>
-          <w:b/>
-          <w:sz w:val="28"/>
-          <w:szCs w:val="28"/>
-          <w:u w:val="single"/>
-        </w:rPr>
-      </w:pPr>
-    </w:p>
-    <w:p>
-      <w:pPr>
-        <w:jc w:val="center"/>
-        <w:rPr>
-          <w:rFonts w:ascii="Times New Roman" w:hAnsi="Times New Roman" w:cs="Times New Roman"/>
-          <w:b/>
-          <w:sz w:val="28"/>
-          <w:szCs w:val="28"/>
-          <w:u w:val="single"/>
-        </w:rPr>
-      </w:pPr>
-    </w:p>
-    <w:p>
-      <w:pPr>
-        <w:jc w:val="center"/>
-        <w:rPr>
-          <w:rFonts w:ascii="Times New Roman" w:hAnsi="Times New Roman" w:cs="Times New Roman"/>
-          <w:b/>
-          <w:sz w:val="28"/>
-          <w:szCs w:val="28"/>
-          <w:u w:val="single"/>
-        </w:rPr>
-      </w:pPr>
-    </w:p>
-    <w:p>
-      <w:pPr>
-        <w:jc w:val="center"/>
-        <w:rPr>
-          <w:rFonts w:ascii="Times New Roman" w:hAnsi="Times New Roman" w:cs="Times New Roman"/>
-          <w:b/>
-          <w:sz w:val="28"/>
-          <w:szCs w:val="28"/>
-          <w:u w:val="single"/>
-        </w:rPr>
-      </w:pPr>
       <w:bookmarkStart w:id="0" w:name="_GoBack"/>
       <w:bookmarkEnd w:id="0"/>
+    </w:p>
+    <w:p>
+      <w:pPr>
+        <w:jc w:val="center"/>
+        <w:rPr>
+          <w:rFonts w:ascii="Times New Roman" w:hAnsi="Times New Roman" w:cs="Times New Roman"/>
+          <w:b/>
+          <w:sz w:val="28"/>
+          <w:szCs w:val="28"/>
+          <w:u w:val="single"/>
+        </w:rPr>
+      </w:pPr>
+    </w:p>
+    <w:p>
+      <w:pPr>
+        <w:jc w:val="center"/>
+        <w:rPr>
+          <w:rFonts w:ascii="Times New Roman" w:hAnsi="Times New Roman" w:cs="Times New Roman"/>
+          <w:b/>
+          <w:sz w:val="28"/>
+          <w:szCs w:val="28"/>
+          <w:u w:val="single"/>
+        </w:rPr>
+      </w:pPr>
+    </w:p>
+    <w:p>
+      <w:pPr>
+        <w:jc w:val="center"/>
+        <w:rPr>
+          <w:rFonts w:ascii="Times New Roman" w:hAnsi="Times New Roman" w:cs="Times New Roman"/>
+          <w:b/>
+          <w:sz w:val="28"/>
+          <w:szCs w:val="28"/>
+          <w:u w:val="single"/>
+        </w:rPr>
+      </w:pPr>
+    </w:p>
+    <w:p>
+      <w:pPr>
+        <w:jc w:val="center"/>
+        <w:rPr>
+          <w:rFonts w:ascii="Times New Roman" w:hAnsi="Times New Roman" w:cs="Times New Roman"/>
+          <w:b/>
+          <w:sz w:val="28"/>
+          <w:szCs w:val="28"/>
+          <w:u w:val="single"/>
+        </w:rPr>
+      </w:pPr>
+    </w:p>
+    <w:p>
+      <w:pPr>
+        <w:jc w:val="center"/>
+        <w:rPr>
+          <w:rFonts w:ascii="Times New Roman" w:hAnsi="Times New Roman" w:cs="Times New Roman"/>
+          <w:b/>
+          <w:sz w:val="28"/>
+          <w:szCs w:val="28"/>
+          <w:u w:val="single"/>
+        </w:rPr>
+      </w:pPr>
+    </w:p>
+    <w:p>
+      <w:pPr>
+        <w:jc w:val="center"/>
+        <w:rPr>
+          <w:rFonts w:ascii="Times New Roman" w:hAnsi="Times New Roman" w:cs="Times New Roman"/>
+          <w:b/>
+          <w:sz w:val="28"/>
+          <w:szCs w:val="28"/>
+          <w:u w:val="single"/>
+        </w:rPr>
+      </w:pPr>
+    </w:p>
+    <w:p>
+      <w:pPr>
+        <w:jc w:val="center"/>
+        <w:rPr>
+          <w:rFonts w:ascii="Times New Roman" w:hAnsi="Times New Roman" w:cs="Times New Roman"/>
+          <w:b/>
+          <w:sz w:val="28"/>
+          <w:szCs w:val="28"/>
+          <w:u w:val="single"/>
+        </w:rPr>
+      </w:pPr>
+    </w:p>
+    <w:p>
+      <w:pPr>
+        <w:jc w:val="center"/>
+        <w:rPr>
+          <w:rFonts w:ascii="Times New Roman" w:hAnsi="Times New Roman" w:cs="Times New Roman"/>
+          <w:b/>
+          <w:sz w:val="28"/>
+          <w:szCs w:val="28"/>
+          <w:u w:val="single"/>
+        </w:rPr>
+      </w:pPr>
+    </w:p>
+    <w:p>
+      <w:pPr>
+        <w:jc w:val="center"/>
+        <w:rPr>
+          <w:rFonts w:ascii="Times New Roman" w:hAnsi="Times New Roman" w:cs="Times New Roman"/>
+          <w:b/>
+          <w:sz w:val="28"/>
+          <w:szCs w:val="28"/>
+          <w:u w:val="single"/>
+        </w:rPr>
+      </w:pPr>
+    </w:p>
+    <w:p>
+      <w:pPr>
+        <w:jc w:val="center"/>
+        <w:rPr>
+          <w:rFonts w:ascii="Times New Roman" w:hAnsi="Times New Roman" w:cs="Times New Roman"/>
+          <w:b/>
+          <w:sz w:val="28"/>
+          <w:szCs w:val="28"/>
+          <w:u w:val="single"/>
+        </w:rPr>
+      </w:pPr>
+    </w:p>
+    <w:p>
+      <w:pPr>
+        <w:jc w:val="center"/>
+        <w:rPr>
+          <w:rFonts w:ascii="Times New Roman" w:hAnsi="Times New Roman" w:cs="Times New Roman"/>
+          <w:b/>
+          <w:sz w:val="28"/>
+          <w:szCs w:val="28"/>
+          <w:u w:val="single"/>
+        </w:rPr>
+      </w:pPr>
+    </w:p>
+    <w:p>
+      <w:pPr>
+        <w:jc w:val="center"/>
+        <w:rPr>
+          <w:rFonts w:ascii="Times New Roman" w:hAnsi="Times New Roman" w:cs="Times New Roman"/>
+          <w:b/>
+          <w:sz w:val="28"/>
+          <w:szCs w:val="28"/>
+          <w:u w:val="single"/>
+        </w:rPr>
+      </w:pPr>
+    </w:p>
+    <w:p>
+      <w:pPr>
+        <w:jc w:val="center"/>
+        <w:rPr>
+          <w:rFonts w:ascii="Times New Roman" w:hAnsi="Times New Roman" w:cs="Times New Roman"/>
+          <w:b/>
+          <w:sz w:val="28"/>
+          <w:szCs w:val="28"/>
+          <w:u w:val="single"/>
+        </w:rPr>
+      </w:pPr>
+    </w:p>
+    <w:p>
+      <w:pPr>
+        <w:jc w:val="center"/>
+        <w:rPr>
+          <w:rFonts w:ascii="Times New Roman" w:hAnsi="Times New Roman" w:cs="Times New Roman"/>
+          <w:b/>
+          <w:sz w:val="28"/>
+          <w:szCs w:val="28"/>
+          <w:u w:val="single"/>
+        </w:rPr>
+      </w:pPr>
+    </w:p>
+    <w:p>
+      <w:pPr>
+        <w:jc w:val="center"/>
+        <w:rPr>
+          <w:rFonts w:ascii="Times New Roman" w:hAnsi="Times New Roman" w:cs="Times New Roman"/>
+          <w:b/>
+          <w:sz w:val="28"/>
+          <w:szCs w:val="28"/>
+          <w:u w:val="single"/>
+        </w:rPr>
+      </w:pPr>
+    </w:p>
+    <w:p>
+      <w:pPr>
+        <w:jc w:val="center"/>
+        <w:rPr>
+          <w:rFonts w:ascii="Times New Roman" w:hAnsi="Times New Roman" w:cs="Times New Roman"/>
+          <w:b/>
+          <w:sz w:val="28"/>
+          <w:szCs w:val="28"/>
+          <w:u w:val="single"/>
+        </w:rPr>
+      </w:pPr>
+    </w:p>
+    <w:p>
+      <w:pPr>
+        <w:jc w:val="center"/>
+        <w:rPr>
+          <w:rFonts w:ascii="Times New Roman" w:hAnsi="Times New Roman" w:cs="Times New Roman"/>
+          <w:b/>
+          <w:sz w:val="28"/>
+          <w:szCs w:val="28"/>
+          <w:u w:val="single"/>
+        </w:rPr>
+      </w:pPr>
+    </w:p>
+    <w:p>
+      <w:pPr>
+        <w:jc w:val="center"/>
+        <w:rPr>
+          <w:rFonts w:ascii="Times New Roman" w:hAnsi="Times New Roman" w:cs="Times New Roman"/>
+          <w:b/>
+          <w:sz w:val="28"/>
+          <w:szCs w:val="28"/>
+          <w:u w:val="single"/>
+        </w:rPr>
+      </w:pPr>
       <w:r>
         <w:rPr>
           <w:rFonts w:ascii="Times New Roman" w:hAnsi="Times New Roman" w:cs="Times New Roman"/>
@@ -1950,7 +2022,7 @@
 </file>
 
 <file path=customXml/itemProps1.xml><?xml version="1.0" encoding="utf-8"?>
-<ds:datastoreItem xmlns:ds="http://schemas.openxmlformats.org/officeDocument/2006/customXml" ds:itemID="{E76A41F7-2140-486B-923A-9EE84D321754}">
+<ds:datastoreItem xmlns:ds="http://schemas.openxmlformats.org/officeDocument/2006/customXml" ds:itemID="{D510D87D-721B-4FAF-B119-3B9EF9D62E60}">
   <ds:schemaRefs>
     <ds:schemaRef ds:uri="http://schemas.openxmlformats.org/officeDocument/2006/bibliography"/>
   </ds:schemaRefs>

</xml_diff>

<commit_message>
Modified document- to include insight on the problem for title "Sock in the Dark."
</commit_message>
<xml_diff>
--- a/ProblemSolving/Yanes_Jesus_ProblemSolving.docx
+++ b/ProblemSolving/Yanes_Jesus_ProblemSolving.docx
@@ -489,409 +489,427 @@
           <w:rFonts w:ascii="Times New Roman" w:hAnsi="Times New Roman" w:cs="Times New Roman"/>
         </w:rPr>
         <w:tab/>
-        <w:t>Our goal is to determine; what is the smallest number of socks needed in a predetermined pool to:</w:t>
-      </w:r>
-    </w:p>
-    <w:p>
-      <w:pPr>
-        <w:rPr>
-          <w:rFonts w:ascii="Times New Roman" w:hAnsi="Times New Roman" w:cs="Times New Roman"/>
-        </w:rPr>
-      </w:pPr>
-      <w:r>
-        <w:rPr>
-          <w:rFonts w:ascii="Times New Roman" w:hAnsi="Times New Roman" w:cs="Times New Roman"/>
-        </w:rPr>
-        <w:tab/>
-        <w:t xml:space="preserve">• </w:t>
-      </w:r>
-      <w:r>
-        <w:rPr>
-          <w:rFonts w:ascii="Times New Roman" w:hAnsi="Times New Roman" w:cs="Times New Roman"/>
-        </w:rPr>
-        <w:t>Randomly select one pair of same color socks.</w:t>
-      </w:r>
-    </w:p>
-    <w:p>
-      <w:pPr>
-        <w:rPr>
-          <w:rFonts w:ascii="Times New Roman" w:hAnsi="Times New Roman" w:cs="Times New Roman"/>
-        </w:rPr>
-      </w:pPr>
-      <w:r>
-        <w:rPr>
-          <w:rFonts w:ascii="Times New Roman" w:hAnsi="Times New Roman" w:cs="Times New Roman"/>
-        </w:rPr>
-        <w:tab/>
-        <w:t xml:space="preserve">• </w:t>
-      </w:r>
-      <w:r>
-        <w:rPr>
-          <w:rFonts w:ascii="Times New Roman" w:hAnsi="Times New Roman" w:cs="Times New Roman"/>
-        </w:rPr>
-        <w:t>Selecting three pairs of same color socks.</w:t>
-      </w:r>
-    </w:p>
-    <w:p>
-      <w:pPr>
-        <w:rPr>
-          <w:rFonts w:ascii="Times New Roman" w:hAnsi="Times New Roman" w:cs="Times New Roman"/>
-        </w:rPr>
-      </w:pPr>
-      <w:r>
-        <w:rPr>
-          <w:rFonts w:ascii="Times New Roman" w:hAnsi="Times New Roman" w:cs="Times New Roman"/>
-        </w:rPr>
-        <w:t>This selection comes from a pool of the following sock inventory:</w:t>
-      </w:r>
-    </w:p>
-    <w:p>
-      <w:pPr>
-        <w:rPr>
-          <w:rFonts w:ascii="Times New Roman" w:hAnsi="Times New Roman" w:cs="Times New Roman"/>
-        </w:rPr>
-      </w:pPr>
-      <w:r>
-        <w:rPr>
-          <w:rFonts w:ascii="Times New Roman" w:hAnsi="Times New Roman" w:cs="Times New Roman"/>
-        </w:rPr>
-        <w:tab/>
-        <w:t xml:space="preserve">• </w:t>
-      </w:r>
-      <w:r>
-        <w:rPr>
-          <w:rFonts w:ascii="Times New Roman" w:hAnsi="Times New Roman" w:cs="Times New Roman"/>
-        </w:rPr>
-        <w:t>5 pairs of black socks (10 individual black socks-50% of the inventory)</w:t>
-      </w:r>
-    </w:p>
-    <w:p>
-      <w:pPr>
-        <w:rPr>
-          <w:rFonts w:ascii="Times New Roman" w:hAnsi="Times New Roman" w:cs="Times New Roman"/>
-        </w:rPr>
-      </w:pPr>
-      <w:r>
-        <w:rPr>
-          <w:rFonts w:ascii="Times New Roman" w:hAnsi="Times New Roman" w:cs="Times New Roman"/>
-        </w:rPr>
-        <w:tab/>
-        <w:t xml:space="preserve">• </w:t>
-      </w:r>
-      <w:r>
-        <w:rPr>
-          <w:rFonts w:ascii="Times New Roman" w:hAnsi="Times New Roman" w:cs="Times New Roman"/>
-        </w:rPr>
-        <w:t>3 pairs of brown socks (6 individual brown socks-30% of the inventory)</w:t>
-      </w:r>
-    </w:p>
-    <w:p>
-      <w:pPr>
-        <w:rPr>
-          <w:rFonts w:ascii="Times New Roman" w:hAnsi="Times New Roman" w:cs="Times New Roman"/>
-        </w:rPr>
-      </w:pPr>
-      <w:r>
-        <w:rPr>
-          <w:rFonts w:ascii="Times New Roman" w:hAnsi="Times New Roman" w:cs="Times New Roman"/>
-        </w:rPr>
-        <w:tab/>
-        <w:t xml:space="preserve">• </w:t>
-      </w:r>
-      <w:r>
-        <w:rPr>
-          <w:rFonts w:ascii="Times New Roman" w:hAnsi="Times New Roman" w:cs="Times New Roman"/>
-        </w:rPr>
-        <w:t>2 pairs of white socks (4 individual white socks-20% of the inventory)</w:t>
-      </w:r>
-    </w:p>
-    <w:p>
-      <w:pPr>
-        <w:rPr>
-          <w:rFonts w:ascii="Times New Roman" w:hAnsi="Times New Roman" w:cs="Times New Roman"/>
-        </w:rPr>
-      </w:pPr>
-    </w:p>
-    <w:p>
-      <w:pPr>
-        <w:rPr>
-          <w:rFonts w:ascii="Times New Roman" w:hAnsi="Times New Roman" w:cs="Times New Roman"/>
-        </w:rPr>
-      </w:pPr>
-      <w:r>
-        <w:rPr>
-          <w:rFonts w:ascii="Times New Roman" w:hAnsi="Times New Roman" w:cs="Times New Roman"/>
-        </w:rPr>
-        <w:tab/>
-        <w:t>This gives us a count of 20 individual socks. To guarantee one pair of same color socks you only need 2 socks of the same color placed inside this drawer. When you place two white socks in the drawer you would acquire 100% selection rate from your selections.</w:t>
-      </w:r>
-    </w:p>
-    <w:p>
-      <w:pPr>
-        <w:rPr>
-          <w:rFonts w:ascii="Times New Roman" w:hAnsi="Times New Roman" w:cs="Times New Roman"/>
-        </w:rPr>
-      </w:pPr>
-    </w:p>
-    <w:p>
-      <w:pPr>
-        <w:rPr>
-          <w:rFonts w:ascii="Times New Roman" w:hAnsi="Times New Roman" w:cs="Times New Roman"/>
-        </w:rPr>
-      </w:pPr>
-      <w:r>
-        <w:rPr>
-          <w:rFonts w:ascii="Times New Roman" w:hAnsi="Times New Roman" w:cs="Times New Roman"/>
-        </w:rPr>
-        <w:tab/>
-        <w:t>Now for the other problem of selecting one matching pair of each color (total of three colors) lowers our rate significantly. I would recommend 3 pairs of socks (one pair of each color) leaving us with a random selection of 6 individual socks. I believe that there would be a 16% chance of success of randomly selecting 3 like pairs of matching socks.</w:t>
-      </w:r>
-    </w:p>
-    <w:p>
-      <w:pPr>
-        <w:rPr>
-          <w:rFonts w:ascii="Times New Roman" w:hAnsi="Times New Roman" w:cs="Times New Roman"/>
-        </w:rPr>
-      </w:pPr>
-    </w:p>
-    <w:p>
-      <w:pPr>
-        <w:jc w:val="center"/>
-        <w:rPr>
-          <w:rFonts w:ascii="Times New Roman" w:hAnsi="Times New Roman" w:cs="Times New Roman"/>
-          <w:b/>
-          <w:sz w:val="28"/>
-          <w:szCs w:val="28"/>
-          <w:u w:val="single"/>
-        </w:rPr>
-      </w:pPr>
+      </w:r>
       <w:bookmarkStart w:id="0" w:name="_GoBack"/>
       <w:bookmarkEnd w:id="0"/>
-    </w:p>
-    <w:p>
-      <w:pPr>
-        <w:jc w:val="center"/>
-        <w:rPr>
-          <w:rFonts w:ascii="Times New Roman" w:hAnsi="Times New Roman" w:cs="Times New Roman"/>
-          <w:b/>
-          <w:sz w:val="28"/>
-          <w:szCs w:val="28"/>
-          <w:u w:val="single"/>
-        </w:rPr>
-      </w:pPr>
-    </w:p>
-    <w:p>
-      <w:pPr>
-        <w:jc w:val="center"/>
-        <w:rPr>
-          <w:rFonts w:ascii="Times New Roman" w:hAnsi="Times New Roman" w:cs="Times New Roman"/>
-          <w:b/>
-          <w:sz w:val="28"/>
-          <w:szCs w:val="28"/>
-          <w:u w:val="single"/>
-        </w:rPr>
-      </w:pPr>
-    </w:p>
-    <w:p>
-      <w:pPr>
-        <w:jc w:val="center"/>
-        <w:rPr>
-          <w:rFonts w:ascii="Times New Roman" w:hAnsi="Times New Roman" w:cs="Times New Roman"/>
-          <w:b/>
-          <w:sz w:val="28"/>
-          <w:szCs w:val="28"/>
-          <w:u w:val="single"/>
-        </w:rPr>
-      </w:pPr>
-    </w:p>
-    <w:p>
-      <w:pPr>
-        <w:jc w:val="center"/>
-        <w:rPr>
-          <w:rFonts w:ascii="Times New Roman" w:hAnsi="Times New Roman" w:cs="Times New Roman"/>
-          <w:b/>
-          <w:sz w:val="28"/>
-          <w:szCs w:val="28"/>
-          <w:u w:val="single"/>
-        </w:rPr>
-      </w:pPr>
-    </w:p>
-    <w:p>
-      <w:pPr>
-        <w:jc w:val="center"/>
-        <w:rPr>
-          <w:rFonts w:ascii="Times New Roman" w:hAnsi="Times New Roman" w:cs="Times New Roman"/>
-          <w:b/>
-          <w:sz w:val="28"/>
-          <w:szCs w:val="28"/>
-          <w:u w:val="single"/>
-        </w:rPr>
-      </w:pPr>
-    </w:p>
-    <w:p>
-      <w:pPr>
-        <w:jc w:val="center"/>
-        <w:rPr>
-          <w:rFonts w:ascii="Times New Roman" w:hAnsi="Times New Roman" w:cs="Times New Roman"/>
-          <w:b/>
-          <w:sz w:val="28"/>
-          <w:szCs w:val="28"/>
-          <w:u w:val="single"/>
-        </w:rPr>
-      </w:pPr>
-    </w:p>
-    <w:p>
-      <w:pPr>
-        <w:jc w:val="center"/>
-        <w:rPr>
-          <w:rFonts w:ascii="Times New Roman" w:hAnsi="Times New Roman" w:cs="Times New Roman"/>
-          <w:b/>
-          <w:sz w:val="28"/>
-          <w:szCs w:val="28"/>
-          <w:u w:val="single"/>
-        </w:rPr>
-      </w:pPr>
-    </w:p>
-    <w:p>
-      <w:pPr>
-        <w:jc w:val="center"/>
-        <w:rPr>
-          <w:rFonts w:ascii="Times New Roman" w:hAnsi="Times New Roman" w:cs="Times New Roman"/>
-          <w:b/>
-          <w:sz w:val="28"/>
-          <w:szCs w:val="28"/>
-          <w:u w:val="single"/>
-        </w:rPr>
-      </w:pPr>
-    </w:p>
-    <w:p>
-      <w:pPr>
-        <w:jc w:val="center"/>
-        <w:rPr>
-          <w:rFonts w:ascii="Times New Roman" w:hAnsi="Times New Roman" w:cs="Times New Roman"/>
-          <w:b/>
-          <w:sz w:val="28"/>
-          <w:szCs w:val="28"/>
-          <w:u w:val="single"/>
-        </w:rPr>
-      </w:pPr>
-    </w:p>
-    <w:p>
-      <w:pPr>
-        <w:jc w:val="center"/>
-        <w:rPr>
-          <w:rFonts w:ascii="Times New Roman" w:hAnsi="Times New Roman" w:cs="Times New Roman"/>
-          <w:b/>
-          <w:sz w:val="28"/>
-          <w:szCs w:val="28"/>
-          <w:u w:val="single"/>
-        </w:rPr>
-      </w:pPr>
-    </w:p>
-    <w:p>
-      <w:pPr>
-        <w:jc w:val="center"/>
-        <w:rPr>
-          <w:rFonts w:ascii="Times New Roman" w:hAnsi="Times New Roman" w:cs="Times New Roman"/>
-          <w:b/>
-          <w:sz w:val="28"/>
-          <w:szCs w:val="28"/>
-          <w:u w:val="single"/>
-        </w:rPr>
-      </w:pPr>
-    </w:p>
-    <w:p>
-      <w:pPr>
-        <w:jc w:val="center"/>
-        <w:rPr>
-          <w:rFonts w:ascii="Times New Roman" w:hAnsi="Times New Roman" w:cs="Times New Roman"/>
-          <w:b/>
-          <w:sz w:val="28"/>
-          <w:szCs w:val="28"/>
-          <w:u w:val="single"/>
-        </w:rPr>
-      </w:pPr>
-    </w:p>
-    <w:p>
-      <w:pPr>
-        <w:jc w:val="center"/>
-        <w:rPr>
-          <w:rFonts w:ascii="Times New Roman" w:hAnsi="Times New Roman" w:cs="Times New Roman"/>
-          <w:b/>
-          <w:sz w:val="28"/>
-          <w:szCs w:val="28"/>
-          <w:u w:val="single"/>
-        </w:rPr>
-      </w:pPr>
-    </w:p>
-    <w:p>
-      <w:pPr>
-        <w:jc w:val="center"/>
-        <w:rPr>
-          <w:rFonts w:ascii="Times New Roman" w:hAnsi="Times New Roman" w:cs="Times New Roman"/>
-          <w:b/>
-          <w:sz w:val="28"/>
-          <w:szCs w:val="28"/>
-          <w:u w:val="single"/>
-        </w:rPr>
-      </w:pPr>
-    </w:p>
-    <w:p>
-      <w:pPr>
-        <w:jc w:val="center"/>
-        <w:rPr>
-          <w:rFonts w:ascii="Times New Roman" w:hAnsi="Times New Roman" w:cs="Times New Roman"/>
-          <w:b/>
-          <w:sz w:val="28"/>
-          <w:szCs w:val="28"/>
-          <w:u w:val="single"/>
-        </w:rPr>
-      </w:pPr>
-    </w:p>
-    <w:p>
-      <w:pPr>
-        <w:jc w:val="center"/>
-        <w:rPr>
-          <w:rFonts w:ascii="Times New Roman" w:hAnsi="Times New Roman" w:cs="Times New Roman"/>
-          <w:b/>
-          <w:sz w:val="28"/>
-          <w:szCs w:val="28"/>
-          <w:u w:val="single"/>
-        </w:rPr>
-      </w:pPr>
-    </w:p>
-    <w:p>
-      <w:pPr>
-        <w:jc w:val="center"/>
-        <w:rPr>
-          <w:rFonts w:ascii="Times New Roman" w:hAnsi="Times New Roman" w:cs="Times New Roman"/>
-          <w:b/>
-          <w:sz w:val="28"/>
-          <w:szCs w:val="28"/>
-          <w:u w:val="single"/>
-        </w:rPr>
-      </w:pPr>
-    </w:p>
-    <w:p>
-      <w:pPr>
-        <w:jc w:val="center"/>
-        <w:rPr>
-          <w:rFonts w:ascii="Times New Roman" w:hAnsi="Times New Roman" w:cs="Times New Roman"/>
-          <w:b/>
-          <w:sz w:val="28"/>
-          <w:szCs w:val="28"/>
-          <w:u w:val="single"/>
-        </w:rPr>
-      </w:pPr>
-      <w:r>
-        <w:rPr>
-          <w:rFonts w:ascii="Times New Roman" w:hAnsi="Times New Roman" w:cs="Times New Roman"/>
-          <w:b/>
-          <w:sz w:val="28"/>
-          <w:szCs w:val="28"/>
-          <w:u w:val="single"/>
-        </w:rPr>
-        <w:lastRenderedPageBreak/>
+      <w:r>
+        <w:rPr>
+          <w:rFonts w:ascii="Times New Roman" w:hAnsi="Times New Roman" w:cs="Times New Roman"/>
+        </w:rPr>
+        <w:t>One of the insights will be simply turning on the light to look for the matching socks amount.</w:t>
+      </w:r>
+    </w:p>
+    <w:p>
+      <w:pPr>
+        <w:rPr>
+          <w:rFonts w:ascii="Times New Roman" w:hAnsi="Times New Roman" w:cs="Times New Roman"/>
+        </w:rPr>
+      </w:pPr>
+      <w:r>
+        <w:rPr>
+          <w:rFonts w:ascii="Times New Roman" w:hAnsi="Times New Roman" w:cs="Times New Roman"/>
+        </w:rPr>
+        <w:tab/>
+        <w:t>Our goal is to determine; what is the smallest number of socks needed in a predetermined pool to:</w:t>
+      </w:r>
+    </w:p>
+    <w:p>
+      <w:pPr>
+        <w:rPr>
+          <w:rFonts w:ascii="Times New Roman" w:hAnsi="Times New Roman" w:cs="Times New Roman"/>
+        </w:rPr>
+      </w:pPr>
+      <w:r>
+        <w:rPr>
+          <w:rFonts w:ascii="Times New Roman" w:hAnsi="Times New Roman" w:cs="Times New Roman"/>
+        </w:rPr>
+        <w:tab/>
+        <w:t xml:space="preserve">• </w:t>
+      </w:r>
+      <w:r>
+        <w:rPr>
+          <w:rFonts w:ascii="Times New Roman" w:hAnsi="Times New Roman" w:cs="Times New Roman"/>
+        </w:rPr>
+        <w:t>Randomly select one pair of same color socks.</w:t>
+      </w:r>
+    </w:p>
+    <w:p>
+      <w:pPr>
+        <w:rPr>
+          <w:rFonts w:ascii="Times New Roman" w:hAnsi="Times New Roman" w:cs="Times New Roman"/>
+        </w:rPr>
+      </w:pPr>
+      <w:r>
+        <w:rPr>
+          <w:rFonts w:ascii="Times New Roman" w:hAnsi="Times New Roman" w:cs="Times New Roman"/>
+        </w:rPr>
+        <w:tab/>
+        <w:t xml:space="preserve">• </w:t>
+      </w:r>
+      <w:r>
+        <w:rPr>
+          <w:rFonts w:ascii="Times New Roman" w:hAnsi="Times New Roman" w:cs="Times New Roman"/>
+        </w:rPr>
+        <w:t>Selecting three pairs of same color socks.</w:t>
+      </w:r>
+    </w:p>
+    <w:p>
+      <w:pPr>
+        <w:rPr>
+          <w:rFonts w:ascii="Times New Roman" w:hAnsi="Times New Roman" w:cs="Times New Roman"/>
+        </w:rPr>
+      </w:pPr>
+      <w:r>
+        <w:rPr>
+          <w:rFonts w:ascii="Times New Roman" w:hAnsi="Times New Roman" w:cs="Times New Roman"/>
+        </w:rPr>
+        <w:t>This selection comes from a pool of the following sock inventory:</w:t>
+      </w:r>
+    </w:p>
+    <w:p>
+      <w:pPr>
+        <w:rPr>
+          <w:rFonts w:ascii="Times New Roman" w:hAnsi="Times New Roman" w:cs="Times New Roman"/>
+        </w:rPr>
+      </w:pPr>
+      <w:r>
+        <w:rPr>
+          <w:rFonts w:ascii="Times New Roman" w:hAnsi="Times New Roman" w:cs="Times New Roman"/>
+        </w:rPr>
+        <w:tab/>
+        <w:t xml:space="preserve">• </w:t>
+      </w:r>
+      <w:r>
+        <w:rPr>
+          <w:rFonts w:ascii="Times New Roman" w:hAnsi="Times New Roman" w:cs="Times New Roman"/>
+        </w:rPr>
+        <w:t>5 pairs of black socks (10 individual black socks-50% of the inventory)</w:t>
+      </w:r>
+    </w:p>
+    <w:p>
+      <w:pPr>
+        <w:rPr>
+          <w:rFonts w:ascii="Times New Roman" w:hAnsi="Times New Roman" w:cs="Times New Roman"/>
+        </w:rPr>
+      </w:pPr>
+      <w:r>
+        <w:rPr>
+          <w:rFonts w:ascii="Times New Roman" w:hAnsi="Times New Roman" w:cs="Times New Roman"/>
+        </w:rPr>
+        <w:tab/>
+        <w:t xml:space="preserve">• </w:t>
+      </w:r>
+      <w:r>
+        <w:rPr>
+          <w:rFonts w:ascii="Times New Roman" w:hAnsi="Times New Roman" w:cs="Times New Roman"/>
+        </w:rPr>
+        <w:t>3 pairs of brown socks (6 individual brown socks-30% of the inventory)</w:t>
+      </w:r>
+    </w:p>
+    <w:p>
+      <w:pPr>
+        <w:rPr>
+          <w:rFonts w:ascii="Times New Roman" w:hAnsi="Times New Roman" w:cs="Times New Roman"/>
+        </w:rPr>
+      </w:pPr>
+      <w:r>
+        <w:rPr>
+          <w:rFonts w:ascii="Times New Roman" w:hAnsi="Times New Roman" w:cs="Times New Roman"/>
+        </w:rPr>
+        <w:tab/>
+        <w:t xml:space="preserve">• </w:t>
+      </w:r>
+      <w:r>
+        <w:rPr>
+          <w:rFonts w:ascii="Times New Roman" w:hAnsi="Times New Roman" w:cs="Times New Roman"/>
+        </w:rPr>
+        <w:t>2 pairs of white socks (4 individual white socks-20% of the inventory)</w:t>
+      </w:r>
+    </w:p>
+    <w:p>
+      <w:pPr>
+        <w:rPr>
+          <w:rFonts w:ascii="Times New Roman" w:hAnsi="Times New Roman" w:cs="Times New Roman"/>
+        </w:rPr>
+      </w:pPr>
+    </w:p>
+    <w:p>
+      <w:pPr>
+        <w:rPr>
+          <w:rFonts w:ascii="Times New Roman" w:hAnsi="Times New Roman" w:cs="Times New Roman"/>
+        </w:rPr>
+      </w:pPr>
+      <w:r>
+        <w:rPr>
+          <w:rFonts w:ascii="Times New Roman" w:hAnsi="Times New Roman" w:cs="Times New Roman"/>
+        </w:rPr>
+        <w:tab/>
+        <w:t>This gives us a count of 20 individual socks. To guarantee one pair of same color socks you only need 2 socks of the same color placed inside this drawer. When you place two white socks in the drawer you would acquire 100% selection rate from your selections.</w:t>
+      </w:r>
+    </w:p>
+    <w:p>
+      <w:pPr>
+        <w:rPr>
+          <w:rFonts w:ascii="Times New Roman" w:hAnsi="Times New Roman" w:cs="Times New Roman"/>
+        </w:rPr>
+      </w:pPr>
+    </w:p>
+    <w:p>
+      <w:pPr>
+        <w:rPr>
+          <w:rFonts w:ascii="Times New Roman" w:hAnsi="Times New Roman" w:cs="Times New Roman"/>
+        </w:rPr>
+      </w:pPr>
+      <w:r>
+        <w:rPr>
+          <w:rFonts w:ascii="Times New Roman" w:hAnsi="Times New Roman" w:cs="Times New Roman"/>
+        </w:rPr>
+        <w:tab/>
+        <w:t>Now for the other problem of selecting one matching pair of each color (total of three colors) lowers our rate significantly. I would recommend 3 pairs of socks (one pair of each color) leaving us with a random selection of 6 individual socks. I believe that there would be a 16% chance of success of randomly selecting 3 like pairs of matching socks.</w:t>
+      </w:r>
+    </w:p>
+    <w:p>
+      <w:pPr>
+        <w:rPr>
+          <w:rFonts w:ascii="Times New Roman" w:hAnsi="Times New Roman" w:cs="Times New Roman"/>
+        </w:rPr>
+      </w:pPr>
+    </w:p>
+    <w:p>
+      <w:pPr>
+        <w:jc w:val="center"/>
+        <w:rPr>
+          <w:rFonts w:ascii="Times New Roman" w:hAnsi="Times New Roman" w:cs="Times New Roman"/>
+          <w:b/>
+          <w:sz w:val="28"/>
+          <w:szCs w:val="28"/>
+          <w:u w:val="single"/>
+        </w:rPr>
+      </w:pPr>
+    </w:p>
+    <w:p>
+      <w:pPr>
+        <w:jc w:val="center"/>
+        <w:rPr>
+          <w:rFonts w:ascii="Times New Roman" w:hAnsi="Times New Roman" w:cs="Times New Roman"/>
+          <w:b/>
+          <w:sz w:val="28"/>
+          <w:szCs w:val="28"/>
+          <w:u w:val="single"/>
+        </w:rPr>
+      </w:pPr>
+    </w:p>
+    <w:p>
+      <w:pPr>
+        <w:jc w:val="center"/>
+        <w:rPr>
+          <w:rFonts w:ascii="Times New Roman" w:hAnsi="Times New Roman" w:cs="Times New Roman"/>
+          <w:b/>
+          <w:sz w:val="28"/>
+          <w:szCs w:val="28"/>
+          <w:u w:val="single"/>
+        </w:rPr>
+      </w:pPr>
+    </w:p>
+    <w:p>
+      <w:pPr>
+        <w:jc w:val="center"/>
+        <w:rPr>
+          <w:rFonts w:ascii="Times New Roman" w:hAnsi="Times New Roman" w:cs="Times New Roman"/>
+          <w:b/>
+          <w:sz w:val="28"/>
+          <w:szCs w:val="28"/>
+          <w:u w:val="single"/>
+        </w:rPr>
+      </w:pPr>
+    </w:p>
+    <w:p>
+      <w:pPr>
+        <w:jc w:val="center"/>
+        <w:rPr>
+          <w:rFonts w:ascii="Times New Roman" w:hAnsi="Times New Roman" w:cs="Times New Roman"/>
+          <w:b/>
+          <w:sz w:val="28"/>
+          <w:szCs w:val="28"/>
+          <w:u w:val="single"/>
+        </w:rPr>
+      </w:pPr>
+    </w:p>
+    <w:p>
+      <w:pPr>
+        <w:jc w:val="center"/>
+        <w:rPr>
+          <w:rFonts w:ascii="Times New Roman" w:hAnsi="Times New Roman" w:cs="Times New Roman"/>
+          <w:b/>
+          <w:sz w:val="28"/>
+          <w:szCs w:val="28"/>
+          <w:u w:val="single"/>
+        </w:rPr>
+      </w:pPr>
+    </w:p>
+    <w:p>
+      <w:pPr>
+        <w:jc w:val="center"/>
+        <w:rPr>
+          <w:rFonts w:ascii="Times New Roman" w:hAnsi="Times New Roman" w:cs="Times New Roman"/>
+          <w:b/>
+          <w:sz w:val="28"/>
+          <w:szCs w:val="28"/>
+          <w:u w:val="single"/>
+        </w:rPr>
+      </w:pPr>
+    </w:p>
+    <w:p>
+      <w:pPr>
+        <w:jc w:val="center"/>
+        <w:rPr>
+          <w:rFonts w:ascii="Times New Roman" w:hAnsi="Times New Roman" w:cs="Times New Roman"/>
+          <w:b/>
+          <w:sz w:val="28"/>
+          <w:szCs w:val="28"/>
+          <w:u w:val="single"/>
+        </w:rPr>
+      </w:pPr>
+    </w:p>
+    <w:p>
+      <w:pPr>
+        <w:jc w:val="center"/>
+        <w:rPr>
+          <w:rFonts w:ascii="Times New Roman" w:hAnsi="Times New Roman" w:cs="Times New Roman"/>
+          <w:b/>
+          <w:sz w:val="28"/>
+          <w:szCs w:val="28"/>
+          <w:u w:val="single"/>
+        </w:rPr>
+      </w:pPr>
+    </w:p>
+    <w:p>
+      <w:pPr>
+        <w:jc w:val="center"/>
+        <w:rPr>
+          <w:rFonts w:ascii="Times New Roman" w:hAnsi="Times New Roman" w:cs="Times New Roman"/>
+          <w:b/>
+          <w:sz w:val="28"/>
+          <w:szCs w:val="28"/>
+          <w:u w:val="single"/>
+        </w:rPr>
+      </w:pPr>
+    </w:p>
+    <w:p>
+      <w:pPr>
+        <w:jc w:val="center"/>
+        <w:rPr>
+          <w:rFonts w:ascii="Times New Roman" w:hAnsi="Times New Roman" w:cs="Times New Roman"/>
+          <w:b/>
+          <w:sz w:val="28"/>
+          <w:szCs w:val="28"/>
+          <w:u w:val="single"/>
+        </w:rPr>
+      </w:pPr>
+    </w:p>
+    <w:p>
+      <w:pPr>
+        <w:jc w:val="center"/>
+        <w:rPr>
+          <w:rFonts w:ascii="Times New Roman" w:hAnsi="Times New Roman" w:cs="Times New Roman"/>
+          <w:b/>
+          <w:sz w:val="28"/>
+          <w:szCs w:val="28"/>
+          <w:u w:val="single"/>
+        </w:rPr>
+      </w:pPr>
+    </w:p>
+    <w:p>
+      <w:pPr>
+        <w:jc w:val="center"/>
+        <w:rPr>
+          <w:rFonts w:ascii="Times New Roman" w:hAnsi="Times New Roman" w:cs="Times New Roman"/>
+          <w:b/>
+          <w:sz w:val="28"/>
+          <w:szCs w:val="28"/>
+          <w:u w:val="single"/>
+        </w:rPr>
+      </w:pPr>
+    </w:p>
+    <w:p>
+      <w:pPr>
+        <w:jc w:val="center"/>
+        <w:rPr>
+          <w:rFonts w:ascii="Times New Roman" w:hAnsi="Times New Roman" w:cs="Times New Roman"/>
+          <w:b/>
+          <w:sz w:val="28"/>
+          <w:szCs w:val="28"/>
+          <w:u w:val="single"/>
+        </w:rPr>
+      </w:pPr>
+    </w:p>
+    <w:p>
+      <w:pPr>
+        <w:jc w:val="center"/>
+        <w:rPr>
+          <w:rFonts w:ascii="Times New Roman" w:hAnsi="Times New Roman" w:cs="Times New Roman"/>
+          <w:b/>
+          <w:sz w:val="28"/>
+          <w:szCs w:val="28"/>
+          <w:u w:val="single"/>
+        </w:rPr>
+      </w:pPr>
+    </w:p>
+    <w:p>
+      <w:pPr>
+        <w:jc w:val="center"/>
+        <w:rPr>
+          <w:rFonts w:ascii="Times New Roman" w:hAnsi="Times New Roman" w:cs="Times New Roman"/>
+          <w:b/>
+          <w:sz w:val="28"/>
+          <w:szCs w:val="28"/>
+          <w:u w:val="single"/>
+        </w:rPr>
+      </w:pPr>
+    </w:p>
+    <w:p>
+      <w:pPr>
+        <w:jc w:val="center"/>
+        <w:rPr>
+          <w:rFonts w:ascii="Times New Roman" w:hAnsi="Times New Roman" w:cs="Times New Roman"/>
+          <w:b/>
+          <w:sz w:val="28"/>
+          <w:szCs w:val="28"/>
+          <w:u w:val="single"/>
+        </w:rPr>
+      </w:pPr>
+    </w:p>
+    <w:p>
+      <w:pPr>
+        <w:jc w:val="center"/>
+        <w:rPr>
+          <w:rFonts w:ascii="Times New Roman" w:hAnsi="Times New Roman" w:cs="Times New Roman"/>
+          <w:b/>
+          <w:sz w:val="28"/>
+          <w:szCs w:val="28"/>
+          <w:u w:val="single"/>
+        </w:rPr>
+      </w:pPr>
+    </w:p>
+    <w:p>
+      <w:pPr>
+        <w:jc w:val="center"/>
+        <w:rPr>
+          <w:rFonts w:ascii="Times New Roman" w:hAnsi="Times New Roman" w:cs="Times New Roman"/>
+          <w:b/>
+          <w:sz w:val="28"/>
+          <w:szCs w:val="28"/>
+          <w:u w:val="single"/>
+        </w:rPr>
+      </w:pPr>
+      <w:r>
+        <w:rPr>
+          <w:rFonts w:ascii="Times New Roman" w:hAnsi="Times New Roman" w:cs="Times New Roman"/>
+          <w:b/>
+          <w:sz w:val="28"/>
+          <w:szCs w:val="28"/>
+          <w:u w:val="single"/>
+        </w:rPr>
         <w:t>Predicting Fingers</w:t>
       </w:r>
     </w:p>
@@ -2022,7 +2040,7 @@
 </file>
 
 <file path=customXml/itemProps1.xml><?xml version="1.0" encoding="utf-8"?>
-<ds:datastoreItem xmlns:ds="http://schemas.openxmlformats.org/officeDocument/2006/customXml" ds:itemID="{D510D87D-721B-4FAF-B119-3B9EF9D62E60}">
+<ds:datastoreItem xmlns:ds="http://schemas.openxmlformats.org/officeDocument/2006/customXml" ds:itemID="{FD33AAD5-6F6F-4D85-8C4E-CC46C3C772EE}">
   <ds:schemaRefs>
     <ds:schemaRef ds:uri="http://schemas.openxmlformats.org/officeDocument/2006/bibliography"/>
   </ds:schemaRefs>

</xml_diff>

<commit_message>
Modified document- to include constraints for problem, under title "Predicting Fingers."
</commit_message>
<xml_diff>
--- a/ProblemSolving/Yanes_Jesus_ProblemSolving.docx
+++ b/ProblemSolving/Yanes_Jesus_ProblemSolving.docx
@@ -490,532 +490,564 @@
         </w:rPr>
         <w:tab/>
       </w:r>
+      <w:r>
+        <w:rPr>
+          <w:rFonts w:ascii="Times New Roman" w:hAnsi="Times New Roman" w:cs="Times New Roman"/>
+        </w:rPr>
+        <w:t>One of the insights will be simply turning on the light to look for the matching socks amount.</w:t>
+      </w:r>
+    </w:p>
+    <w:p>
+      <w:pPr>
+        <w:rPr>
+          <w:rFonts w:ascii="Times New Roman" w:hAnsi="Times New Roman" w:cs="Times New Roman"/>
+        </w:rPr>
+      </w:pPr>
+      <w:r>
+        <w:rPr>
+          <w:rFonts w:ascii="Times New Roman" w:hAnsi="Times New Roman" w:cs="Times New Roman"/>
+        </w:rPr>
+        <w:tab/>
+        <w:t>Our goal is to determine; what is the smallest number of socks needed in a predetermined pool to:</w:t>
+      </w:r>
+    </w:p>
+    <w:p>
+      <w:pPr>
+        <w:rPr>
+          <w:rFonts w:ascii="Times New Roman" w:hAnsi="Times New Roman" w:cs="Times New Roman"/>
+        </w:rPr>
+      </w:pPr>
+      <w:r>
+        <w:rPr>
+          <w:rFonts w:ascii="Times New Roman" w:hAnsi="Times New Roman" w:cs="Times New Roman"/>
+        </w:rPr>
+        <w:tab/>
+        <w:t xml:space="preserve">• </w:t>
+      </w:r>
+      <w:r>
+        <w:rPr>
+          <w:rFonts w:ascii="Times New Roman" w:hAnsi="Times New Roman" w:cs="Times New Roman"/>
+        </w:rPr>
+        <w:t>Randomly select one pair of same color socks.</w:t>
+      </w:r>
+    </w:p>
+    <w:p>
+      <w:pPr>
+        <w:rPr>
+          <w:rFonts w:ascii="Times New Roman" w:hAnsi="Times New Roman" w:cs="Times New Roman"/>
+        </w:rPr>
+      </w:pPr>
+      <w:r>
+        <w:rPr>
+          <w:rFonts w:ascii="Times New Roman" w:hAnsi="Times New Roman" w:cs="Times New Roman"/>
+        </w:rPr>
+        <w:tab/>
+        <w:t xml:space="preserve">• </w:t>
+      </w:r>
+      <w:r>
+        <w:rPr>
+          <w:rFonts w:ascii="Times New Roman" w:hAnsi="Times New Roman" w:cs="Times New Roman"/>
+        </w:rPr>
+        <w:t>Selecting three pairs of same color socks.</w:t>
+      </w:r>
+    </w:p>
+    <w:p>
+      <w:pPr>
+        <w:rPr>
+          <w:rFonts w:ascii="Times New Roman" w:hAnsi="Times New Roman" w:cs="Times New Roman"/>
+        </w:rPr>
+      </w:pPr>
+      <w:r>
+        <w:rPr>
+          <w:rFonts w:ascii="Times New Roman" w:hAnsi="Times New Roman" w:cs="Times New Roman"/>
+        </w:rPr>
+        <w:t>This selection comes from a pool of the following sock inventory:</w:t>
+      </w:r>
+    </w:p>
+    <w:p>
+      <w:pPr>
+        <w:rPr>
+          <w:rFonts w:ascii="Times New Roman" w:hAnsi="Times New Roman" w:cs="Times New Roman"/>
+        </w:rPr>
+      </w:pPr>
+      <w:r>
+        <w:rPr>
+          <w:rFonts w:ascii="Times New Roman" w:hAnsi="Times New Roman" w:cs="Times New Roman"/>
+        </w:rPr>
+        <w:tab/>
+        <w:t xml:space="preserve">• </w:t>
+      </w:r>
+      <w:r>
+        <w:rPr>
+          <w:rFonts w:ascii="Times New Roman" w:hAnsi="Times New Roman" w:cs="Times New Roman"/>
+        </w:rPr>
+        <w:t>5 pairs of black socks (10 individual black socks-50% of the inventory)</w:t>
+      </w:r>
+    </w:p>
+    <w:p>
+      <w:pPr>
+        <w:rPr>
+          <w:rFonts w:ascii="Times New Roman" w:hAnsi="Times New Roman" w:cs="Times New Roman"/>
+        </w:rPr>
+      </w:pPr>
+      <w:r>
+        <w:rPr>
+          <w:rFonts w:ascii="Times New Roman" w:hAnsi="Times New Roman" w:cs="Times New Roman"/>
+        </w:rPr>
+        <w:tab/>
+        <w:t xml:space="preserve">• </w:t>
+      </w:r>
+      <w:r>
+        <w:rPr>
+          <w:rFonts w:ascii="Times New Roman" w:hAnsi="Times New Roman" w:cs="Times New Roman"/>
+        </w:rPr>
+        <w:t>3 pairs of brown socks (6 individual brown socks-30% of the inventory)</w:t>
+      </w:r>
+    </w:p>
+    <w:p>
+      <w:pPr>
+        <w:rPr>
+          <w:rFonts w:ascii="Times New Roman" w:hAnsi="Times New Roman" w:cs="Times New Roman"/>
+        </w:rPr>
+      </w:pPr>
+      <w:r>
+        <w:rPr>
+          <w:rFonts w:ascii="Times New Roman" w:hAnsi="Times New Roman" w:cs="Times New Roman"/>
+        </w:rPr>
+        <w:tab/>
+        <w:t xml:space="preserve">• </w:t>
+      </w:r>
+      <w:r>
+        <w:rPr>
+          <w:rFonts w:ascii="Times New Roman" w:hAnsi="Times New Roman" w:cs="Times New Roman"/>
+        </w:rPr>
+        <w:t>2 pairs of white socks (4 individual white socks-20% of the inventory)</w:t>
+      </w:r>
+    </w:p>
+    <w:p>
+      <w:pPr>
+        <w:rPr>
+          <w:rFonts w:ascii="Times New Roman" w:hAnsi="Times New Roman" w:cs="Times New Roman"/>
+        </w:rPr>
+      </w:pPr>
+    </w:p>
+    <w:p>
+      <w:pPr>
+        <w:rPr>
+          <w:rFonts w:ascii="Times New Roman" w:hAnsi="Times New Roman" w:cs="Times New Roman"/>
+        </w:rPr>
+      </w:pPr>
+      <w:r>
+        <w:rPr>
+          <w:rFonts w:ascii="Times New Roman" w:hAnsi="Times New Roman" w:cs="Times New Roman"/>
+        </w:rPr>
+        <w:tab/>
+        <w:t>This gives us a count of 20 individual socks. To guarantee one pair of same color socks you only need 2 socks of the same color placed inside this drawer. When you place two white socks in the drawer you would acquire 100% selection rate from your selections.</w:t>
+      </w:r>
+    </w:p>
+    <w:p>
+      <w:pPr>
+        <w:rPr>
+          <w:rFonts w:ascii="Times New Roman" w:hAnsi="Times New Roman" w:cs="Times New Roman"/>
+        </w:rPr>
+      </w:pPr>
+    </w:p>
+    <w:p>
+      <w:pPr>
+        <w:rPr>
+          <w:rFonts w:ascii="Times New Roman" w:hAnsi="Times New Roman" w:cs="Times New Roman"/>
+        </w:rPr>
+      </w:pPr>
+      <w:r>
+        <w:rPr>
+          <w:rFonts w:ascii="Times New Roman" w:hAnsi="Times New Roman" w:cs="Times New Roman"/>
+        </w:rPr>
+        <w:tab/>
+        <w:t>Now for the other problem of selecting one matching pair of each color (total of three colors) lowers our rate significantly. I would recommend 3 pairs of socks (one pair of each color) leaving us with a random selection of 6 individual socks. I believe that there would be a 16% chance of success of randomly selecting 3 like pairs of matching socks.</w:t>
+      </w:r>
+    </w:p>
+    <w:p>
+      <w:pPr>
+        <w:rPr>
+          <w:rFonts w:ascii="Times New Roman" w:hAnsi="Times New Roman" w:cs="Times New Roman"/>
+        </w:rPr>
+      </w:pPr>
+    </w:p>
+    <w:p>
+      <w:pPr>
+        <w:jc w:val="center"/>
+        <w:rPr>
+          <w:rFonts w:ascii="Times New Roman" w:hAnsi="Times New Roman" w:cs="Times New Roman"/>
+          <w:b/>
+          <w:sz w:val="28"/>
+          <w:szCs w:val="28"/>
+          <w:u w:val="single"/>
+        </w:rPr>
+      </w:pPr>
+    </w:p>
+    <w:p>
+      <w:pPr>
+        <w:jc w:val="center"/>
+        <w:rPr>
+          <w:rFonts w:ascii="Times New Roman" w:hAnsi="Times New Roman" w:cs="Times New Roman"/>
+          <w:b/>
+          <w:sz w:val="28"/>
+          <w:szCs w:val="28"/>
+          <w:u w:val="single"/>
+        </w:rPr>
+      </w:pPr>
+    </w:p>
+    <w:p>
+      <w:pPr>
+        <w:jc w:val="center"/>
+        <w:rPr>
+          <w:rFonts w:ascii="Times New Roman" w:hAnsi="Times New Roman" w:cs="Times New Roman"/>
+          <w:b/>
+          <w:sz w:val="28"/>
+          <w:szCs w:val="28"/>
+          <w:u w:val="single"/>
+        </w:rPr>
+      </w:pPr>
+    </w:p>
+    <w:p>
+      <w:pPr>
+        <w:jc w:val="center"/>
+        <w:rPr>
+          <w:rFonts w:ascii="Times New Roman" w:hAnsi="Times New Roman" w:cs="Times New Roman"/>
+          <w:b/>
+          <w:sz w:val="28"/>
+          <w:szCs w:val="28"/>
+          <w:u w:val="single"/>
+        </w:rPr>
+      </w:pPr>
+    </w:p>
+    <w:p>
+      <w:pPr>
+        <w:jc w:val="center"/>
+        <w:rPr>
+          <w:rFonts w:ascii="Times New Roman" w:hAnsi="Times New Roman" w:cs="Times New Roman"/>
+          <w:b/>
+          <w:sz w:val="28"/>
+          <w:szCs w:val="28"/>
+          <w:u w:val="single"/>
+        </w:rPr>
+      </w:pPr>
+    </w:p>
+    <w:p>
+      <w:pPr>
+        <w:jc w:val="center"/>
+        <w:rPr>
+          <w:rFonts w:ascii="Times New Roman" w:hAnsi="Times New Roman" w:cs="Times New Roman"/>
+          <w:b/>
+          <w:sz w:val="28"/>
+          <w:szCs w:val="28"/>
+          <w:u w:val="single"/>
+        </w:rPr>
+      </w:pPr>
+    </w:p>
+    <w:p>
+      <w:pPr>
+        <w:jc w:val="center"/>
+        <w:rPr>
+          <w:rFonts w:ascii="Times New Roman" w:hAnsi="Times New Roman" w:cs="Times New Roman"/>
+          <w:b/>
+          <w:sz w:val="28"/>
+          <w:szCs w:val="28"/>
+          <w:u w:val="single"/>
+        </w:rPr>
+      </w:pPr>
+    </w:p>
+    <w:p>
+      <w:pPr>
+        <w:jc w:val="center"/>
+        <w:rPr>
+          <w:rFonts w:ascii="Times New Roman" w:hAnsi="Times New Roman" w:cs="Times New Roman"/>
+          <w:b/>
+          <w:sz w:val="28"/>
+          <w:szCs w:val="28"/>
+          <w:u w:val="single"/>
+        </w:rPr>
+      </w:pPr>
+    </w:p>
+    <w:p>
+      <w:pPr>
+        <w:jc w:val="center"/>
+        <w:rPr>
+          <w:rFonts w:ascii="Times New Roman" w:hAnsi="Times New Roman" w:cs="Times New Roman"/>
+          <w:b/>
+          <w:sz w:val="28"/>
+          <w:szCs w:val="28"/>
+          <w:u w:val="single"/>
+        </w:rPr>
+      </w:pPr>
+    </w:p>
+    <w:p>
+      <w:pPr>
+        <w:jc w:val="center"/>
+        <w:rPr>
+          <w:rFonts w:ascii="Times New Roman" w:hAnsi="Times New Roman" w:cs="Times New Roman"/>
+          <w:b/>
+          <w:sz w:val="28"/>
+          <w:szCs w:val="28"/>
+          <w:u w:val="single"/>
+        </w:rPr>
+      </w:pPr>
+    </w:p>
+    <w:p>
+      <w:pPr>
+        <w:jc w:val="center"/>
+        <w:rPr>
+          <w:rFonts w:ascii="Times New Roman" w:hAnsi="Times New Roman" w:cs="Times New Roman"/>
+          <w:b/>
+          <w:sz w:val="28"/>
+          <w:szCs w:val="28"/>
+          <w:u w:val="single"/>
+        </w:rPr>
+      </w:pPr>
+    </w:p>
+    <w:p>
+      <w:pPr>
+        <w:jc w:val="center"/>
+        <w:rPr>
+          <w:rFonts w:ascii="Times New Roman" w:hAnsi="Times New Roman" w:cs="Times New Roman"/>
+          <w:b/>
+          <w:sz w:val="28"/>
+          <w:szCs w:val="28"/>
+          <w:u w:val="single"/>
+        </w:rPr>
+      </w:pPr>
+    </w:p>
+    <w:p>
+      <w:pPr>
+        <w:jc w:val="center"/>
+        <w:rPr>
+          <w:rFonts w:ascii="Times New Roman" w:hAnsi="Times New Roman" w:cs="Times New Roman"/>
+          <w:b/>
+          <w:sz w:val="28"/>
+          <w:szCs w:val="28"/>
+          <w:u w:val="single"/>
+        </w:rPr>
+      </w:pPr>
+    </w:p>
+    <w:p>
+      <w:pPr>
+        <w:jc w:val="center"/>
+        <w:rPr>
+          <w:rFonts w:ascii="Times New Roman" w:hAnsi="Times New Roman" w:cs="Times New Roman"/>
+          <w:b/>
+          <w:sz w:val="28"/>
+          <w:szCs w:val="28"/>
+          <w:u w:val="single"/>
+        </w:rPr>
+      </w:pPr>
+    </w:p>
+    <w:p>
+      <w:pPr>
+        <w:jc w:val="center"/>
+        <w:rPr>
+          <w:rFonts w:ascii="Times New Roman" w:hAnsi="Times New Roman" w:cs="Times New Roman"/>
+          <w:b/>
+          <w:sz w:val="28"/>
+          <w:szCs w:val="28"/>
+          <w:u w:val="single"/>
+        </w:rPr>
+      </w:pPr>
+    </w:p>
+    <w:p>
+      <w:pPr>
+        <w:jc w:val="center"/>
+        <w:rPr>
+          <w:rFonts w:ascii="Times New Roman" w:hAnsi="Times New Roman" w:cs="Times New Roman"/>
+          <w:b/>
+          <w:sz w:val="28"/>
+          <w:szCs w:val="28"/>
+          <w:u w:val="single"/>
+        </w:rPr>
+      </w:pPr>
+    </w:p>
+    <w:p>
+      <w:pPr>
+        <w:jc w:val="center"/>
+        <w:rPr>
+          <w:rFonts w:ascii="Times New Roman" w:hAnsi="Times New Roman" w:cs="Times New Roman"/>
+          <w:b/>
+          <w:sz w:val="28"/>
+          <w:szCs w:val="28"/>
+          <w:u w:val="single"/>
+        </w:rPr>
+      </w:pPr>
+    </w:p>
+    <w:p>
+      <w:pPr>
+        <w:jc w:val="center"/>
+        <w:rPr>
+          <w:rFonts w:ascii="Times New Roman" w:hAnsi="Times New Roman" w:cs="Times New Roman"/>
+          <w:b/>
+          <w:sz w:val="28"/>
+          <w:szCs w:val="28"/>
+          <w:u w:val="single"/>
+        </w:rPr>
+      </w:pPr>
+    </w:p>
+    <w:p>
+      <w:pPr>
+        <w:jc w:val="center"/>
+        <w:rPr>
+          <w:rFonts w:ascii="Times New Roman" w:hAnsi="Times New Roman" w:cs="Times New Roman"/>
+          <w:b/>
+          <w:sz w:val="28"/>
+          <w:szCs w:val="28"/>
+          <w:u w:val="single"/>
+        </w:rPr>
+      </w:pPr>
+      <w:r>
+        <w:rPr>
+          <w:rFonts w:ascii="Times New Roman" w:hAnsi="Times New Roman" w:cs="Times New Roman"/>
+          <w:b/>
+          <w:sz w:val="28"/>
+          <w:szCs w:val="28"/>
+          <w:u w:val="single"/>
+        </w:rPr>
+        <w:t>Predicting Fingers</w:t>
+      </w:r>
+    </w:p>
+    <w:p>
+      <w:pPr>
+        <w:rPr>
+          <w:rFonts w:ascii="Times New Roman" w:hAnsi="Times New Roman" w:cs="Times New Roman"/>
+        </w:rPr>
+      </w:pPr>
+    </w:p>
+    <w:p>
+      <w:pPr>
+        <w:rPr>
+          <w:rFonts w:ascii="Times New Roman" w:hAnsi="Times New Roman" w:cs="Times New Roman"/>
+        </w:rPr>
+      </w:pPr>
+      <w:r>
+        <w:rPr>
+          <w:rFonts w:ascii="Times New Roman" w:hAnsi="Times New Roman" w:cs="Times New Roman"/>
+        </w:rPr>
+        <w:tab/>
+        <w:t>The problem here is developing a system of predicting an end count based on sequential system of the following:</w:t>
+      </w:r>
+    </w:p>
+    <w:p>
+      <w:pPr>
+        <w:rPr>
+          <w:rFonts w:ascii="Times New Roman" w:hAnsi="Times New Roman" w:cs="Times New Roman"/>
+        </w:rPr>
+      </w:pPr>
+    </w:p>
+    <w:p>
+      <w:pPr>
+        <w:rPr>
+          <w:rFonts w:ascii="Times New Roman" w:hAnsi="Times New Roman" w:cs="Times New Roman"/>
+        </w:rPr>
+      </w:pPr>
+      <w:r>
+        <w:rPr>
+          <w:rFonts w:ascii="Times New Roman" w:hAnsi="Times New Roman" w:cs="Times New Roman"/>
+        </w:rPr>
+        <w:tab/>
+        <w:t xml:space="preserve">• For the first five numbers, she always starts the numbering system with the thumb </w:t>
+      </w:r>
+      <w:r>
+        <w:rPr>
+          <w:rFonts w:ascii="Times New Roman" w:hAnsi="Times New Roman" w:cs="Times New Roman"/>
+        </w:rPr>
+        <w:tab/>
+        <w:t>(number 1).</w:t>
+      </w:r>
+    </w:p>
+    <w:p>
+      <w:pPr>
+        <w:rPr>
+          <w:rFonts w:ascii="Times New Roman" w:hAnsi="Times New Roman" w:cs="Times New Roman"/>
+        </w:rPr>
+      </w:pPr>
+      <w:r>
+        <w:rPr>
+          <w:rFonts w:ascii="Times New Roman" w:hAnsi="Times New Roman" w:cs="Times New Roman"/>
+        </w:rPr>
+        <w:tab/>
+        <w:t xml:space="preserve">• Followed by the first finger (number2), middle finger (number 3), ring finger (number </w:t>
+      </w:r>
+      <w:r>
+        <w:rPr>
+          <w:rFonts w:ascii="Times New Roman" w:hAnsi="Times New Roman" w:cs="Times New Roman"/>
+        </w:rPr>
+        <w:tab/>
+        <w:t>4) ending with the little finger (number 5).</w:t>
+      </w:r>
+    </w:p>
+    <w:p>
+      <w:pPr>
+        <w:rPr>
+          <w:rFonts w:ascii="Times New Roman" w:hAnsi="Times New Roman" w:cs="Times New Roman"/>
+        </w:rPr>
+      </w:pPr>
+      <w:r>
+        <w:rPr>
+          <w:rFonts w:ascii="Times New Roman" w:hAnsi="Times New Roman" w:cs="Times New Roman"/>
+        </w:rPr>
+        <w:tab/>
+        <w:t xml:space="preserve">Then the next round of 5 numbers goes like this: </w:t>
+      </w:r>
+    </w:p>
+    <w:p>
+      <w:pPr>
+        <w:rPr>
+          <w:rFonts w:ascii="Times New Roman" w:hAnsi="Times New Roman" w:cs="Times New Roman"/>
+        </w:rPr>
+      </w:pPr>
+      <w:r>
+        <w:rPr>
+          <w:rFonts w:ascii="Times New Roman" w:hAnsi="Times New Roman" w:cs="Times New Roman"/>
+        </w:rPr>
+        <w:tab/>
+        <w:t xml:space="preserve">• Ringer finger (number 6), middle finger (number 7), first finger (number 8), the thumb </w:t>
+      </w:r>
+      <w:r>
+        <w:rPr>
+          <w:rFonts w:ascii="Times New Roman" w:hAnsi="Times New Roman" w:cs="Times New Roman"/>
+        </w:rPr>
+        <w:tab/>
+        <w:t>(number 9) and the first finger (number10).</w:t>
+      </w:r>
+    </w:p>
+    <w:p>
+      <w:pPr>
+        <w:rPr>
+          <w:rFonts w:ascii="Times New Roman" w:hAnsi="Times New Roman" w:cs="Times New Roman"/>
+        </w:rPr>
+      </w:pPr>
+    </w:p>
+    <w:p>
+      <w:pPr>
+        <w:rPr>
+          <w:rFonts w:ascii="Times New Roman" w:hAnsi="Times New Roman" w:cs="Times New Roman"/>
+        </w:rPr>
+      </w:pPr>
+      <w:r>
+        <w:rPr>
+          <w:rFonts w:ascii="Times New Roman" w:hAnsi="Times New Roman" w:cs="Times New Roman"/>
+        </w:rPr>
+        <w:tab/>
+      </w:r>
+      <w:r>
+        <w:rPr>
+          <w:rFonts w:ascii="Times New Roman" w:hAnsi="Times New Roman" w:cs="Times New Roman"/>
+        </w:rPr>
+        <w:t>The constraints that she counts backwards using the ring fin</w:t>
+      </w:r>
       <w:bookmarkStart w:id="0" w:name="_GoBack"/>
       <w:bookmarkEnd w:id="0"/>
       <w:r>
         <w:rPr>
           <w:rFonts w:ascii="Times New Roman" w:hAnsi="Times New Roman" w:cs="Times New Roman"/>
         </w:rPr>
-        <w:t>One of the insights will be simply turning on the light to look for the matching socks amount.</w:t>
-      </w:r>
-    </w:p>
-    <w:p>
-      <w:pPr>
-        <w:rPr>
-          <w:rFonts w:ascii="Times New Roman" w:hAnsi="Times New Roman" w:cs="Times New Roman"/>
-        </w:rPr>
-      </w:pPr>
-      <w:r>
-        <w:rPr>
-          <w:rFonts w:ascii="Times New Roman" w:hAnsi="Times New Roman" w:cs="Times New Roman"/>
-        </w:rPr>
-        <w:tab/>
-        <w:t>Our goal is to determine; what is the smallest number of socks needed in a predetermined pool to:</w:t>
-      </w:r>
-    </w:p>
-    <w:p>
-      <w:pPr>
-        <w:rPr>
-          <w:rFonts w:ascii="Times New Roman" w:hAnsi="Times New Roman" w:cs="Times New Roman"/>
-        </w:rPr>
-      </w:pPr>
-      <w:r>
-        <w:rPr>
-          <w:rFonts w:ascii="Times New Roman" w:hAnsi="Times New Roman" w:cs="Times New Roman"/>
-        </w:rPr>
-        <w:tab/>
-        <w:t xml:space="preserve">• </w:t>
-      </w:r>
-      <w:r>
-        <w:rPr>
-          <w:rFonts w:ascii="Times New Roman" w:hAnsi="Times New Roman" w:cs="Times New Roman"/>
-        </w:rPr>
-        <w:t>Randomly select one pair of same color socks.</w:t>
-      </w:r>
-    </w:p>
-    <w:p>
-      <w:pPr>
-        <w:rPr>
-          <w:rFonts w:ascii="Times New Roman" w:hAnsi="Times New Roman" w:cs="Times New Roman"/>
-        </w:rPr>
-      </w:pPr>
-      <w:r>
-        <w:rPr>
-          <w:rFonts w:ascii="Times New Roman" w:hAnsi="Times New Roman" w:cs="Times New Roman"/>
-        </w:rPr>
-        <w:tab/>
-        <w:t xml:space="preserve">• </w:t>
-      </w:r>
-      <w:r>
-        <w:rPr>
-          <w:rFonts w:ascii="Times New Roman" w:hAnsi="Times New Roman" w:cs="Times New Roman"/>
-        </w:rPr>
-        <w:t>Selecting three pairs of same color socks.</w:t>
-      </w:r>
-    </w:p>
-    <w:p>
-      <w:pPr>
-        <w:rPr>
-          <w:rFonts w:ascii="Times New Roman" w:hAnsi="Times New Roman" w:cs="Times New Roman"/>
-        </w:rPr>
-      </w:pPr>
-      <w:r>
-        <w:rPr>
-          <w:rFonts w:ascii="Times New Roman" w:hAnsi="Times New Roman" w:cs="Times New Roman"/>
-        </w:rPr>
-        <w:t>This selection comes from a pool of the following sock inventory:</w:t>
-      </w:r>
-    </w:p>
-    <w:p>
-      <w:pPr>
-        <w:rPr>
-          <w:rFonts w:ascii="Times New Roman" w:hAnsi="Times New Roman" w:cs="Times New Roman"/>
-        </w:rPr>
-      </w:pPr>
-      <w:r>
-        <w:rPr>
-          <w:rFonts w:ascii="Times New Roman" w:hAnsi="Times New Roman" w:cs="Times New Roman"/>
-        </w:rPr>
-        <w:tab/>
-        <w:t xml:space="preserve">• </w:t>
-      </w:r>
-      <w:r>
-        <w:rPr>
-          <w:rFonts w:ascii="Times New Roman" w:hAnsi="Times New Roman" w:cs="Times New Roman"/>
-        </w:rPr>
-        <w:t>5 pairs of black socks (10 individual black socks-50% of the inventory)</w:t>
-      </w:r>
-    </w:p>
-    <w:p>
-      <w:pPr>
-        <w:rPr>
-          <w:rFonts w:ascii="Times New Roman" w:hAnsi="Times New Roman" w:cs="Times New Roman"/>
-        </w:rPr>
-      </w:pPr>
-      <w:r>
-        <w:rPr>
-          <w:rFonts w:ascii="Times New Roman" w:hAnsi="Times New Roman" w:cs="Times New Roman"/>
-        </w:rPr>
-        <w:tab/>
-        <w:t xml:space="preserve">• </w:t>
-      </w:r>
-      <w:r>
-        <w:rPr>
-          <w:rFonts w:ascii="Times New Roman" w:hAnsi="Times New Roman" w:cs="Times New Roman"/>
-        </w:rPr>
-        <w:t>3 pairs of brown socks (6 individual brown socks-30% of the inventory)</w:t>
-      </w:r>
-    </w:p>
-    <w:p>
-      <w:pPr>
-        <w:rPr>
-          <w:rFonts w:ascii="Times New Roman" w:hAnsi="Times New Roman" w:cs="Times New Roman"/>
-        </w:rPr>
-      </w:pPr>
-      <w:r>
-        <w:rPr>
-          <w:rFonts w:ascii="Times New Roman" w:hAnsi="Times New Roman" w:cs="Times New Roman"/>
-        </w:rPr>
-        <w:tab/>
-        <w:t xml:space="preserve">• </w:t>
-      </w:r>
-      <w:r>
-        <w:rPr>
-          <w:rFonts w:ascii="Times New Roman" w:hAnsi="Times New Roman" w:cs="Times New Roman"/>
-        </w:rPr>
-        <w:t>2 pairs of white socks (4 individual white socks-20% of the inventory)</w:t>
-      </w:r>
-    </w:p>
-    <w:p>
-      <w:pPr>
-        <w:rPr>
-          <w:rFonts w:ascii="Times New Roman" w:hAnsi="Times New Roman" w:cs="Times New Roman"/>
-        </w:rPr>
-      </w:pPr>
-    </w:p>
-    <w:p>
-      <w:pPr>
-        <w:rPr>
-          <w:rFonts w:ascii="Times New Roman" w:hAnsi="Times New Roman" w:cs="Times New Roman"/>
-        </w:rPr>
-      </w:pPr>
-      <w:r>
-        <w:rPr>
-          <w:rFonts w:ascii="Times New Roman" w:hAnsi="Times New Roman" w:cs="Times New Roman"/>
-        </w:rPr>
-        <w:tab/>
-        <w:t>This gives us a count of 20 individual socks. To guarantee one pair of same color socks you only need 2 socks of the same color placed inside this drawer. When you place two white socks in the drawer you would acquire 100% selection rate from your selections.</w:t>
-      </w:r>
-    </w:p>
-    <w:p>
-      <w:pPr>
-        <w:rPr>
-          <w:rFonts w:ascii="Times New Roman" w:hAnsi="Times New Roman" w:cs="Times New Roman"/>
-        </w:rPr>
-      </w:pPr>
-    </w:p>
-    <w:p>
-      <w:pPr>
-        <w:rPr>
-          <w:rFonts w:ascii="Times New Roman" w:hAnsi="Times New Roman" w:cs="Times New Roman"/>
-        </w:rPr>
-      </w:pPr>
-      <w:r>
-        <w:rPr>
-          <w:rFonts w:ascii="Times New Roman" w:hAnsi="Times New Roman" w:cs="Times New Roman"/>
-        </w:rPr>
-        <w:tab/>
-        <w:t>Now for the other problem of selecting one matching pair of each color (total of three colors) lowers our rate significantly. I would recommend 3 pairs of socks (one pair of each color) leaving us with a random selection of 6 individual socks. I believe that there would be a 16% chance of success of randomly selecting 3 like pairs of matching socks.</w:t>
-      </w:r>
-    </w:p>
-    <w:p>
-      <w:pPr>
-        <w:rPr>
-          <w:rFonts w:ascii="Times New Roman" w:hAnsi="Times New Roman" w:cs="Times New Roman"/>
-        </w:rPr>
-      </w:pPr>
-    </w:p>
-    <w:p>
-      <w:pPr>
-        <w:jc w:val="center"/>
-        <w:rPr>
-          <w:rFonts w:ascii="Times New Roman" w:hAnsi="Times New Roman" w:cs="Times New Roman"/>
-          <w:b/>
-          <w:sz w:val="28"/>
-          <w:szCs w:val="28"/>
-          <w:u w:val="single"/>
-        </w:rPr>
-      </w:pPr>
-    </w:p>
-    <w:p>
-      <w:pPr>
-        <w:jc w:val="center"/>
-        <w:rPr>
-          <w:rFonts w:ascii="Times New Roman" w:hAnsi="Times New Roman" w:cs="Times New Roman"/>
-          <w:b/>
-          <w:sz w:val="28"/>
-          <w:szCs w:val="28"/>
-          <w:u w:val="single"/>
-        </w:rPr>
-      </w:pPr>
-    </w:p>
-    <w:p>
-      <w:pPr>
-        <w:jc w:val="center"/>
-        <w:rPr>
-          <w:rFonts w:ascii="Times New Roman" w:hAnsi="Times New Roman" w:cs="Times New Roman"/>
-          <w:b/>
-          <w:sz w:val="28"/>
-          <w:szCs w:val="28"/>
-          <w:u w:val="single"/>
-        </w:rPr>
-      </w:pPr>
-    </w:p>
-    <w:p>
-      <w:pPr>
-        <w:jc w:val="center"/>
-        <w:rPr>
-          <w:rFonts w:ascii="Times New Roman" w:hAnsi="Times New Roman" w:cs="Times New Roman"/>
-          <w:b/>
-          <w:sz w:val="28"/>
-          <w:szCs w:val="28"/>
-          <w:u w:val="single"/>
-        </w:rPr>
-      </w:pPr>
-    </w:p>
-    <w:p>
-      <w:pPr>
-        <w:jc w:val="center"/>
-        <w:rPr>
-          <w:rFonts w:ascii="Times New Roman" w:hAnsi="Times New Roman" w:cs="Times New Roman"/>
-          <w:b/>
-          <w:sz w:val="28"/>
-          <w:szCs w:val="28"/>
-          <w:u w:val="single"/>
-        </w:rPr>
-      </w:pPr>
-    </w:p>
-    <w:p>
-      <w:pPr>
-        <w:jc w:val="center"/>
-        <w:rPr>
-          <w:rFonts w:ascii="Times New Roman" w:hAnsi="Times New Roman" w:cs="Times New Roman"/>
-          <w:b/>
-          <w:sz w:val="28"/>
-          <w:szCs w:val="28"/>
-          <w:u w:val="single"/>
-        </w:rPr>
-      </w:pPr>
-    </w:p>
-    <w:p>
-      <w:pPr>
-        <w:jc w:val="center"/>
-        <w:rPr>
-          <w:rFonts w:ascii="Times New Roman" w:hAnsi="Times New Roman" w:cs="Times New Roman"/>
-          <w:b/>
-          <w:sz w:val="28"/>
-          <w:szCs w:val="28"/>
-          <w:u w:val="single"/>
-        </w:rPr>
-      </w:pPr>
-    </w:p>
-    <w:p>
-      <w:pPr>
-        <w:jc w:val="center"/>
-        <w:rPr>
-          <w:rFonts w:ascii="Times New Roman" w:hAnsi="Times New Roman" w:cs="Times New Roman"/>
-          <w:b/>
-          <w:sz w:val="28"/>
-          <w:szCs w:val="28"/>
-          <w:u w:val="single"/>
-        </w:rPr>
-      </w:pPr>
-    </w:p>
-    <w:p>
-      <w:pPr>
-        <w:jc w:val="center"/>
-        <w:rPr>
-          <w:rFonts w:ascii="Times New Roman" w:hAnsi="Times New Roman" w:cs="Times New Roman"/>
-          <w:b/>
-          <w:sz w:val="28"/>
-          <w:szCs w:val="28"/>
-          <w:u w:val="single"/>
-        </w:rPr>
-      </w:pPr>
-    </w:p>
-    <w:p>
-      <w:pPr>
-        <w:jc w:val="center"/>
-        <w:rPr>
-          <w:rFonts w:ascii="Times New Roman" w:hAnsi="Times New Roman" w:cs="Times New Roman"/>
-          <w:b/>
-          <w:sz w:val="28"/>
-          <w:szCs w:val="28"/>
-          <w:u w:val="single"/>
-        </w:rPr>
-      </w:pPr>
-    </w:p>
-    <w:p>
-      <w:pPr>
-        <w:jc w:val="center"/>
-        <w:rPr>
-          <w:rFonts w:ascii="Times New Roman" w:hAnsi="Times New Roman" w:cs="Times New Roman"/>
-          <w:b/>
-          <w:sz w:val="28"/>
-          <w:szCs w:val="28"/>
-          <w:u w:val="single"/>
-        </w:rPr>
-      </w:pPr>
-    </w:p>
-    <w:p>
-      <w:pPr>
-        <w:jc w:val="center"/>
-        <w:rPr>
-          <w:rFonts w:ascii="Times New Roman" w:hAnsi="Times New Roman" w:cs="Times New Roman"/>
-          <w:b/>
-          <w:sz w:val="28"/>
-          <w:szCs w:val="28"/>
-          <w:u w:val="single"/>
-        </w:rPr>
-      </w:pPr>
-    </w:p>
-    <w:p>
-      <w:pPr>
-        <w:jc w:val="center"/>
-        <w:rPr>
-          <w:rFonts w:ascii="Times New Roman" w:hAnsi="Times New Roman" w:cs="Times New Roman"/>
-          <w:b/>
-          <w:sz w:val="28"/>
-          <w:szCs w:val="28"/>
-          <w:u w:val="single"/>
-        </w:rPr>
-      </w:pPr>
-    </w:p>
-    <w:p>
-      <w:pPr>
-        <w:jc w:val="center"/>
-        <w:rPr>
-          <w:rFonts w:ascii="Times New Roman" w:hAnsi="Times New Roman" w:cs="Times New Roman"/>
-          <w:b/>
-          <w:sz w:val="28"/>
-          <w:szCs w:val="28"/>
-          <w:u w:val="single"/>
-        </w:rPr>
-      </w:pPr>
-    </w:p>
-    <w:p>
-      <w:pPr>
-        <w:jc w:val="center"/>
-        <w:rPr>
-          <w:rFonts w:ascii="Times New Roman" w:hAnsi="Times New Roman" w:cs="Times New Roman"/>
-          <w:b/>
-          <w:sz w:val="28"/>
-          <w:szCs w:val="28"/>
-          <w:u w:val="single"/>
-        </w:rPr>
-      </w:pPr>
-    </w:p>
-    <w:p>
-      <w:pPr>
-        <w:jc w:val="center"/>
-        <w:rPr>
-          <w:rFonts w:ascii="Times New Roman" w:hAnsi="Times New Roman" w:cs="Times New Roman"/>
-          <w:b/>
-          <w:sz w:val="28"/>
-          <w:szCs w:val="28"/>
-          <w:u w:val="single"/>
-        </w:rPr>
-      </w:pPr>
-    </w:p>
-    <w:p>
-      <w:pPr>
-        <w:jc w:val="center"/>
-        <w:rPr>
-          <w:rFonts w:ascii="Times New Roman" w:hAnsi="Times New Roman" w:cs="Times New Roman"/>
-          <w:b/>
-          <w:sz w:val="28"/>
-          <w:szCs w:val="28"/>
-          <w:u w:val="single"/>
-        </w:rPr>
-      </w:pPr>
-    </w:p>
-    <w:p>
-      <w:pPr>
-        <w:jc w:val="center"/>
-        <w:rPr>
-          <w:rFonts w:ascii="Times New Roman" w:hAnsi="Times New Roman" w:cs="Times New Roman"/>
-          <w:b/>
-          <w:sz w:val="28"/>
-          <w:szCs w:val="28"/>
-          <w:u w:val="single"/>
-        </w:rPr>
-      </w:pPr>
-    </w:p>
-    <w:p>
-      <w:pPr>
-        <w:jc w:val="center"/>
-        <w:rPr>
-          <w:rFonts w:ascii="Times New Roman" w:hAnsi="Times New Roman" w:cs="Times New Roman"/>
-          <w:b/>
-          <w:sz w:val="28"/>
-          <w:szCs w:val="28"/>
-          <w:u w:val="single"/>
-        </w:rPr>
-      </w:pPr>
-      <w:r>
-        <w:rPr>
-          <w:rFonts w:ascii="Times New Roman" w:hAnsi="Times New Roman" w:cs="Times New Roman"/>
-          <w:b/>
-          <w:sz w:val="28"/>
-          <w:szCs w:val="28"/>
-          <w:u w:val="single"/>
-        </w:rPr>
-        <w:t>Predicting Fingers</w:t>
-      </w:r>
-    </w:p>
-    <w:p>
-      <w:pPr>
-        <w:rPr>
-          <w:rFonts w:ascii="Times New Roman" w:hAnsi="Times New Roman" w:cs="Times New Roman"/>
-        </w:rPr>
-      </w:pPr>
-    </w:p>
-    <w:p>
-      <w:pPr>
-        <w:rPr>
-          <w:rFonts w:ascii="Times New Roman" w:hAnsi="Times New Roman" w:cs="Times New Roman"/>
-        </w:rPr>
-      </w:pPr>
-      <w:r>
-        <w:rPr>
-          <w:rFonts w:ascii="Times New Roman" w:hAnsi="Times New Roman" w:cs="Times New Roman"/>
-        </w:rPr>
-        <w:tab/>
-        <w:t>The problem here is developing a system of predicting an end count based on sequential system of the following:</w:t>
-      </w:r>
-    </w:p>
-    <w:p>
-      <w:pPr>
-        <w:rPr>
-          <w:rFonts w:ascii="Times New Roman" w:hAnsi="Times New Roman" w:cs="Times New Roman"/>
-        </w:rPr>
-      </w:pPr>
-    </w:p>
-    <w:p>
-      <w:pPr>
-        <w:rPr>
-          <w:rFonts w:ascii="Times New Roman" w:hAnsi="Times New Roman" w:cs="Times New Roman"/>
-        </w:rPr>
-      </w:pPr>
-      <w:r>
-        <w:rPr>
-          <w:rFonts w:ascii="Times New Roman" w:hAnsi="Times New Roman" w:cs="Times New Roman"/>
-        </w:rPr>
-        <w:tab/>
-        <w:t xml:space="preserve">• For the first five numbers, she always starts the numbering system with the thumb </w:t>
-      </w:r>
-      <w:r>
-        <w:rPr>
-          <w:rFonts w:ascii="Times New Roman" w:hAnsi="Times New Roman" w:cs="Times New Roman"/>
-        </w:rPr>
-        <w:tab/>
-        <w:t>(number 1).</w:t>
-      </w:r>
-    </w:p>
-    <w:p>
-      <w:pPr>
-        <w:rPr>
-          <w:rFonts w:ascii="Times New Roman" w:hAnsi="Times New Roman" w:cs="Times New Roman"/>
-        </w:rPr>
-      </w:pPr>
-      <w:r>
-        <w:rPr>
-          <w:rFonts w:ascii="Times New Roman" w:hAnsi="Times New Roman" w:cs="Times New Roman"/>
-        </w:rPr>
-        <w:tab/>
-        <w:t xml:space="preserve">• Followed by the first finger (number2), middle finger (number 3), ring finger (number </w:t>
-      </w:r>
-      <w:r>
-        <w:rPr>
-          <w:rFonts w:ascii="Times New Roman" w:hAnsi="Times New Roman" w:cs="Times New Roman"/>
-        </w:rPr>
-        <w:tab/>
-        <w:t>4) ending with the little finger (number 5).</w:t>
-      </w:r>
-    </w:p>
-    <w:p>
-      <w:pPr>
-        <w:rPr>
-          <w:rFonts w:ascii="Times New Roman" w:hAnsi="Times New Roman" w:cs="Times New Roman"/>
-        </w:rPr>
-      </w:pPr>
-      <w:r>
-        <w:rPr>
-          <w:rFonts w:ascii="Times New Roman" w:hAnsi="Times New Roman" w:cs="Times New Roman"/>
-        </w:rPr>
-        <w:tab/>
-        <w:t xml:space="preserve">Then the next round of 5 numbers goes like this: </w:t>
-      </w:r>
-    </w:p>
-    <w:p>
-      <w:pPr>
-        <w:rPr>
-          <w:rFonts w:ascii="Times New Roman" w:hAnsi="Times New Roman" w:cs="Times New Roman"/>
-        </w:rPr>
-      </w:pPr>
-      <w:r>
-        <w:rPr>
-          <w:rFonts w:ascii="Times New Roman" w:hAnsi="Times New Roman" w:cs="Times New Roman"/>
-        </w:rPr>
-        <w:tab/>
-        <w:t xml:space="preserve">• Ringer finger (number 6), middle finger (number 7), first finger (number 8), the thumb </w:t>
-      </w:r>
-      <w:r>
-        <w:rPr>
-          <w:rFonts w:ascii="Times New Roman" w:hAnsi="Times New Roman" w:cs="Times New Roman"/>
-        </w:rPr>
-        <w:tab/>
-        <w:t>(number 9) and the first finger (number10).</w:t>
+        <w:t>ger instead of the pinky, and that she also uses the first finger instead of the thumb she started with.</w:t>
       </w:r>
     </w:p>
     <w:p>
@@ -2040,7 +2072,7 @@
 </file>
 
 <file path=customXml/itemProps1.xml><?xml version="1.0" encoding="utf-8"?>
-<ds:datastoreItem xmlns:ds="http://schemas.openxmlformats.org/officeDocument/2006/customXml" ds:itemID="{FD33AAD5-6F6F-4D85-8C4E-CC46C3C772EE}">
+<ds:datastoreItem xmlns:ds="http://schemas.openxmlformats.org/officeDocument/2006/customXml" ds:itemID="{5E6CEEAC-4205-4A4D-BB5A-1B24F98DA04D}">
   <ds:schemaRefs>
     <ds:schemaRef ds:uri="http://schemas.openxmlformats.org/officeDocument/2006/bibliography"/>
   </ds:schemaRefs>

</xml_diff>

<commit_message>
Modified document- to include a second test case under title "Predicting Fingers."
</commit_message>
<xml_diff>
--- a/ProblemSolving/Yanes_Jesus_ProblemSolving.docx
+++ b/ProblemSolving/Yanes_Jesus_ProblemSolving.docx
@@ -1039,7 +1039,119 @@
         <w:rPr>
           <w:rFonts w:ascii="Times New Roman" w:hAnsi="Times New Roman" w:cs="Times New Roman"/>
         </w:rPr>
-        <w:t>The constraints that she counts backwards using the ring fin</w:t>
+        <w:t>The constraints that she counts backwards using the ring finger instead of the pinky, and that she also uses the first finger instead of the thumb she started with.</w:t>
+      </w:r>
+    </w:p>
+    <w:p>
+      <w:pPr>
+        <w:rPr>
+          <w:rFonts w:ascii="Times New Roman" w:hAnsi="Times New Roman" w:cs="Times New Roman"/>
+        </w:rPr>
+      </w:pPr>
+    </w:p>
+    <w:p>
+      <w:pPr>
+        <w:rPr>
+          <w:rFonts w:ascii="Times New Roman" w:hAnsi="Times New Roman" w:cs="Times New Roman"/>
+        </w:rPr>
+      </w:pPr>
+      <w:r>
+        <w:rPr>
+          <w:rFonts w:ascii="Times New Roman" w:hAnsi="Times New Roman" w:cs="Times New Roman"/>
+        </w:rPr>
+        <w:tab/>
+        <w:t>We have three main goals here: based on this sequence of instructions which finger will be identified with the ending count of 10, 100 and 1000. I believe we need to build a sequential code of the five-finger counts. Then we would implement a conditional code to change up the sequence with a set of instructions to reverse the order of count. Then back to the sequential code for a count of five. This program will last until the first total equals 10. Then we change the next program to hit a total 100. While the third program would hit a total of 1000.</w:t>
+      </w:r>
+    </w:p>
+    <w:p>
+      <w:pPr>
+        <w:rPr>
+          <w:rFonts w:ascii="Times New Roman" w:hAnsi="Times New Roman" w:cs="Times New Roman"/>
+        </w:rPr>
+      </w:pPr>
+    </w:p>
+    <w:p>
+      <w:pPr>
+        <w:rPr>
+          <w:rFonts w:ascii="Times New Roman" w:hAnsi="Times New Roman" w:cs="Times New Roman"/>
+        </w:rPr>
+      </w:pPr>
+      <w:r>
+        <w:rPr>
+          <w:rFonts w:ascii="Times New Roman" w:hAnsi="Times New Roman" w:cs="Times New Roman"/>
+        </w:rPr>
+        <w:tab/>
+        <w:t xml:space="preserve">Also, </w:t>
+      </w:r>
+      <w:r>
+        <w:rPr>
+          <w:rFonts w:ascii="Times New Roman" w:hAnsi="Times New Roman" w:cs="Times New Roman"/>
+        </w:rPr>
+        <w:t>if</w:t>
+      </w:r>
+      <w:r>
+        <w:rPr>
+          <w:rFonts w:ascii="Times New Roman" w:hAnsi="Times New Roman" w:cs="Times New Roman"/>
+        </w:rPr>
+        <w:t xml:space="preserve"> the girl counts from one to ten, she will stop at the first finger.</w:t>
+      </w:r>
+    </w:p>
+    <w:p>
+      <w:pPr>
+        <w:rPr>
+          <w:rFonts w:ascii="Times New Roman" w:hAnsi="Times New Roman" w:cs="Times New Roman"/>
+        </w:rPr>
+      </w:pPr>
+      <w:r>
+        <w:rPr>
+          <w:rFonts w:ascii="Times New Roman" w:hAnsi="Times New Roman" w:cs="Times New Roman"/>
+        </w:rPr>
+        <w:tab/>
+      </w:r>
+      <w:r>
+        <w:rPr>
+          <w:rFonts w:ascii="Times New Roman" w:hAnsi="Times New Roman" w:cs="Times New Roman"/>
+        </w:rPr>
+        <w:t>If the girl counts from 1 to 100, she will stop at the ring finger.</w:t>
+      </w:r>
+    </w:p>
+    <w:p>
+      <w:pPr>
+        <w:rPr>
+          <w:rFonts w:ascii="Times New Roman" w:hAnsi="Times New Roman" w:cs="Times New Roman"/>
+        </w:rPr>
+      </w:pPr>
+      <w:r>
+        <w:rPr>
+          <w:rFonts w:ascii="Times New Roman" w:hAnsi="Times New Roman" w:cs="Times New Roman"/>
+        </w:rPr>
+        <w:tab/>
+      </w:r>
+      <w:r>
+        <w:rPr>
+          <w:rFonts w:ascii="Times New Roman" w:hAnsi="Times New Roman" w:cs="Times New Roman"/>
+        </w:rPr>
+        <w:t>If the girl counts from 1 to 1000, she will stop at the first finger.</w:t>
+      </w:r>
+    </w:p>
+    <w:p>
+      <w:pPr>
+        <w:rPr>
+          <w:rFonts w:ascii="Times New Roman" w:hAnsi="Times New Roman" w:cs="Times New Roman"/>
+        </w:rPr>
+      </w:pPr>
+    </w:p>
+    <w:p>
+      <w:pPr>
+        <w:rPr>
+          <w:rFonts w:ascii="Times New Roman" w:hAnsi="Times New Roman" w:cs="Times New Roman"/>
+        </w:rPr>
+      </w:pPr>
+      <w:r>
+        <w:rPr>
+          <w:rFonts w:ascii="Times New Roman" w:hAnsi="Times New Roman" w:cs="Times New Roman"/>
+        </w:rPr>
+        <w:tab/>
       </w:r>
       <w:bookmarkStart w:id="0" w:name="_GoBack"/>
       <w:bookmarkEnd w:id="0"/>
@@ -1047,28 +1159,19 @@
         <w:rPr>
           <w:rFonts w:ascii="Times New Roman" w:hAnsi="Times New Roman" w:cs="Times New Roman"/>
         </w:rPr>
-        <w:t>ger instead of the pinky, and that she also uses the first finger instead of the thumb she started with.</w:t>
-      </w:r>
-    </w:p>
-    <w:p>
-      <w:pPr>
-        <w:rPr>
-          <w:rFonts w:ascii="Times New Roman" w:hAnsi="Times New Roman" w:cs="Times New Roman"/>
-        </w:rPr>
-      </w:pPr>
-    </w:p>
-    <w:p>
-      <w:pPr>
-        <w:rPr>
-          <w:rFonts w:ascii="Times New Roman" w:hAnsi="Times New Roman" w:cs="Times New Roman"/>
-        </w:rPr>
-      </w:pPr>
-      <w:r>
-        <w:rPr>
-          <w:rFonts w:ascii="Times New Roman" w:hAnsi="Times New Roman" w:cs="Times New Roman"/>
-        </w:rPr>
-        <w:tab/>
-        <w:t>We have three main goals here: based on this sequence of instructions which finger will be identified with the ending count of 10, 100 and 1000. I believe we need to build a sequential code of the five-finger counts. Then we would implement a conditional code to change up the sequence with a set of instructions to reverse the order of count. Then back to the sequential code for a count of five. This program will last until the first total equals 10. Then we change the next program to hit a total 100. While the third program would hit a total of 1000.</w:t>
+        <w:t xml:space="preserve">I used </w:t>
+      </w:r>
+      <w:r>
+        <w:rPr>
+          <w:rFonts w:ascii="Times New Roman" w:hAnsi="Times New Roman" w:cs="Times New Roman"/>
+        </w:rPr>
+        <w:t>m</w:t>
+      </w:r>
+      <w:r>
+        <w:rPr>
+          <w:rFonts w:ascii="Times New Roman" w:hAnsi="Times New Roman" w:cs="Times New Roman"/>
+        </w:rPr>
+        <w:t>y fingers to count, so I realized the first finger stop at ten and the ring finger stop at 20, so I counted 10 by 10 using only the first finger and the ring finger, until I got to hundred, then I started counting by 100 starting with my ring finger until I got to a 1000 witch stopped at the first finger.</w:t>
       </w:r>
     </w:p>
     <w:sectPr>
@@ -2072,7 +2175,7 @@
 </file>
 
 <file path=customXml/itemProps1.xml><?xml version="1.0" encoding="utf-8"?>
-<ds:datastoreItem xmlns:ds="http://schemas.openxmlformats.org/officeDocument/2006/customXml" ds:itemID="{5E6CEEAC-4205-4A4D-BB5A-1B24F98DA04D}">
+<ds:datastoreItem xmlns:ds="http://schemas.openxmlformats.org/officeDocument/2006/customXml" ds:itemID="{C903FFE9-3682-4FAC-8B30-4AA129707A85}">
   <ds:schemaRefs>
     <ds:schemaRef ds:uri="http://schemas.openxmlformats.org/officeDocument/2006/bibliography"/>
   </ds:schemaRefs>

</xml_diff>

<commit_message>
Modified document- to include sub-goal and solution under title "Predicting Fingers."
</commit_message>
<xml_diff>
--- a/ProblemSolving/Yanes_Jesus_ProblemSolving.docx
+++ b/ProblemSolving/Yanes_Jesus_ProblemSolving.docx
@@ -1060,98 +1060,6 @@
           <w:rFonts w:ascii="Times New Roman" w:hAnsi="Times New Roman" w:cs="Times New Roman"/>
         </w:rPr>
         <w:tab/>
-        <w:t>We have three main goals here: based on this sequence of instructions which finger will be identified with the ending count of 10, 100 and 1000. I believe we need to build a sequential code of the five-finger counts. Then we would implement a conditional code to change up the sequence with a set of instructions to reverse the order of count. Then back to the sequential code for a count of five. This program will last until the first total equals 10. Then we change the next program to hit a total 100. While the third program would hit a total of 1000.</w:t>
-      </w:r>
-    </w:p>
-    <w:p>
-      <w:pPr>
-        <w:rPr>
-          <w:rFonts w:ascii="Times New Roman" w:hAnsi="Times New Roman" w:cs="Times New Roman"/>
-        </w:rPr>
-      </w:pPr>
-    </w:p>
-    <w:p>
-      <w:pPr>
-        <w:rPr>
-          <w:rFonts w:ascii="Times New Roman" w:hAnsi="Times New Roman" w:cs="Times New Roman"/>
-        </w:rPr>
-      </w:pPr>
-      <w:r>
-        <w:rPr>
-          <w:rFonts w:ascii="Times New Roman" w:hAnsi="Times New Roman" w:cs="Times New Roman"/>
-        </w:rPr>
-        <w:tab/>
-        <w:t xml:space="preserve">Also, </w:t>
-      </w:r>
-      <w:r>
-        <w:rPr>
-          <w:rFonts w:ascii="Times New Roman" w:hAnsi="Times New Roman" w:cs="Times New Roman"/>
-        </w:rPr>
-        <w:t>if</w:t>
-      </w:r>
-      <w:r>
-        <w:rPr>
-          <w:rFonts w:ascii="Times New Roman" w:hAnsi="Times New Roman" w:cs="Times New Roman"/>
-        </w:rPr>
-        <w:t xml:space="preserve"> the girl counts from one to ten, she will stop at the first finger.</w:t>
-      </w:r>
-    </w:p>
-    <w:p>
-      <w:pPr>
-        <w:rPr>
-          <w:rFonts w:ascii="Times New Roman" w:hAnsi="Times New Roman" w:cs="Times New Roman"/>
-        </w:rPr>
-      </w:pPr>
-      <w:r>
-        <w:rPr>
-          <w:rFonts w:ascii="Times New Roman" w:hAnsi="Times New Roman" w:cs="Times New Roman"/>
-        </w:rPr>
-        <w:tab/>
-      </w:r>
-      <w:r>
-        <w:rPr>
-          <w:rFonts w:ascii="Times New Roman" w:hAnsi="Times New Roman" w:cs="Times New Roman"/>
-        </w:rPr>
-        <w:t>If the girl counts from 1 to 100, she will stop at the ring finger.</w:t>
-      </w:r>
-    </w:p>
-    <w:p>
-      <w:pPr>
-        <w:rPr>
-          <w:rFonts w:ascii="Times New Roman" w:hAnsi="Times New Roman" w:cs="Times New Roman"/>
-        </w:rPr>
-      </w:pPr>
-      <w:r>
-        <w:rPr>
-          <w:rFonts w:ascii="Times New Roman" w:hAnsi="Times New Roman" w:cs="Times New Roman"/>
-        </w:rPr>
-        <w:tab/>
-      </w:r>
-      <w:r>
-        <w:rPr>
-          <w:rFonts w:ascii="Times New Roman" w:hAnsi="Times New Roman" w:cs="Times New Roman"/>
-        </w:rPr>
-        <w:t>If the girl counts from 1 to 1000, she will stop at the first finger.</w:t>
-      </w:r>
-    </w:p>
-    <w:p>
-      <w:pPr>
-        <w:rPr>
-          <w:rFonts w:ascii="Times New Roman" w:hAnsi="Times New Roman" w:cs="Times New Roman"/>
-        </w:rPr>
-      </w:pPr>
-    </w:p>
-    <w:p>
-      <w:pPr>
-        <w:rPr>
-          <w:rFonts w:ascii="Times New Roman" w:hAnsi="Times New Roman" w:cs="Times New Roman"/>
-        </w:rPr>
-      </w:pPr>
-      <w:r>
-        <w:rPr>
-          <w:rFonts w:ascii="Times New Roman" w:hAnsi="Times New Roman" w:cs="Times New Roman"/>
-        </w:rPr>
-        <w:tab/>
       </w:r>
       <w:bookmarkStart w:id="0" w:name="_GoBack"/>
       <w:bookmarkEnd w:id="0"/>
@@ -1159,6 +1067,118 @@
         <w:rPr>
           <w:rFonts w:ascii="Times New Roman" w:hAnsi="Times New Roman" w:cs="Times New Roman"/>
         </w:rPr>
+        <w:t>The sub goal is to know in witch finger she stops.</w:t>
+      </w:r>
+    </w:p>
+    <w:p>
+      <w:pPr>
+        <w:rPr>
+          <w:rFonts w:ascii="Times New Roman" w:hAnsi="Times New Roman" w:cs="Times New Roman"/>
+        </w:rPr>
+      </w:pPr>
+    </w:p>
+    <w:p>
+      <w:pPr>
+        <w:rPr>
+          <w:rFonts w:ascii="Times New Roman" w:hAnsi="Times New Roman" w:cs="Times New Roman"/>
+        </w:rPr>
+      </w:pPr>
+      <w:r>
+        <w:rPr>
+          <w:rFonts w:ascii="Times New Roman" w:hAnsi="Times New Roman" w:cs="Times New Roman"/>
+        </w:rPr>
+        <w:tab/>
+        <w:t>We have three main goals here: based on this sequence of instructions which finger will be identified with the ending count of 10, 100 and 1000. I believe we need to build a sequential code of the five-finger counts. Then we would implement a conditional code to change up the sequence with a set of instructions to reverse the order of count. Then back to the sequential code for a count of five. This program will last until the first total equals 10. Then we change the next program to hit a total 100. While the third program would hit a total of 1000.</w:t>
+      </w:r>
+    </w:p>
+    <w:p>
+      <w:pPr>
+        <w:rPr>
+          <w:rFonts w:ascii="Times New Roman" w:hAnsi="Times New Roman" w:cs="Times New Roman"/>
+        </w:rPr>
+      </w:pPr>
+    </w:p>
+    <w:p>
+      <w:pPr>
+        <w:rPr>
+          <w:rFonts w:ascii="Times New Roman" w:hAnsi="Times New Roman" w:cs="Times New Roman"/>
+        </w:rPr>
+      </w:pPr>
+      <w:r>
+        <w:rPr>
+          <w:rFonts w:ascii="Times New Roman" w:hAnsi="Times New Roman" w:cs="Times New Roman"/>
+        </w:rPr>
+        <w:tab/>
+        <w:t xml:space="preserve">Also, </w:t>
+      </w:r>
+      <w:r>
+        <w:rPr>
+          <w:rFonts w:ascii="Times New Roman" w:hAnsi="Times New Roman" w:cs="Times New Roman"/>
+        </w:rPr>
+        <w:t>if the girl counts from one to ten, she will stop at the first finger.</w:t>
+      </w:r>
+    </w:p>
+    <w:p>
+      <w:pPr>
+        <w:rPr>
+          <w:rFonts w:ascii="Times New Roman" w:hAnsi="Times New Roman" w:cs="Times New Roman"/>
+        </w:rPr>
+      </w:pPr>
+      <w:r>
+        <w:rPr>
+          <w:rFonts w:ascii="Times New Roman" w:hAnsi="Times New Roman" w:cs="Times New Roman"/>
+        </w:rPr>
+        <w:tab/>
+      </w:r>
+      <w:r>
+        <w:rPr>
+          <w:rFonts w:ascii="Times New Roman" w:hAnsi="Times New Roman" w:cs="Times New Roman"/>
+        </w:rPr>
+        <w:t>If the girl counts from 1 to 100, she will stop at the ring finger.</w:t>
+      </w:r>
+    </w:p>
+    <w:p>
+      <w:pPr>
+        <w:rPr>
+          <w:rFonts w:ascii="Times New Roman" w:hAnsi="Times New Roman" w:cs="Times New Roman"/>
+        </w:rPr>
+      </w:pPr>
+      <w:r>
+        <w:rPr>
+          <w:rFonts w:ascii="Times New Roman" w:hAnsi="Times New Roman" w:cs="Times New Roman"/>
+        </w:rPr>
+        <w:tab/>
+      </w:r>
+      <w:r>
+        <w:rPr>
+          <w:rFonts w:ascii="Times New Roman" w:hAnsi="Times New Roman" w:cs="Times New Roman"/>
+        </w:rPr>
+        <w:t>If the girl counts from 1 to 1000, she will stop at the first finger.</w:t>
+      </w:r>
+    </w:p>
+    <w:p>
+      <w:pPr>
+        <w:rPr>
+          <w:rFonts w:ascii="Times New Roman" w:hAnsi="Times New Roman" w:cs="Times New Roman"/>
+        </w:rPr>
+      </w:pPr>
+    </w:p>
+    <w:p>
+      <w:pPr>
+        <w:rPr>
+          <w:rFonts w:ascii="Times New Roman" w:hAnsi="Times New Roman" w:cs="Times New Roman"/>
+        </w:rPr>
+      </w:pPr>
+      <w:r>
+        <w:rPr>
+          <w:rFonts w:ascii="Times New Roman" w:hAnsi="Times New Roman" w:cs="Times New Roman"/>
+        </w:rPr>
+        <w:tab/>
+      </w:r>
+      <w:r>
+        <w:rPr>
+          <w:rFonts w:ascii="Times New Roman" w:hAnsi="Times New Roman" w:cs="Times New Roman"/>
+        </w:rPr>
         <w:t xml:space="preserve">I used </w:t>
       </w:r>
       <w:r>
@@ -1172,6 +1192,46 @@
           <w:rFonts w:ascii="Times New Roman" w:hAnsi="Times New Roman" w:cs="Times New Roman"/>
         </w:rPr>
         <w:t>y fingers to count, so I realized the first finger stop at ten and the ring finger stop at 20, so I counted 10 by 10 using only the first finger and the ring finger, until I got to hundred, then I started counting by 100 starting with my ring finger until I got to a 1000 witch stopped at the first finger.</w:t>
+      </w:r>
+    </w:p>
+    <w:p>
+      <w:pPr>
+        <w:rPr>
+          <w:rFonts w:ascii="Times New Roman" w:hAnsi="Times New Roman" w:cs="Times New Roman"/>
+        </w:rPr>
+      </w:pPr>
+    </w:p>
+    <w:p>
+      <w:pPr>
+        <w:rPr>
+          <w:rFonts w:ascii="Times New Roman" w:hAnsi="Times New Roman" w:cs="Times New Roman"/>
+        </w:rPr>
+      </w:pPr>
+      <w:r>
+        <w:rPr>
+          <w:rFonts w:ascii="Times New Roman" w:hAnsi="Times New Roman" w:cs="Times New Roman"/>
+        </w:rPr>
+        <w:tab/>
+      </w:r>
+      <w:r>
+        <w:rPr>
+          <w:rFonts w:ascii="Times New Roman" w:hAnsi="Times New Roman" w:cs="Times New Roman"/>
+        </w:rPr>
+        <w:t xml:space="preserve">Yes each solution meets the </w:t>
+      </w:r>
+      <w:proofErr w:type="spellStart"/>
+      <w:r>
+        <w:rPr>
+          <w:rFonts w:ascii="Times New Roman" w:hAnsi="Times New Roman" w:cs="Times New Roman"/>
+        </w:rPr>
+        <w:t>goal.Yes</w:t>
+      </w:r>
+      <w:proofErr w:type="spellEnd"/>
+      <w:r>
+        <w:rPr>
+          <w:rFonts w:ascii="Times New Roman" w:hAnsi="Times New Roman" w:cs="Times New Roman"/>
+        </w:rPr>
+        <w:t xml:space="preserve"> each solution work for all cases because it will always stop at the same finger.</w:t>
       </w:r>
     </w:p>
     <w:sectPr>
@@ -2175,7 +2235,7 @@
 </file>
 
 <file path=customXml/itemProps1.xml><?xml version="1.0" encoding="utf-8"?>
-<ds:datastoreItem xmlns:ds="http://schemas.openxmlformats.org/officeDocument/2006/customXml" ds:itemID="{C903FFE9-3682-4FAC-8B30-4AA129707A85}">
+<ds:datastoreItem xmlns:ds="http://schemas.openxmlformats.org/officeDocument/2006/customXml" ds:itemID="{F8119422-1511-4DD9-A7B5-AD89E26503AF}">
   <ds:schemaRefs>
     <ds:schemaRef ds:uri="http://schemas.openxmlformats.org/officeDocument/2006/bibliography"/>
   </ds:schemaRefs>

</xml_diff>